<commit_message>
Christine Helenick's Contributions 4/22
</commit_message>
<xml_diff>
--- a/PlanningDocument.docx
+++ b/PlanningDocument.docx
@@ -1491,8 +1491,314 @@
           <w:rtl w:val="0"/>
           <w:lang w:val="en-US"/>
         </w:rPr>
-        <w:t>s Contribution:</w:t>
-      </w:r>
+        <w:t>s Contribution: This week all 3 of us joined a Visual Studio Code Live share so that we could all work on the code at the same time and discuss what we wanted to do. Because of the live share being started on Trenton</w:t>
+      </w:r>
+      <w:r>
+        <w:rPr>
+          <w:sz w:val="24"/>
+          <w:szCs w:val="24"/>
+          <w:rtl w:val="0"/>
+          <w:lang w:val="en-US"/>
+        </w:rPr>
+        <w:t>’</w:t>
+      </w:r>
+      <w:r>
+        <w:rPr>
+          <w:sz w:val="24"/>
+          <w:szCs w:val="24"/>
+          <w:rtl w:val="0"/>
+          <w:lang w:val="en-US"/>
+        </w:rPr>
+        <w:t>s device and him having the most up-to-date file, he will be pushing the code for this week on Kyree and I</w:t>
+      </w:r>
+      <w:r>
+        <w:rPr>
+          <w:sz w:val="24"/>
+          <w:szCs w:val="24"/>
+          <w:rtl w:val="0"/>
+          <w:lang w:val="en-US"/>
+        </w:rPr>
+        <w:t>’</w:t>
+      </w:r>
+      <w:r>
+        <w:rPr>
+          <w:sz w:val="24"/>
+          <w:szCs w:val="24"/>
+          <w:rtl w:val="0"/>
+          <w:lang w:val="en-US"/>
+        </w:rPr>
+        <w:t>s behalves(all of us contributed but don</w:t>
+      </w:r>
+      <w:r>
+        <w:rPr>
+          <w:sz w:val="24"/>
+          <w:szCs w:val="24"/>
+          <w:rtl w:val="0"/>
+          <w:lang w:val="en-US"/>
+        </w:rPr>
+        <w:t>’</w:t>
+      </w:r>
+      <w:r>
+        <w:rPr>
+          <w:sz w:val="24"/>
+          <w:szCs w:val="24"/>
+          <w:rtl w:val="0"/>
+          <w:lang w:val="en-US"/>
+        </w:rPr>
+        <w:t xml:space="preserve">t want to submit the same file 3 times). Regarding specific tasks, I helped move code between our client and server files so that it would better illustrate the </w:t>
+      </w:r>
+      <w:r>
+        <w:rPr>
+          <w:sz w:val="24"/>
+          <w:szCs w:val="24"/>
+          <w:rtl w:val="0"/>
+          <w:lang w:val="en-US"/>
+        </w:rPr>
+        <w:t>‘</w:t>
+      </w:r>
+      <w:r>
+        <w:rPr>
+          <w:sz w:val="24"/>
+          <w:szCs w:val="24"/>
+          <w:rtl w:val="0"/>
+          <w:lang w:val="en-US"/>
+        </w:rPr>
+        <w:t>conversation</w:t>
+      </w:r>
+      <w:r>
+        <w:rPr>
+          <w:sz w:val="24"/>
+          <w:szCs w:val="24"/>
+          <w:rtl w:val="0"/>
+          <w:lang w:val="en-US"/>
+        </w:rPr>
+        <w:t xml:space="preserve">’ </w:t>
+      </w:r>
+      <w:r>
+        <w:rPr>
+          <w:sz w:val="24"/>
+          <w:szCs w:val="24"/>
+          <w:rtl w:val="0"/>
+          <w:lang w:val="en-US"/>
+        </w:rPr>
+        <w:t>happening between the two. We had a lot of code, but it wasn</w:t>
+      </w:r>
+      <w:r>
+        <w:rPr>
+          <w:sz w:val="24"/>
+          <w:szCs w:val="24"/>
+          <w:rtl w:val="0"/>
+          <w:lang w:val="en-US"/>
+        </w:rPr>
+        <w:t>’</w:t>
+      </w:r>
+      <w:r>
+        <w:rPr>
+          <w:sz w:val="24"/>
+          <w:szCs w:val="24"/>
+          <w:rtl w:val="0"/>
+          <w:lang w:val="en-US"/>
+        </w:rPr>
+        <w:t>t all originally placed in the right file. As we coded up/discussed game logic and the client/server interactions, I created this list of what we still need to double check and accomplish:</w:t>
+      </w:r>
+    </w:p>
+    <w:p>
+      <w:pPr>
+        <w:pStyle w:val="Word Default Style A"/>
+        <w:rPr>
+          <w:sz w:val="24"/>
+          <w:szCs w:val="24"/>
+        </w:rPr>
+      </w:pPr>
+      <w:r>
+        <w:rPr>
+          <w:sz w:val="24"/>
+          <w:szCs w:val="24"/>
+          <w:rtl w:val="0"/>
+        </w:rPr>
+        <w:tab/>
+        <w:t xml:space="preserve">- </w:t>
+      </w:r>
+      <w:r>
+        <w:rPr>
+          <w:sz w:val="24"/>
+          <w:szCs w:val="24"/>
+          <w:rtl w:val="0"/>
+          <w:lang w:val="en-US"/>
+        </w:rPr>
+        <w:t>Random number must be different each round</w:t>
+      </w:r>
+    </w:p>
+    <w:p>
+      <w:pPr>
+        <w:pStyle w:val="Word Default Style A"/>
+        <w:rPr>
+          <w:sz w:val="24"/>
+          <w:szCs w:val="24"/>
+        </w:rPr>
+      </w:pPr>
+      <w:r>
+        <w:rPr>
+          <w:sz w:val="24"/>
+          <w:szCs w:val="24"/>
+          <w:rtl w:val="0"/>
+        </w:rPr>
+        <w:tab/>
+        <w:t xml:space="preserve">- </w:t>
+      </w:r>
+      <w:r>
+        <w:rPr>
+          <w:sz w:val="24"/>
+          <w:szCs w:val="24"/>
+          <w:rtl w:val="0"/>
+          <w:lang w:val="en-US"/>
+        </w:rPr>
+        <w:t xml:space="preserve">Print associated door and </w:t>
+      </w:r>
+      <w:r>
+        <w:rPr>
+          <w:sz w:val="24"/>
+          <w:szCs w:val="24"/>
+          <w:rtl w:val="0"/>
+          <w:lang w:val="en-US"/>
+        </w:rPr>
+        <w:t>“</w:t>
+      </w:r>
+      <w:r>
+        <w:rPr>
+          <w:sz w:val="24"/>
+          <w:szCs w:val="24"/>
+          <w:rtl w:val="0"/>
+          <w:lang w:val="en-US"/>
+        </w:rPr>
+        <w:t>you (didn</w:t>
+      </w:r>
+      <w:r>
+        <w:rPr>
+          <w:sz w:val="24"/>
+          <w:szCs w:val="24"/>
+          <w:rtl w:val="0"/>
+          <w:lang w:val="en-US"/>
+        </w:rPr>
+        <w:t>’</w:t>
+      </w:r>
+      <w:r>
+        <w:rPr>
+          <w:sz w:val="24"/>
+          <w:szCs w:val="24"/>
+          <w:rtl w:val="0"/>
+          <w:lang w:val="en-US"/>
+        </w:rPr>
+        <w:t>t) win!</w:t>
+      </w:r>
+      <w:r>
+        <w:rPr>
+          <w:sz w:val="24"/>
+          <w:szCs w:val="24"/>
+          <w:rtl w:val="0"/>
+          <w:lang w:val="en-US"/>
+        </w:rPr>
+        <w:t xml:space="preserve">” </w:t>
+      </w:r>
+      <w:r>
+        <w:rPr>
+          <w:sz w:val="24"/>
+          <w:szCs w:val="24"/>
+          <w:rtl w:val="0"/>
+          <w:lang w:val="en-US"/>
+        </w:rPr>
+        <w:t>If they choose to swap doors at end</w:t>
+      </w:r>
+    </w:p>
+    <w:p>
+      <w:pPr>
+        <w:pStyle w:val="Word Default Style A"/>
+        <w:rPr>
+          <w:sz w:val="24"/>
+          <w:szCs w:val="24"/>
+        </w:rPr>
+      </w:pPr>
+      <w:r>
+        <w:rPr>
+          <w:sz w:val="24"/>
+          <w:szCs w:val="24"/>
+          <w:rtl w:val="0"/>
+        </w:rPr>
+        <w:tab/>
+        <w:t xml:space="preserve">- </w:t>
+      </w:r>
+      <w:r>
+        <w:rPr>
+          <w:sz w:val="24"/>
+          <w:szCs w:val="24"/>
+          <w:rtl w:val="0"/>
+          <w:lang w:val="en-US"/>
+        </w:rPr>
+        <w:t>Eliminate redundancy with if statements</w:t>
+      </w:r>
+      <w:r>
+        <w:rPr>
+          <w:sz w:val="24"/>
+          <w:szCs w:val="24"/>
+          <w:rtl w:val="0"/>
+          <w:lang w:val="en-US"/>
+        </w:rPr>
+        <w:t xml:space="preserve"> (was partially accomplished, but will still require more work next week</w:t>
+      </w:r>
+    </w:p>
+    <w:p>
+      <w:pPr>
+        <w:pStyle w:val="Word Default Style A"/>
+        <w:rPr>
+          <w:sz w:val="24"/>
+          <w:szCs w:val="24"/>
+        </w:rPr>
+      </w:pPr>
+      <w:r>
+        <w:rPr>
+          <w:sz w:val="24"/>
+          <w:szCs w:val="24"/>
+          <w:rtl w:val="0"/>
+        </w:rPr>
+        <w:tab/>
+        <w:t xml:space="preserve">- use </w:t>
+      </w:r>
+      <w:r>
+        <w:rPr>
+          <w:sz w:val="24"/>
+          <w:szCs w:val="24"/>
+          <w:rtl w:val="0"/>
+          <w:lang w:val="en-US"/>
+        </w:rPr>
+        <w:t>Cin.ignore() in case our tests don</w:t>
+      </w:r>
+      <w:r>
+        <w:rPr>
+          <w:sz w:val="24"/>
+          <w:szCs w:val="24"/>
+          <w:rtl w:val="0"/>
+          <w:lang w:val="en-US"/>
+        </w:rPr>
+        <w:t>’</w:t>
+      </w:r>
+      <w:r>
+        <w:rPr>
+          <w:sz w:val="24"/>
+          <w:szCs w:val="24"/>
+          <w:rtl w:val="0"/>
+          <w:lang w:val="en-US"/>
+        </w:rPr>
+        <w:t>t overwrite previous variables</w:t>
+      </w:r>
+    </w:p>
+    <w:p>
+      <w:pPr>
+        <w:pStyle w:val="Word Default Style A"/>
+        <w:rPr>
+          <w:sz w:val="24"/>
+          <w:szCs w:val="24"/>
+        </w:rPr>
+      </w:pPr>
     </w:p>
     <w:p>
       <w:pPr>

</xml_diff>

<commit_message>
Planning doc update - Christine Helenick
</commit_message>
<xml_diff>
--- a/PlanningDocument.docx
+++ b/PlanningDocument.docx
@@ -1,41 +1,40 @@
 
 <file path=word/document.xml><?xml version="1.0" encoding="utf-8"?>
-<w:document xmlns:wpc="http://schemas.microsoft.com/office/word/2010/wordprocessingCanvas" xmlns:cx="http://schemas.microsoft.com/office/drawing/2014/chartex" xmlns:cx1="http://schemas.microsoft.com/office/drawing/2015/9/8/chartex" xmlns:cx2="http://schemas.microsoft.com/office/drawing/2015/10/21/chartex" xmlns:cx3="http://schemas.microsoft.com/office/drawing/2016/5/9/chartex" xmlns:cx4="http://schemas.microsoft.com/office/drawing/2016/5/10/chartex" xmlns:cx5="http://schemas.microsoft.com/office/drawing/2016/5/11/chartex" xmlns:cx6="http://schemas.microsoft.com/office/drawing/2016/5/12/chartex" xmlns:cx7="http://schemas.microsoft.com/office/drawing/2016/5/13/chartex" xmlns:cx8="http://schemas.microsoft.com/office/drawing/2016/5/14/chartex" xmlns:mc="http://schemas.openxmlformats.org/markup-compatibility/2006" xmlns:aink="http://schemas.microsoft.com/office/drawing/2016/ink" xmlns:am3d="http://schemas.microsoft.com/office/drawing/2017/model3d" xmlns:o="urn:schemas-microsoft-com:office:office" xmlns:r="http://schemas.openxmlformats.org/officeDocument/2006/relationships" xmlns:m="http://schemas.openxmlformats.org/officeDocument/2006/math" xmlns:v="urn:schemas-microsoft-com:vml" xmlns:wp14="http://schemas.microsoft.com/office/word/2010/wordprocessingDrawing" xmlns:wp="http://schemas.openxmlformats.org/drawingml/2006/wordprocessingDrawing" xmlns:w10="urn:schemas-microsoft-com:office:word" xmlns:w="http://schemas.openxmlformats.org/wordprocessingml/2006/main" xmlns:w14="http://schemas.microsoft.com/office/word/2010/wordml" xmlns:w15="http://schemas.microsoft.com/office/word/2012/wordml" xmlns:w16cex="http://schemas.microsoft.com/office/word/2018/wordml/cex" xmlns:w16cid="http://schemas.microsoft.com/office/word/2016/wordml/cid" xmlns:w16="http://schemas.microsoft.com/office/word/2018/wordml" xmlns:w16sdtdh="http://schemas.microsoft.com/office/word/2020/wordml/sdtdatahash" xmlns:w16se="http://schemas.microsoft.com/office/word/2015/wordml/symex" xmlns:wpg="http://schemas.microsoft.com/office/word/2010/wordprocessingGroup" xmlns:wpi="http://schemas.microsoft.com/office/word/2010/wordprocessingInk" xmlns:wne="http://schemas.microsoft.com/office/word/2006/wordml" xmlns:wps="http://schemas.microsoft.com/office/word/2010/wordprocessingShape" mc:Ignorable="w14 w15 w16se w16cid w16 w16cex w16sdtdh wp14">
+<w:document xmlns:r="http://schemas.openxmlformats.org/officeDocument/2006/relationships" xmlns:wp="http://schemas.openxmlformats.org/drawingml/2006/wordprocessingDrawing" xmlns:w="http://schemas.openxmlformats.org/wordprocessingml/2006/main" xmlns:w10="urn:schemas-microsoft-com:office:word" xmlns:w14="http://schemas.microsoft.com/office/word/2010/wordml" xmlns:wps="http://schemas.microsoft.com/office/word/2010/wordprocessingShape" xmlns:wpg="http://schemas.microsoft.com/office/word/2010/wordprocessingGroup" xmlns:mc="http://schemas.openxmlformats.org/markup-compatibility/2006" xmlns:v="urn:schemas-microsoft-com:vml" xmlns:o="urn:schemas-microsoft-com:office:office" xmlns:m="http://schemas.openxmlformats.org/officeDocument/2006/math" mc:Ignorable="w14">
   <w:body>
     <w:p>
       <w:pPr>
-        <w:pStyle w:val="BodyA"/>
+        <w:pStyle w:val="Body A"/>
         <w:jc w:val="center"/>
         <w:rPr>
-          <w:b/>
-          <w:bCs/>
-        </w:rPr>
-      </w:pPr>
-      <w:r>
-        <w:rPr>
-          <w:b/>
-          <w:bCs/>
+          <w:b w:val="1"/>
+          <w:bCs w:val="1"/>
+        </w:rPr>
+      </w:pPr>
+      <w:r>
+        <w:rPr>
+          <w:b w:val="1"/>
+          <w:bCs w:val="1"/>
+          <w:rtl w:val="0"/>
+          <w:lang w:val="en-US"/>
         </w:rPr>
         <w:t>4/8/2022 Meeting</w:t>
       </w:r>
     </w:p>
     <w:p>
       <w:pPr>
-        <w:pStyle w:val="BodyA"/>
+        <w:pStyle w:val="Body A"/>
         <w:jc w:val="center"/>
         <w:rPr>
-          <w:b/>
-          <w:bCs/>
-        </w:rPr>
-      </w:pPr>
-      <w:r>
-        <w:rPr>
-          <w:noProof/>
-        </w:rPr>
+          <w:b w:val="1"/>
+          <w:bCs w:val="1"/>
+        </w:rPr>
+      </w:pPr>
+      <w:r>
         <mc:AlternateContent>
           <mc:Choice Requires="wps">
-            <w:drawing>
-              <wp:inline distT="0" distB="0" distL="0" distR="0" wp14:anchorId="619747D0" wp14:editId="03AAD114">
+            <w:drawing xmlns:a="http://schemas.openxmlformats.org/drawingml/2006/main">
+              <wp:inline distT="0" distB="0" distL="0" distR="0">
                 <wp:extent cx="5943600" cy="19050"/>
                 <wp:effectExtent l="0" t="0" r="0" b="0"/>
                 <wp:docPr id="1073741825" name="officeArt object" descr="Rectangle"/>
@@ -81,204 +80,295 @@
     </w:p>
     <w:p>
       <w:pPr>
-        <w:pStyle w:val="BodyA"/>
-        <w:rPr>
-          <w:b/>
-          <w:bCs/>
-        </w:rPr>
-      </w:pPr>
-    </w:p>
-    <w:p>
-      <w:pPr>
-        <w:pStyle w:val="BodyA"/>
-      </w:pPr>
-      <w:r>
-        <w:rPr>
-          <w:b/>
-          <w:bCs/>
+        <w:pStyle w:val="Body A"/>
+        <w:rPr>
+          <w:b w:val="1"/>
+          <w:bCs w:val="1"/>
+        </w:rPr>
+      </w:pPr>
+    </w:p>
+    <w:p>
+      <w:pPr>
+        <w:pStyle w:val="Body A"/>
+      </w:pPr>
+      <w:r>
+        <w:rPr>
+          <w:b w:val="1"/>
+          <w:bCs w:val="1"/>
+          <w:rtl w:val="0"/>
+          <w:lang w:val="en-US"/>
         </w:rPr>
         <w:t>Game Idea:</w:t>
       </w:r>
       <w:r>
+        <w:rPr>
+          <w:rtl w:val="0"/>
+          <w:lang w:val="en-US"/>
+        </w:rPr>
         <w:t xml:space="preserve"> Monty Hall Problem</w:t>
       </w:r>
     </w:p>
     <w:p>
       <w:pPr>
-        <w:pStyle w:val="BodyA"/>
-        <w:rPr>
-          <w:b/>
-          <w:bCs/>
-        </w:rPr>
-      </w:pPr>
-    </w:p>
-    <w:p>
-      <w:pPr>
-        <w:pStyle w:val="BodyA"/>
-      </w:pPr>
-      <w:r>
-        <w:rPr>
-          <w:b/>
-          <w:bCs/>
+        <w:pStyle w:val="Body A"/>
+        <w:rPr>
+          <w:b w:val="1"/>
+          <w:bCs w:val="1"/>
+        </w:rPr>
+      </w:pPr>
+    </w:p>
+    <w:p>
+      <w:pPr>
+        <w:pStyle w:val="Body A"/>
+      </w:pPr>
+      <w:r>
+        <w:rPr>
+          <w:b w:val="1"/>
+          <w:bCs w:val="1"/>
+          <w:rtl w:val="0"/>
+          <w:lang w:val="en-US"/>
         </w:rPr>
         <w:t xml:space="preserve">Programming Language: </w:t>
       </w:r>
       <w:r>
+        <w:rPr>
+          <w:rtl w:val="0"/>
+          <w:lang w:val="en-US"/>
+        </w:rPr>
         <w:t>C++</w:t>
       </w:r>
     </w:p>
     <w:p>
       <w:pPr>
-        <w:pStyle w:val="BodyA"/>
-        <w:rPr>
-          <w:b/>
-          <w:bCs/>
-        </w:rPr>
-      </w:pPr>
-    </w:p>
-    <w:p>
-      <w:pPr>
-        <w:pStyle w:val="BodyA"/>
-        <w:rPr>
-          <w:b/>
-          <w:bCs/>
-        </w:rPr>
-      </w:pPr>
-      <w:r>
-        <w:rPr>
-          <w:b/>
-          <w:bCs/>
+        <w:pStyle w:val="Body A"/>
+        <w:rPr>
+          <w:b w:val="1"/>
+          <w:bCs w:val="1"/>
+        </w:rPr>
+      </w:pPr>
+    </w:p>
+    <w:p>
+      <w:pPr>
+        <w:pStyle w:val="Body A"/>
+        <w:rPr>
+          <w:b w:val="1"/>
+          <w:bCs w:val="1"/>
+        </w:rPr>
+      </w:pPr>
+      <w:r>
+        <w:rPr>
+          <w:b w:val="1"/>
+          <w:bCs w:val="1"/>
+          <w:rtl w:val="0"/>
+          <w:lang w:val="en-US"/>
         </w:rPr>
         <w:t>Question: multiple clients play at once or no?</w:t>
       </w:r>
     </w:p>
     <w:p>
       <w:pPr>
-        <w:pStyle w:val="BodyA"/>
-        <w:rPr>
-          <w:b/>
-          <w:bCs/>
-        </w:rPr>
-      </w:pPr>
-    </w:p>
-    <w:p>
-      <w:pPr>
-        <w:pStyle w:val="BodyA"/>
-        <w:rPr>
-          <w:b/>
-          <w:bCs/>
-        </w:rPr>
-      </w:pPr>
-      <w:r>
-        <w:rPr>
-          <w:b/>
-          <w:bCs/>
+        <w:pStyle w:val="Body A"/>
+        <w:rPr>
+          <w:b w:val="1"/>
+          <w:bCs w:val="1"/>
+        </w:rPr>
+      </w:pPr>
+    </w:p>
+    <w:p>
+      <w:pPr>
+        <w:pStyle w:val="Body A"/>
+        <w:rPr>
+          <w:b w:val="1"/>
+          <w:bCs w:val="1"/>
+        </w:rPr>
+      </w:pPr>
+      <w:r>
+        <w:rPr>
+          <w:b w:val="1"/>
+          <w:bCs w:val="1"/>
+          <w:rtl w:val="0"/>
+          <w:lang w:val="en-US"/>
         </w:rPr>
         <w:t>How the game works (game flow):</w:t>
       </w:r>
     </w:p>
     <w:p>
       <w:pPr>
-        <w:pStyle w:val="BodyA"/>
+        <w:pStyle w:val="Body A"/>
         <w:numPr>
           <w:ilvl w:val="0"/>
           <w:numId w:val="2"/>
         </w:numPr>
-      </w:pPr>
-      <w:r>
+        <w:rPr>
+          <w:lang w:val="en-US"/>
+        </w:rPr>
+      </w:pPr>
+      <w:r>
+        <w:rPr>
+          <w:rtl w:val="0"/>
+          <w:lang w:val="en-US"/>
+        </w:rPr>
         <w:t>The server randomly assigns the winning prize to one of three doors each round</w:t>
       </w:r>
     </w:p>
     <w:p>
       <w:pPr>
-        <w:pStyle w:val="BodyA"/>
+        <w:pStyle w:val="Body A"/>
         <w:numPr>
           <w:ilvl w:val="0"/>
           <w:numId w:val="2"/>
         </w:numPr>
-      </w:pPr>
-      <w:r>
-        <w:t xml:space="preserve">The server </w:t>
-      </w:r>
-      <w:r>
-        <w:t>assigns the losing prizes to the other 2 doors</w:t>
-      </w:r>
-    </w:p>
-    <w:p>
-      <w:pPr>
-        <w:pStyle w:val="BodyA"/>
+        <w:rPr>
+          <w:lang w:val="en-US"/>
+        </w:rPr>
+      </w:pPr>
+      <w:r>
+        <w:rPr>
+          <w:rtl w:val="0"/>
+          <w:lang w:val="en-US"/>
+        </w:rPr>
+        <w:t>The server assigns the losing prizes to the other 2 doors</w:t>
+      </w:r>
+    </w:p>
+    <w:p>
+      <w:pPr>
+        <w:pStyle w:val="Body A"/>
         <w:numPr>
           <w:ilvl w:val="0"/>
           <w:numId w:val="2"/>
         </w:numPr>
-      </w:pPr>
-      <w:r>
+        <w:rPr>
+          <w:lang w:val="en-US"/>
+        </w:rPr>
+      </w:pPr>
+      <w:r>
+        <w:rPr>
+          <w:rtl w:val="0"/>
+          <w:lang w:val="en-US"/>
+        </w:rPr>
         <w:t>The client types in the number of the door that they believe the prize is behind (and sends that guess to the server)</w:t>
       </w:r>
     </w:p>
     <w:p>
       <w:pPr>
-        <w:pStyle w:val="BodyA"/>
+        <w:pStyle w:val="Body A"/>
         <w:numPr>
           <w:ilvl w:val="0"/>
           <w:numId w:val="2"/>
         </w:numPr>
-      </w:pPr>
-      <w:r>
-        <w:t>The server reveals another door that doesn’t have the prize behind it (and sends that infor</w:t>
-      </w:r>
-      <w:r>
-        <w:t>mation to the client)</w:t>
-      </w:r>
-    </w:p>
-    <w:p>
-      <w:pPr>
-        <w:pStyle w:val="BodyA"/>
+        <w:rPr>
+          <w:lang w:val="en-US"/>
+        </w:rPr>
+      </w:pPr>
+      <w:r>
+        <w:rPr>
+          <w:rtl w:val="0"/>
+          <w:lang w:val="en-US"/>
+        </w:rPr>
+        <w:t>The server reveals another door that doesn</w:t>
+      </w:r>
+      <w:r>
+        <w:rPr>
+          <w:rtl w:val="0"/>
+          <w:lang w:val="en-US"/>
+        </w:rPr>
+        <w:t>’</w:t>
+      </w:r>
+      <w:r>
+        <w:rPr>
+          <w:rtl w:val="0"/>
+          <w:lang w:val="en-US"/>
+        </w:rPr>
+        <w:t>t have the prize behind it (and sends that information to the client)</w:t>
+      </w:r>
+    </w:p>
+    <w:p>
+      <w:pPr>
+        <w:pStyle w:val="Body A"/>
         <w:numPr>
           <w:ilvl w:val="0"/>
           <w:numId w:val="2"/>
         </w:numPr>
-      </w:pPr>
-      <w:r>
-        <w:t>The server asks if the client wants to switch their choice to the other door (that wasn’t revealed)</w:t>
-      </w:r>
-    </w:p>
-    <w:p>
-      <w:pPr>
-        <w:pStyle w:val="BodyA"/>
+        <w:rPr>
+          <w:lang w:val="en-US"/>
+        </w:rPr>
+      </w:pPr>
+      <w:r>
+        <w:rPr>
+          <w:rtl w:val="0"/>
+          <w:lang w:val="en-US"/>
+        </w:rPr>
+        <w:t>The server asks if the client wants to switch their choice to the other door (that wasn</w:t>
+      </w:r>
+      <w:r>
+        <w:rPr>
+          <w:rtl w:val="0"/>
+          <w:lang w:val="en-US"/>
+        </w:rPr>
+        <w:t>’</w:t>
+      </w:r>
+      <w:r>
+        <w:rPr>
+          <w:rtl w:val="0"/>
+          <w:lang w:val="en-US"/>
+        </w:rPr>
+        <w:t>t revealed)</w:t>
+      </w:r>
+    </w:p>
+    <w:p>
+      <w:pPr>
+        <w:pStyle w:val="Body A"/>
         <w:numPr>
           <w:ilvl w:val="0"/>
           <w:numId w:val="2"/>
         </w:numPr>
-      </w:pPr>
-      <w:r>
+        <w:rPr>
+          <w:lang w:val="en-US"/>
+        </w:rPr>
+      </w:pPr>
+      <w:r>
+        <w:rPr>
+          <w:rtl w:val="0"/>
+          <w:lang w:val="en-US"/>
+        </w:rPr>
         <w:t>The client chooses Yes or No to switch and sends their response to the server</w:t>
       </w:r>
     </w:p>
     <w:p>
       <w:pPr>
-        <w:pStyle w:val="BodyA"/>
+        <w:pStyle w:val="Body A"/>
         <w:numPr>
           <w:ilvl w:val="0"/>
           <w:numId w:val="2"/>
         </w:numPr>
-      </w:pPr>
-      <w:r>
-        <w:t>The server reveals if the client chose the door with the</w:t>
-      </w:r>
-      <w:r>
-        <w:t xml:space="preserve"> prize and sends that to the client (did they win or lose)</w:t>
-      </w:r>
-    </w:p>
-    <w:p>
-      <w:pPr>
-        <w:pStyle w:val="BodyA"/>
+        <w:rPr>
+          <w:lang w:val="en-US"/>
+        </w:rPr>
+      </w:pPr>
+      <w:r>
+        <w:rPr>
+          <w:rtl w:val="0"/>
+          <w:lang w:val="en-US"/>
+        </w:rPr>
+        <w:t>The server reveals if the client chose the door with the prize and sends that to the client (did they win or lose)</w:t>
+      </w:r>
+    </w:p>
+    <w:p>
+      <w:pPr>
+        <w:pStyle w:val="Body A"/>
         <w:numPr>
           <w:ilvl w:val="0"/>
           <w:numId w:val="2"/>
         </w:numPr>
-      </w:pPr>
-      <w:r>
+        <w:rPr>
+          <w:lang w:val="en-US"/>
+        </w:rPr>
+      </w:pPr>
+      <w:r>
+        <w:rPr>
+          <w:rtl w:val="0"/>
+          <w:lang w:val="en-US"/>
+        </w:rPr>
         <w:t>(this repeats three times and, at the end of the three games, the server tells the client their win rate and switch rate)</w:t>
       </w:r>
     </w:p>
@@ -287,14 +377,16 @@
         <w:pStyle w:val="Default"/>
         <w:spacing w:before="0" w:line="240" w:lineRule="auto"/>
         <w:rPr>
-          <w:rFonts w:ascii="Arial" w:eastAsia="Arial" w:hAnsi="Arial" w:cs="Arial"/>
+          <w:rFonts w:ascii="Arial" w:cs="Arial" w:hAnsi="Arial" w:eastAsia="Arial"/>
         </w:rPr>
       </w:pPr>
       <w:r>
         <w:rPr>
           <w:rFonts w:ascii="Arial" w:hAnsi="Arial"/>
-          <w:b/>
-          <w:bCs/>
+          <w:b w:val="1"/>
+          <w:bCs w:val="1"/>
+          <w:rtl w:val="0"/>
+          <w:lang w:val="en-US"/>
         </w:rPr>
         <w:t>Design:</w:t>
       </w:r>
@@ -306,22 +398,23 @@
           <w:ilvl w:val="0"/>
           <w:numId w:val="4"/>
         </w:numPr>
+        <w:bidi w:val="0"/>
         <w:spacing w:before="0" w:line="240" w:lineRule="auto"/>
+        <w:ind w:right="0"/>
+        <w:jc w:val="left"/>
         <w:rPr>
           <w:rFonts w:ascii="Arial" w:hAnsi="Arial"/>
+          <w:rtl w:val="0"/>
+          <w:lang w:val="en-US"/>
         </w:rPr>
       </w:pPr>
       <w:r>
         <w:rPr>
           <w:rFonts w:ascii="Arial" w:hAnsi="Arial"/>
-        </w:rPr>
-        <w:t>We would like to create 3 doors using ASCII art that the server wil</w:t>
-      </w:r>
-      <w:r>
-        <w:rPr>
-          <w:rFonts w:ascii="Arial" w:hAnsi="Arial"/>
-        </w:rPr>
-        <w:t>l display at the beginning of the game</w:t>
+          <w:rtl w:val="0"/>
+          <w:lang w:val="en-US"/>
+        </w:rPr>
+        <w:t>We would like to create 3 doors using ASCII art that the server will display at the beginning of the game</w:t>
       </w:r>
     </w:p>
     <w:p>
@@ -331,14 +424,21 @@
           <w:ilvl w:val="0"/>
           <w:numId w:val="4"/>
         </w:numPr>
+        <w:bidi w:val="0"/>
         <w:spacing w:before="0" w:line="240" w:lineRule="auto"/>
+        <w:ind w:right="0"/>
+        <w:jc w:val="left"/>
         <w:rPr>
           <w:rFonts w:ascii="Arial" w:hAnsi="Arial"/>
+          <w:rtl w:val="0"/>
+          <w:lang w:val="en-US"/>
         </w:rPr>
       </w:pPr>
       <w:r>
         <w:rPr>
           <w:rFonts w:ascii="Arial" w:hAnsi="Arial"/>
+          <w:rtl w:val="0"/>
+          <w:lang w:val="en-US"/>
         </w:rPr>
         <w:t>The user will then get to select a door</w:t>
       </w:r>
@@ -350,14 +450,21 @@
           <w:ilvl w:val="0"/>
           <w:numId w:val="4"/>
         </w:numPr>
+        <w:bidi w:val="0"/>
         <w:spacing w:before="0" w:line="240" w:lineRule="auto"/>
+        <w:ind w:right="0"/>
+        <w:jc w:val="left"/>
         <w:rPr>
           <w:rFonts w:ascii="Arial" w:hAnsi="Arial"/>
+          <w:rtl w:val="0"/>
+          <w:lang w:val="en-US"/>
         </w:rPr>
       </w:pPr>
       <w:r>
         <w:rPr>
           <w:rFonts w:ascii="Arial" w:hAnsi="Arial"/>
+          <w:rtl w:val="0"/>
+          <w:lang w:val="en-US"/>
         </w:rPr>
         <w:t>Show the opened door*</w:t>
       </w:r>
@@ -369,14 +476,21 @@
           <w:ilvl w:val="0"/>
           <w:numId w:val="4"/>
         </w:numPr>
+        <w:bidi w:val="0"/>
         <w:spacing w:before="0" w:line="240" w:lineRule="auto"/>
+        <w:ind w:right="0"/>
+        <w:jc w:val="left"/>
         <w:rPr>
           <w:rFonts w:ascii="Arial" w:hAnsi="Arial"/>
+          <w:rtl w:val="0"/>
+          <w:lang w:val="en-US"/>
         </w:rPr>
       </w:pPr>
       <w:r>
         <w:rPr>
           <w:rFonts w:ascii="Arial" w:hAnsi="Arial"/>
+          <w:rtl w:val="0"/>
+          <w:lang w:val="en-US"/>
         </w:rPr>
         <w:t>Show the winning or losing item behind doors*</w:t>
       </w:r>
@@ -388,14 +502,21 @@
           <w:ilvl w:val="0"/>
           <w:numId w:val="4"/>
         </w:numPr>
+        <w:bidi w:val="0"/>
         <w:spacing w:before="0" w:line="240" w:lineRule="auto"/>
+        <w:ind w:right="0"/>
+        <w:jc w:val="left"/>
         <w:rPr>
           <w:rFonts w:ascii="Arial" w:hAnsi="Arial"/>
+          <w:rtl w:val="0"/>
+          <w:lang w:val="en-US"/>
         </w:rPr>
       </w:pPr>
       <w:r>
         <w:rPr>
           <w:rFonts w:ascii="Arial" w:hAnsi="Arial"/>
+          <w:rtl w:val="0"/>
+          <w:lang w:val="en-US"/>
         </w:rPr>
         <w:t>If player chooses winning door right away, the round ends</w:t>
       </w:r>
@@ -407,22 +528,23 @@
           <w:ilvl w:val="0"/>
           <w:numId w:val="4"/>
         </w:numPr>
+        <w:bidi w:val="0"/>
         <w:spacing w:before="0" w:line="240" w:lineRule="auto"/>
+        <w:ind w:right="0"/>
+        <w:jc w:val="left"/>
         <w:rPr>
           <w:rFonts w:ascii="Arial" w:hAnsi="Arial"/>
+          <w:rtl w:val="0"/>
+          <w:lang w:val="en-US"/>
         </w:rPr>
       </w:pPr>
       <w:r>
         <w:rPr>
           <w:rFonts w:ascii="Arial" w:hAnsi="Arial"/>
-        </w:rPr>
-        <w:t xml:space="preserve">Round # shows at beginning of each round and after </w:t>
-      </w:r>
-      <w:r>
-        <w:rPr>
-          <w:rFonts w:ascii="Arial" w:hAnsi="Arial"/>
-        </w:rPr>
-        <w:t>users presses a key, the server will generate a new set of doors and randomize the winning and losing ones</w:t>
+          <w:rtl w:val="0"/>
+          <w:lang w:val="en-US"/>
+        </w:rPr>
+        <w:t>Round # shows at beginning of each round and after users presses a key, the server will generate a new set of doors and randomize the winning and losing ones</w:t>
       </w:r>
     </w:p>
     <w:p>
@@ -432,14 +554,21 @@
           <w:ilvl w:val="0"/>
           <w:numId w:val="4"/>
         </w:numPr>
+        <w:bidi w:val="0"/>
         <w:spacing w:before="0" w:line="240" w:lineRule="auto"/>
+        <w:ind w:right="0"/>
+        <w:jc w:val="left"/>
         <w:rPr>
           <w:rFonts w:ascii="Arial" w:hAnsi="Arial"/>
+          <w:rtl w:val="0"/>
+          <w:lang w:val="en-US"/>
         </w:rPr>
       </w:pPr>
       <w:r>
         <w:rPr>
           <w:rFonts w:ascii="Arial" w:hAnsi="Arial"/>
+          <w:rtl w:val="0"/>
+          <w:lang w:val="en-US"/>
         </w:rPr>
         <w:t>We plan to use C++ right now but we may end up using C or Python depending on how much code we borrow from past programs</w:t>
       </w:r>
@@ -449,7 +578,7 @@
         <w:pStyle w:val="Default"/>
         <w:spacing w:before="0" w:line="240" w:lineRule="auto"/>
         <w:rPr>
-          <w:rFonts w:ascii="Arial" w:eastAsia="Arial" w:hAnsi="Arial" w:cs="Arial"/>
+          <w:rFonts w:ascii="Arial" w:cs="Arial" w:hAnsi="Arial" w:eastAsia="Arial"/>
         </w:rPr>
       </w:pPr>
     </w:p>
@@ -458,20 +587,24 @@
         <w:pStyle w:val="Default"/>
         <w:spacing w:before="0" w:line="240" w:lineRule="auto"/>
         <w:rPr>
-          <w:rFonts w:ascii="Arial" w:eastAsia="Arial" w:hAnsi="Arial" w:cs="Arial"/>
+          <w:rFonts w:ascii="Arial" w:cs="Arial" w:hAnsi="Arial" w:eastAsia="Arial"/>
         </w:rPr>
       </w:pPr>
       <w:r>
         <w:rPr>
           <w:rFonts w:ascii="Arial" w:hAnsi="Arial"/>
-          <w:b/>
-          <w:bCs/>
+          <w:b w:val="1"/>
+          <w:bCs w:val="1"/>
+          <w:rtl w:val="0"/>
+          <w:lang w:val="en-US"/>
         </w:rPr>
         <w:t>Roles</w:t>
       </w:r>
       <w:r>
         <w:rPr>
           <w:rFonts w:ascii="Arial" w:hAnsi="Arial"/>
+          <w:rtl w:val="0"/>
+          <w:lang w:val="en-US"/>
         </w:rPr>
         <w:t>:</w:t>
       </w:r>
@@ -483,24 +616,24 @@
           <w:ilvl w:val="0"/>
           <w:numId w:val="5"/>
         </w:numPr>
+        <w:bidi w:val="0"/>
         <w:spacing w:before="0" w:line="240" w:lineRule="auto"/>
+        <w:ind w:right="0"/>
+        <w:jc w:val="left"/>
         <w:rPr>
           <w:rFonts w:ascii="Arial" w:hAnsi="Arial"/>
+          <w:rtl w:val="0"/>
+          <w:lang w:val="en-US"/>
         </w:rPr>
       </w:pPr>
       <w:r>
         <w:rPr>
           <w:rFonts w:ascii="Arial" w:hAnsi="Arial"/>
           <w:u w:val="single"/>
-        </w:rPr>
-        <w:t xml:space="preserve">Everyone will </w:t>
-      </w:r>
-      <w:r>
-        <w:rPr>
-          <w:rFonts w:ascii="Arial" w:hAnsi="Arial"/>
-          <w:u w:val="single"/>
-        </w:rPr>
-        <w:t>contribute to the server/client code (using Visual Studio Code -&gt; can do live sessions too then)</w:t>
+          <w:rtl w:val="0"/>
+          <w:lang w:val="en-US"/>
+        </w:rPr>
+        <w:t>Everyone will contribute to the server/client code (using Visual Studio Code -&gt; can do live sessions too then)</w:t>
       </w:r>
     </w:p>
     <w:p>
@@ -510,20 +643,29 @@
           <w:ilvl w:val="0"/>
           <w:numId w:val="6"/>
         </w:numPr>
+        <w:bidi w:val="0"/>
         <w:spacing w:before="0" w:line="240" w:lineRule="auto"/>
+        <w:ind w:right="0"/>
+        <w:jc w:val="left"/>
         <w:rPr>
           <w:rFonts w:ascii="Arial" w:hAnsi="Arial"/>
+          <w:rtl w:val="0"/>
+          <w:lang w:val="en-US"/>
         </w:rPr>
       </w:pPr>
       <w:r>
         <w:rPr>
           <w:rFonts w:ascii="Arial" w:hAnsi="Arial"/>
+          <w:rtl w:val="0"/>
+          <w:lang w:val="en-US"/>
         </w:rPr>
         <w:t>Kyree:</w:t>
       </w:r>
       <w:r>
         <w:rPr>
-          <w:rFonts w:ascii="Arial" w:hAnsi="Arial"/>
+          <w:rFonts w:ascii="Arial" w:hAnsi="Arial" w:hint="default"/>
+          <w:rtl w:val="0"/>
+          <w:lang w:val="en-US"/>
         </w:rPr>
         <w:t> </w:t>
       </w:r>
@@ -535,20 +677,29 @@
           <w:ilvl w:val="1"/>
           <w:numId w:val="6"/>
         </w:numPr>
+        <w:bidi w:val="0"/>
         <w:spacing w:before="0" w:line="240" w:lineRule="auto"/>
+        <w:ind w:right="0"/>
+        <w:jc w:val="left"/>
         <w:rPr>
           <w:rFonts w:ascii="Arial" w:hAnsi="Arial"/>
+          <w:rtl w:val="0"/>
+          <w:lang w:val="en-US"/>
         </w:rPr>
       </w:pPr>
       <w:r>
         <w:rPr>
           <w:rFonts w:ascii="Arial" w:hAnsi="Arial"/>
+          <w:rtl w:val="0"/>
+          <w:lang w:val="en-US"/>
         </w:rPr>
         <w:t>Win/switch rate percentage</w:t>
       </w:r>
       <w:r>
         <w:rPr>
-          <w:rFonts w:ascii="Arial" w:hAnsi="Arial"/>
+          <w:rFonts w:ascii="Arial" w:hAnsi="Arial" w:hint="default"/>
+          <w:rtl w:val="0"/>
+          <w:lang w:val="en-US"/>
         </w:rPr>
         <w:t> </w:t>
       </w:r>
@@ -560,14 +711,21 @@
           <w:ilvl w:val="1"/>
           <w:numId w:val="6"/>
         </w:numPr>
+        <w:bidi w:val="0"/>
         <w:spacing w:before="0" w:line="240" w:lineRule="auto"/>
+        <w:ind w:right="0"/>
+        <w:jc w:val="left"/>
         <w:rPr>
           <w:rFonts w:ascii="Arial" w:hAnsi="Arial"/>
+          <w:rtl w:val="0"/>
+          <w:lang w:val="en-US"/>
         </w:rPr>
       </w:pPr>
       <w:r>
         <w:rPr>
           <w:rFonts w:ascii="Arial" w:hAnsi="Arial"/>
+          <w:rtl w:val="0"/>
+          <w:lang w:val="en-US"/>
         </w:rPr>
         <w:t>Stats for the game</w:t>
       </w:r>
@@ -579,14 +737,21 @@
           <w:ilvl w:val="1"/>
           <w:numId w:val="6"/>
         </w:numPr>
+        <w:bidi w:val="0"/>
         <w:spacing w:before="0" w:line="240" w:lineRule="auto"/>
+        <w:ind w:right="0"/>
+        <w:jc w:val="left"/>
         <w:rPr>
           <w:rFonts w:ascii="Arial" w:hAnsi="Arial"/>
+          <w:rtl w:val="0"/>
+          <w:lang w:val="en-US"/>
         </w:rPr>
       </w:pPr>
       <w:r>
         <w:rPr>
           <w:rFonts w:ascii="Arial" w:hAnsi="Arial"/>
+          <w:rtl w:val="0"/>
+          <w:lang w:val="en-US"/>
         </w:rPr>
         <w:t>Round calculation</w:t>
       </w:r>
@@ -598,20 +763,29 @@
           <w:ilvl w:val="0"/>
           <w:numId w:val="6"/>
         </w:numPr>
+        <w:bidi w:val="0"/>
         <w:spacing w:before="0" w:line="240" w:lineRule="auto"/>
+        <w:ind w:right="0"/>
+        <w:jc w:val="left"/>
         <w:rPr>
           <w:rFonts w:ascii="Arial" w:hAnsi="Arial"/>
+          <w:rtl w:val="0"/>
+          <w:lang w:val="en-US"/>
         </w:rPr>
       </w:pPr>
       <w:r>
         <w:rPr>
           <w:rFonts w:ascii="Arial" w:hAnsi="Arial"/>
+          <w:rtl w:val="0"/>
+          <w:lang w:val="en-US"/>
         </w:rPr>
         <w:t>Trenton:</w:t>
       </w:r>
       <w:r>
         <w:rPr>
-          <w:rFonts w:ascii="Arial" w:hAnsi="Arial"/>
+          <w:rFonts w:ascii="Arial" w:hAnsi="Arial" w:hint="default"/>
+          <w:rtl w:val="0"/>
+          <w:lang w:val="en-US"/>
         </w:rPr>
         <w:t> </w:t>
       </w:r>
@@ -623,14 +797,21 @@
           <w:ilvl w:val="1"/>
           <w:numId w:val="6"/>
         </w:numPr>
+        <w:bidi w:val="0"/>
         <w:spacing w:before="0" w:line="240" w:lineRule="auto"/>
+        <w:ind w:right="0"/>
+        <w:jc w:val="left"/>
         <w:rPr>
           <w:rFonts w:ascii="Arial" w:hAnsi="Arial"/>
+          <w:rtl w:val="0"/>
+          <w:lang w:val="en-US"/>
         </w:rPr>
       </w:pPr>
       <w:r>
         <w:rPr>
           <w:rFonts w:ascii="Arial" w:hAnsi="Arial"/>
+          <w:rtl w:val="0"/>
+          <w:lang w:val="en-US"/>
         </w:rPr>
         <w:t>Server-client control flow</w:t>
       </w:r>
@@ -642,16 +823,22 @@
           <w:ilvl w:val="1"/>
           <w:numId w:val="6"/>
         </w:numPr>
+        <w:bidi w:val="0"/>
         <w:spacing w:before="0" w:line="240" w:lineRule="auto"/>
+        <w:ind w:right="0"/>
+        <w:jc w:val="left"/>
         <w:rPr>
           <w:rFonts w:ascii="Arial" w:hAnsi="Arial"/>
+          <w:rtl w:val="0"/>
+          <w:lang w:val="en-US"/>
         </w:rPr>
       </w:pPr>
       <w:r>
         <w:rPr>
           <w:rFonts w:ascii="Arial" w:hAnsi="Arial"/>
-        </w:rPr>
-        <w:lastRenderedPageBreak/>
+          <w:rtl w:val="0"/>
+          <w:lang w:val="en-US"/>
+        </w:rPr>
         <w:t>Dialogue</w:t>
       </w:r>
     </w:p>
@@ -662,20 +849,29 @@
           <w:ilvl w:val="0"/>
           <w:numId w:val="6"/>
         </w:numPr>
+        <w:bidi w:val="0"/>
         <w:spacing w:before="0" w:line="240" w:lineRule="auto"/>
+        <w:ind w:right="0"/>
+        <w:jc w:val="left"/>
         <w:rPr>
           <w:rFonts w:ascii="Arial" w:hAnsi="Arial"/>
+          <w:rtl w:val="0"/>
+          <w:lang w:val="en-US"/>
         </w:rPr>
       </w:pPr>
       <w:r>
         <w:rPr>
           <w:rFonts w:ascii="Arial" w:hAnsi="Arial"/>
+          <w:rtl w:val="0"/>
+          <w:lang w:val="en-US"/>
         </w:rPr>
         <w:t>Christine:</w:t>
       </w:r>
       <w:r>
         <w:rPr>
-          <w:rFonts w:ascii="Arial" w:hAnsi="Arial"/>
+          <w:rFonts w:ascii="Arial" w:hAnsi="Arial" w:hint="default"/>
+          <w:rtl w:val="0"/>
+          <w:lang w:val="en-US"/>
         </w:rPr>
         <w:t> </w:t>
       </w:r>
@@ -687,22 +883,23 @@
           <w:ilvl w:val="1"/>
           <w:numId w:val="6"/>
         </w:numPr>
+        <w:bidi w:val="0"/>
         <w:spacing w:before="0" w:line="240" w:lineRule="auto"/>
+        <w:ind w:right="0"/>
+        <w:jc w:val="left"/>
         <w:rPr>
           <w:rFonts w:ascii="Arial" w:hAnsi="Arial"/>
+          <w:rtl w:val="0"/>
+          <w:lang w:val="en-US"/>
         </w:rPr>
       </w:pPr>
       <w:r>
         <w:rPr>
           <w:rFonts w:ascii="Arial" w:hAnsi="Arial"/>
-        </w:rPr>
-        <w:t xml:space="preserve">ASCII art for the doors </w:t>
-      </w:r>
-      <w:r>
-        <w:rPr>
-          <w:rFonts w:ascii="Arial" w:hAnsi="Arial"/>
-        </w:rPr>
-        <w:t>(MOST IMPORTANT JOB)</w:t>
+          <w:rtl w:val="0"/>
+          <w:lang w:val="en-US"/>
+        </w:rPr>
+        <w:t>ASCII art for the doors (MOST IMPORTANT JOB)</w:t>
       </w:r>
     </w:p>
     <w:p>
@@ -712,14 +909,21 @@
           <w:ilvl w:val="1"/>
           <w:numId w:val="6"/>
         </w:numPr>
+        <w:bidi w:val="0"/>
         <w:spacing w:before="0" w:line="240" w:lineRule="auto"/>
+        <w:ind w:right="0"/>
+        <w:jc w:val="left"/>
         <w:rPr>
           <w:rFonts w:ascii="Arial" w:hAnsi="Arial"/>
+          <w:rtl w:val="0"/>
+          <w:lang w:val="en-US"/>
         </w:rPr>
       </w:pPr>
       <w:r>
         <w:rPr>
           <w:rFonts w:ascii="Arial" w:hAnsi="Arial"/>
+          <w:rtl w:val="0"/>
+          <w:lang w:val="en-US"/>
         </w:rPr>
         <w:t>win/loss faces</w:t>
       </w:r>
@@ -731,14 +935,21 @@
           <w:ilvl w:val="1"/>
           <w:numId w:val="6"/>
         </w:numPr>
+        <w:bidi w:val="0"/>
         <w:spacing w:before="0" w:line="240" w:lineRule="auto"/>
+        <w:ind w:right="0"/>
+        <w:jc w:val="left"/>
         <w:rPr>
           <w:rFonts w:ascii="Arial" w:hAnsi="Arial"/>
+          <w:rtl w:val="0"/>
+          <w:lang w:val="en-US"/>
         </w:rPr>
       </w:pPr>
       <w:r>
         <w:rPr>
           <w:rFonts w:ascii="Arial" w:hAnsi="Arial"/>
+          <w:rtl w:val="0"/>
+          <w:lang w:val="en-US"/>
         </w:rPr>
         <w:t>Round # text to be displayed at the beginning of each round</w:t>
       </w:r>
@@ -750,14 +961,21 @@
           <w:ilvl w:val="1"/>
           <w:numId w:val="6"/>
         </w:numPr>
+        <w:bidi w:val="0"/>
         <w:spacing w:before="0" w:line="240" w:lineRule="auto"/>
+        <w:ind w:right="0"/>
+        <w:jc w:val="left"/>
         <w:rPr>
           <w:rFonts w:ascii="Arial" w:hAnsi="Arial"/>
+          <w:rtl w:val="0"/>
+          <w:lang w:val="en-US"/>
         </w:rPr>
       </w:pPr>
       <w:r>
         <w:rPr>
           <w:rFonts w:ascii="Arial" w:hAnsi="Arial"/>
+          <w:rtl w:val="0"/>
+          <w:lang w:val="en-US"/>
         </w:rPr>
         <w:t>Door opening animation</w:t>
       </w:r>
@@ -767,7 +985,7 @@
         <w:pStyle w:val="Default"/>
         <w:spacing w:before="0" w:line="240" w:lineRule="auto"/>
         <w:rPr>
-          <w:rFonts w:ascii="Arial" w:eastAsia="Arial" w:hAnsi="Arial" w:cs="Arial"/>
+          <w:rFonts w:ascii="Arial" w:cs="Arial" w:hAnsi="Arial" w:eastAsia="Arial"/>
         </w:rPr>
       </w:pPr>
     </w:p>
@@ -776,7 +994,7 @@
         <w:pStyle w:val="Default"/>
         <w:spacing w:before="0" w:line="240" w:lineRule="auto"/>
         <w:rPr>
-          <w:rFonts w:ascii="Arial" w:eastAsia="Arial" w:hAnsi="Arial" w:cs="Arial"/>
+          <w:rFonts w:ascii="Arial" w:cs="Arial" w:hAnsi="Arial" w:eastAsia="Arial"/>
         </w:rPr>
       </w:pPr>
     </w:p>
@@ -785,40 +1003,39 @@
         <w:pStyle w:val="Default"/>
         <w:spacing w:before="0" w:line="240" w:lineRule="auto"/>
         <w:rPr>
-          <w:rFonts w:ascii="Arial" w:eastAsia="Arial" w:hAnsi="Arial" w:cs="Arial"/>
-        </w:rPr>
-      </w:pPr>
-    </w:p>
-    <w:p>
-      <w:pPr>
-        <w:pStyle w:val="BodyA"/>
+          <w:rFonts w:ascii="Arial" w:cs="Arial" w:hAnsi="Arial" w:eastAsia="Arial"/>
+        </w:rPr>
+      </w:pPr>
+    </w:p>
+    <w:p>
+      <w:pPr>
+        <w:pStyle w:val="Body A"/>
         <w:jc w:val="center"/>
         <w:rPr>
-          <w:b/>
-          <w:bCs/>
-        </w:rPr>
-      </w:pPr>
-      <w:r>
-        <w:rPr>
-          <w:b/>
-          <w:bCs/>
+          <w:b w:val="1"/>
+          <w:bCs w:val="1"/>
+        </w:rPr>
+      </w:pPr>
+      <w:r>
+        <w:rPr>
+          <w:b w:val="1"/>
+          <w:bCs w:val="1"/>
+          <w:rtl w:val="0"/>
+          <w:lang w:val="en-US"/>
         </w:rPr>
         <w:t>4/15/2022 Meeting</w:t>
       </w:r>
     </w:p>
     <w:p>
       <w:pPr>
-        <w:pStyle w:val="BodyA"/>
+        <w:pStyle w:val="Body A"/>
         <w:jc w:val="center"/>
       </w:pPr>
       <w:r>
-        <w:rPr>
-          <w:noProof/>
-        </w:rPr>
         <mc:AlternateContent>
           <mc:Choice Requires="wps">
-            <w:drawing>
-              <wp:inline distT="0" distB="0" distL="0" distR="0" wp14:anchorId="4B23AFED" wp14:editId="3320F1C3">
+            <w:drawing xmlns:a="http://schemas.openxmlformats.org/drawingml/2006/main">
+              <wp:inline distT="0" distB="0" distL="0" distR="0">
                 <wp:extent cx="5943600" cy="19050"/>
                 <wp:effectExtent l="0" t="0" r="0" b="0"/>
                 <wp:docPr id="1073741826" name="officeArt object" descr="Rectangle"/>
@@ -864,302 +1081,281 @@
     </w:p>
     <w:p>
       <w:pPr>
-        <w:pStyle w:val="WordDefaultStyleA"/>
-        <w:rPr>
-          <w:sz w:val="24"/>
-          <w:szCs w:val="24"/>
-        </w:rPr>
-      </w:pPr>
-    </w:p>
-    <w:p>
-      <w:pPr>
-        <w:pStyle w:val="WordDefaultStyleA"/>
-        <w:rPr>
-          <w:sz w:val="24"/>
-          <w:szCs w:val="24"/>
-        </w:rPr>
-      </w:pPr>
-      <w:r>
-        <w:rPr>
-          <w:rFonts w:eastAsia="Arial Unicode MS" w:cs="Arial Unicode MS"/>
-          <w:sz w:val="24"/>
-          <w:szCs w:val="24"/>
+        <w:pStyle w:val="Word Default Style A"/>
+        <w:rPr>
+          <w:sz w:val="24"/>
+          <w:szCs w:val="24"/>
+        </w:rPr>
+      </w:pPr>
+    </w:p>
+    <w:p>
+      <w:pPr>
+        <w:pStyle w:val="Word Default Style A"/>
+        <w:rPr>
+          <w:sz w:val="24"/>
+          <w:szCs w:val="24"/>
+        </w:rPr>
+      </w:pPr>
+      <w:r>
+        <w:rPr>
+          <w:rFonts w:cs="Arial Unicode MS" w:eastAsia="Arial Unicode MS"/>
+          <w:sz w:val="24"/>
+          <w:szCs w:val="24"/>
+          <w:rtl w:val="0"/>
+          <w:lang w:val="en-US"/>
         </w:rPr>
         <w:t>Christine</w:t>
       </w:r>
       <w:r>
         <w:rPr>
-          <w:rFonts w:eastAsia="Arial Unicode MS" w:cs="Arial Unicode MS"/>
-          <w:sz w:val="24"/>
-          <w:szCs w:val="24"/>
+          <w:rFonts w:cs="Arial Unicode MS" w:eastAsia="Arial Unicode MS" w:hint="default"/>
+          <w:sz w:val="24"/>
+          <w:szCs w:val="24"/>
+          <w:rtl w:val="0"/>
+          <w:lang w:val="en-US"/>
         </w:rPr>
         <w:t>’</w:t>
       </w:r>
       <w:r>
         <w:rPr>
-          <w:rFonts w:eastAsia="Arial Unicode MS" w:cs="Arial Unicode MS"/>
-          <w:sz w:val="24"/>
-          <w:szCs w:val="24"/>
+          <w:rFonts w:cs="Arial Unicode MS" w:eastAsia="Arial Unicode MS"/>
+          <w:sz w:val="24"/>
+          <w:szCs w:val="24"/>
+          <w:rtl w:val="0"/>
+          <w:lang w:val="en-US"/>
         </w:rPr>
         <w:t>s Contribution:</w:t>
       </w:r>
     </w:p>
     <w:p>
       <w:pPr>
-        <w:pStyle w:val="WordDefaultStyleA"/>
-        <w:rPr>
-          <w:sz w:val="24"/>
-          <w:szCs w:val="24"/>
-        </w:rPr>
-      </w:pPr>
-      <w:r>
-        <w:rPr>
-          <w:rFonts w:eastAsia="Arial Unicode MS" w:cs="Arial Unicode MS"/>
-          <w:sz w:val="24"/>
-          <w:szCs w:val="24"/>
-        </w:rPr>
-        <w:t xml:space="preserve">This week I created the framework of our C++ program for our Monty Hall game. Majority </w:t>
-      </w:r>
-      <w:r>
-        <w:rPr>
-          <w:rFonts w:eastAsia="Arial Unicode MS" w:cs="Arial Unicode MS"/>
-          <w:sz w:val="24"/>
-          <w:szCs w:val="24"/>
-        </w:rPr>
-        <w:t>of my code was then placed into the server file by Trenton. I created the door functions that print the ASCII doors, the skeleton code with //TODO comments on sections that still needed to be filled in by my partners, the logic for the server to select a r</w:t>
-      </w:r>
-      <w:r>
-        <w:rPr>
-          <w:rFonts w:eastAsia="Arial Unicode MS" w:cs="Arial Unicode MS"/>
-          <w:sz w:val="24"/>
-          <w:szCs w:val="24"/>
-        </w:rPr>
-        <w:t>andom winning door, the ability for the user to give input, and the final print statement. My code served as a good starting point for the code that we would still need to develop going forward.</w:t>
-      </w:r>
-    </w:p>
-    <w:p>
-      <w:pPr>
-        <w:pStyle w:val="WordDefaultStyleA"/>
-        <w:rPr>
-          <w:sz w:val="24"/>
-          <w:szCs w:val="24"/>
-        </w:rPr>
-      </w:pPr>
-    </w:p>
-    <w:p>
-      <w:pPr>
-        <w:pStyle w:val="WordDefaultStyleA"/>
-        <w:rPr>
-          <w:sz w:val="24"/>
-          <w:szCs w:val="24"/>
-        </w:rPr>
-      </w:pPr>
-      <w:r>
-        <w:rPr>
-          <w:rFonts w:eastAsia="Arial Unicode MS" w:cs="Arial Unicode MS"/>
-          <w:sz w:val="24"/>
-          <w:szCs w:val="24"/>
+        <w:pStyle w:val="Word Default Style A"/>
+        <w:rPr>
+          <w:sz w:val="24"/>
+          <w:szCs w:val="24"/>
+        </w:rPr>
+      </w:pPr>
+      <w:r>
+        <w:rPr>
+          <w:rFonts w:cs="Arial Unicode MS" w:eastAsia="Arial Unicode MS"/>
+          <w:sz w:val="24"/>
+          <w:szCs w:val="24"/>
+          <w:rtl w:val="0"/>
+          <w:lang w:val="en-US"/>
+        </w:rPr>
+        <w:t>This week I created the framework of our C++ program for our Monty Hall game. Majority of my code was then placed into the server file by Trenton. I created the door functions that print the ASCII doors, the skeleton code with //TODO comments on sections that still needed to be filled in by my partners, the logic for the server to select a random winning door, the ability for the user to give input, and the final print statement. My code served as a good starting point for the code that we would still need to develop going forward.</w:t>
+      </w:r>
+    </w:p>
+    <w:p>
+      <w:pPr>
+        <w:pStyle w:val="Word Default Style A"/>
+        <w:rPr>
+          <w:sz w:val="24"/>
+          <w:szCs w:val="24"/>
+        </w:rPr>
+      </w:pPr>
+    </w:p>
+    <w:p>
+      <w:pPr>
+        <w:pStyle w:val="Word Default Style A"/>
+        <w:rPr>
+          <w:sz w:val="24"/>
+          <w:szCs w:val="24"/>
+        </w:rPr>
+      </w:pPr>
+      <w:r>
+        <w:rPr>
+          <w:rFonts w:cs="Arial Unicode MS" w:eastAsia="Arial Unicode MS"/>
+          <w:sz w:val="24"/>
+          <w:szCs w:val="24"/>
+          <w:rtl w:val="0"/>
+          <w:lang w:val="en-US"/>
         </w:rPr>
         <w:t>Trenton</w:t>
       </w:r>
       <w:r>
         <w:rPr>
-          <w:rFonts w:eastAsia="Arial Unicode MS" w:cs="Arial Unicode MS"/>
-          <w:sz w:val="24"/>
-          <w:szCs w:val="24"/>
+          <w:rFonts w:cs="Arial Unicode MS" w:eastAsia="Arial Unicode MS" w:hint="default"/>
+          <w:sz w:val="24"/>
+          <w:szCs w:val="24"/>
+          <w:rtl w:val="0"/>
+          <w:lang w:val="en-US"/>
         </w:rPr>
         <w:t>’</w:t>
       </w:r>
       <w:r>
         <w:rPr>
-          <w:rFonts w:eastAsia="Arial Unicode MS" w:cs="Arial Unicode MS"/>
-          <w:sz w:val="24"/>
-          <w:szCs w:val="24"/>
+          <w:rFonts w:cs="Arial Unicode MS" w:eastAsia="Arial Unicode MS"/>
+          <w:sz w:val="24"/>
+          <w:szCs w:val="24"/>
+          <w:rtl w:val="0"/>
+          <w:lang w:val="en-US"/>
         </w:rPr>
         <w:t>s Contribution:</w:t>
       </w:r>
     </w:p>
     <w:p>
       <w:pPr>
-        <w:pStyle w:val="WordDefaultStyleA"/>
-        <w:rPr>
-          <w:sz w:val="24"/>
-          <w:szCs w:val="24"/>
-        </w:rPr>
-      </w:pPr>
-      <w:r>
-        <w:rPr>
-          <w:rFonts w:eastAsia="Arial Unicode MS" w:cs="Arial Unicode MS"/>
-          <w:sz w:val="24"/>
-          <w:szCs w:val="24"/>
-        </w:rPr>
-        <w:t xml:space="preserve">As part of the skeleton code, I </w:t>
-      </w:r>
-      <w:r>
-        <w:rPr>
-          <w:rFonts w:eastAsia="Arial Unicode MS" w:cs="Arial Unicode MS"/>
-          <w:sz w:val="24"/>
-          <w:szCs w:val="24"/>
-        </w:rPr>
-        <w:t>split the main.cpp file into server.cpp and client.cpp files and added the necessary boilerplate socket code to get them up and running. Now, the server and client should be able to connect with the server being able to hold a queue of up to 10 clients. Fo</w:t>
-      </w:r>
-      <w:r>
-        <w:rPr>
-          <w:rFonts w:eastAsia="Arial Unicode MS" w:cs="Arial Unicode MS"/>
-          <w:sz w:val="24"/>
-          <w:szCs w:val="24"/>
-        </w:rPr>
-        <w:t>r the time being, I fixed the PORT to be 8888, but that could be subject to change. Also, I put some of Christine</w:t>
-      </w:r>
-      <w:r>
-        <w:rPr>
-          <w:rFonts w:eastAsia="Arial Unicode MS" w:cs="Arial Unicode MS"/>
-          <w:sz w:val="24"/>
-          <w:szCs w:val="24"/>
+        <w:pStyle w:val="Word Default Style A"/>
+        <w:rPr>
+          <w:sz w:val="24"/>
+          <w:szCs w:val="24"/>
+        </w:rPr>
+      </w:pPr>
+      <w:r>
+        <w:rPr>
+          <w:rFonts w:cs="Arial Unicode MS" w:eastAsia="Arial Unicode MS"/>
+          <w:sz w:val="24"/>
+          <w:szCs w:val="24"/>
+          <w:rtl w:val="0"/>
+          <w:lang w:val="en-US"/>
+        </w:rPr>
+        <w:t>As part of the skeleton code, I split the main.cpp file into server.cpp and client.cpp files and added the necessary boilerplate socket code to get them up and running. Now, the server and client should be able to connect with the server being able to hold a queue of up to 10 clients. For the time being, I fixed the PORT to be 8888, but that could be subject to change. Also, I put some of Christine</w:t>
+      </w:r>
+      <w:r>
+        <w:rPr>
+          <w:rFonts w:cs="Arial Unicode MS" w:eastAsia="Arial Unicode MS" w:hint="default"/>
+          <w:sz w:val="24"/>
+          <w:szCs w:val="24"/>
+          <w:rtl w:val="0"/>
+          <w:lang w:val="en-US"/>
         </w:rPr>
         <w:t>’</w:t>
       </w:r>
       <w:r>
         <w:rPr>
-          <w:rFonts w:eastAsia="Arial Unicode MS" w:cs="Arial Unicode MS"/>
-          <w:sz w:val="24"/>
-          <w:szCs w:val="24"/>
+          <w:rFonts w:cs="Arial Unicode MS" w:eastAsia="Arial Unicode MS"/>
+          <w:sz w:val="24"/>
+          <w:szCs w:val="24"/>
+          <w:rtl w:val="0"/>
+          <w:lang w:val="en-US"/>
         </w:rPr>
         <w:t>s game flow outline into the server code. In the next step, the server and client should be able to send and receive data easily.</w:t>
       </w:r>
     </w:p>
     <w:p>
       <w:pPr>
-        <w:pStyle w:val="WordDefaultStyleA"/>
-        <w:rPr>
-          <w:sz w:val="24"/>
-          <w:szCs w:val="24"/>
-        </w:rPr>
-      </w:pPr>
-    </w:p>
-    <w:p>
-      <w:pPr>
-        <w:pStyle w:val="WordDefaultStyleA"/>
-        <w:rPr>
-          <w:sz w:val="24"/>
-          <w:szCs w:val="24"/>
-        </w:rPr>
-      </w:pPr>
-      <w:r>
-        <w:rPr>
-          <w:rFonts w:eastAsia="Arial Unicode MS" w:cs="Arial Unicode MS"/>
-          <w:sz w:val="24"/>
-          <w:szCs w:val="24"/>
+        <w:pStyle w:val="Word Default Style A"/>
+        <w:rPr>
+          <w:sz w:val="24"/>
+          <w:szCs w:val="24"/>
+        </w:rPr>
+      </w:pPr>
+    </w:p>
+    <w:p>
+      <w:pPr>
+        <w:pStyle w:val="Word Default Style A"/>
+        <w:rPr>
+          <w:sz w:val="24"/>
+          <w:szCs w:val="24"/>
+        </w:rPr>
+      </w:pPr>
+      <w:r>
+        <w:rPr>
+          <w:rFonts w:cs="Arial Unicode MS" w:eastAsia="Arial Unicode MS"/>
+          <w:sz w:val="24"/>
+          <w:szCs w:val="24"/>
+          <w:rtl w:val="0"/>
+          <w:lang w:val="en-US"/>
         </w:rPr>
         <w:t>Kyree</w:t>
       </w:r>
       <w:r>
         <w:rPr>
-          <w:rFonts w:eastAsia="Arial Unicode MS" w:cs="Arial Unicode MS"/>
-          <w:sz w:val="24"/>
-          <w:szCs w:val="24"/>
+          <w:rFonts w:cs="Arial Unicode MS" w:eastAsia="Arial Unicode MS" w:hint="default"/>
+          <w:sz w:val="24"/>
+          <w:szCs w:val="24"/>
+          <w:rtl w:val="0"/>
+          <w:lang w:val="en-US"/>
         </w:rPr>
         <w:t>’</w:t>
       </w:r>
       <w:r>
         <w:rPr>
-          <w:rFonts w:eastAsia="Arial Unicode MS" w:cs="Arial Unicode MS"/>
-          <w:sz w:val="24"/>
-          <w:szCs w:val="24"/>
-        </w:rPr>
-        <w:t>s Con</w:t>
-      </w:r>
-      <w:r>
-        <w:rPr>
-          <w:rFonts w:eastAsia="Arial Unicode MS" w:cs="Arial Unicode MS"/>
-          <w:sz w:val="24"/>
-          <w:szCs w:val="24"/>
-        </w:rPr>
-        <w:t>tribution:</w:t>
-      </w:r>
-    </w:p>
-    <w:p>
-      <w:pPr>
-        <w:pStyle w:val="WordDefaultStyleA"/>
-        <w:rPr>
-          <w:sz w:val="24"/>
-          <w:szCs w:val="24"/>
-        </w:rPr>
-      </w:pPr>
-      <w:r>
-        <w:rPr>
-          <w:rFonts w:eastAsia="Arial Unicode MS" w:cs="Arial Unicode MS"/>
-          <w:sz w:val="24"/>
-          <w:szCs w:val="24"/>
-        </w:rPr>
-        <w:t>This week I worked on a lot of the game logic: having the server select the right door, displaying the contents behind each door, continuing the game after each round, etc. I also made it so the game will not end right after the first round by w</w:t>
-      </w:r>
-      <w:r>
-        <w:rPr>
-          <w:rFonts w:eastAsia="Arial Unicode MS" w:cs="Arial Unicode MS"/>
-          <w:sz w:val="24"/>
-          <w:szCs w:val="24"/>
-        </w:rPr>
-        <w:t>rapping the entire code in a while loop. The main focus for my part was to make sure the code had a decent foundation to work off of and continue on through the week.</w:t>
-      </w:r>
-    </w:p>
-    <w:p>
-      <w:pPr>
-        <w:pStyle w:val="WordDefaultStyleA"/>
-        <w:rPr>
-          <w:sz w:val="24"/>
-          <w:szCs w:val="24"/>
-        </w:rPr>
-      </w:pPr>
-    </w:p>
-    <w:p>
-      <w:pPr>
-        <w:pStyle w:val="WordDefaultStyleA"/>
-        <w:rPr>
-          <w:sz w:val="24"/>
-          <w:szCs w:val="24"/>
-        </w:rPr>
-      </w:pPr>
-    </w:p>
-    <w:p>
-      <w:pPr>
-        <w:pStyle w:val="WordDefaultStyleA"/>
-        <w:rPr>
-          <w:sz w:val="24"/>
-          <w:szCs w:val="24"/>
-        </w:rPr>
-      </w:pPr>
-    </w:p>
-    <w:p>
-      <w:pPr>
-        <w:pStyle w:val="BodyA"/>
+          <w:rFonts w:cs="Arial Unicode MS" w:eastAsia="Arial Unicode MS"/>
+          <w:sz w:val="24"/>
+          <w:szCs w:val="24"/>
+          <w:rtl w:val="0"/>
+          <w:lang w:val="en-US"/>
+        </w:rPr>
+        <w:t>s Contribution:</w:t>
+      </w:r>
+    </w:p>
+    <w:p>
+      <w:pPr>
+        <w:pStyle w:val="Word Default Style A"/>
+        <w:rPr>
+          <w:sz w:val="24"/>
+          <w:szCs w:val="24"/>
+        </w:rPr>
+      </w:pPr>
+      <w:r>
+        <w:rPr>
+          <w:rFonts w:cs="Arial Unicode MS" w:eastAsia="Arial Unicode MS"/>
+          <w:sz w:val="24"/>
+          <w:szCs w:val="24"/>
+          <w:rtl w:val="0"/>
+          <w:lang w:val="en-US"/>
+        </w:rPr>
+        <w:t>This week I worked on a lot of the game logic: having the server select the right door, displaying the contents behind each door, continuing the game after each round, etc. I also made it so the game will not end right after the first round by wrapping the entire code in a while loop. The main focus for my part was to make sure the code had a decent foundation to work off of and continue on through the week.</w:t>
+      </w:r>
+    </w:p>
+    <w:p>
+      <w:pPr>
+        <w:pStyle w:val="Word Default Style A"/>
+        <w:rPr>
+          <w:sz w:val="24"/>
+          <w:szCs w:val="24"/>
+        </w:rPr>
+      </w:pPr>
+    </w:p>
+    <w:p>
+      <w:pPr>
+        <w:pStyle w:val="Word Default Style A"/>
+        <w:rPr>
+          <w:sz w:val="24"/>
+          <w:szCs w:val="24"/>
+        </w:rPr>
+      </w:pPr>
+    </w:p>
+    <w:p>
+      <w:pPr>
+        <w:pStyle w:val="Word Default Style A"/>
+        <w:rPr>
+          <w:sz w:val="24"/>
+          <w:szCs w:val="24"/>
+        </w:rPr>
+      </w:pPr>
+    </w:p>
+    <w:p>
+      <w:pPr>
+        <w:pStyle w:val="Body A"/>
         <w:jc w:val="center"/>
         <w:rPr>
-          <w:b/>
-          <w:bCs/>
-        </w:rPr>
-      </w:pPr>
-      <w:r>
-        <w:rPr>
-          <w:b/>
-          <w:bCs/>
+          <w:b w:val="1"/>
+          <w:bCs w:val="1"/>
+        </w:rPr>
+      </w:pPr>
+      <w:r>
+        <w:rPr>
+          <w:b w:val="1"/>
+          <w:bCs w:val="1"/>
+          <w:rtl w:val="0"/>
+          <w:lang w:val="en-US"/>
         </w:rPr>
         <w:t>4/22/2022 Meeting</w:t>
       </w:r>
     </w:p>
     <w:p>
       <w:pPr>
-        <w:pStyle w:val="BodyA"/>
+        <w:pStyle w:val="Body A"/>
         <w:jc w:val="center"/>
       </w:pPr>
       <w:r>
-        <w:rPr>
-          <w:noProof/>
-        </w:rPr>
         <mc:AlternateContent>
           <mc:Choice Requires="wps">
-            <w:drawing>
-              <wp:inline distT="0" distB="0" distL="0" distR="0" wp14:anchorId="11E79771" wp14:editId="7CA9761B">
+            <w:drawing xmlns:a="http://schemas.openxmlformats.org/drawingml/2006/main">
+              <wp:inline distT="0" distB="0" distL="0" distR="0">
                 <wp:extent cx="5943600" cy="19050"/>
                 <wp:effectExtent l="0" t="0" r="0" b="0"/>
                 <wp:docPr id="1073741827" name="officeArt object" descr="Rectangle"/>
@@ -1205,337 +1401,667 @@
     </w:p>
     <w:p>
       <w:pPr>
-        <w:pStyle w:val="WordDefaultStyleA"/>
-        <w:rPr>
-          <w:sz w:val="24"/>
-          <w:szCs w:val="24"/>
-        </w:rPr>
-      </w:pPr>
-    </w:p>
-    <w:p>
-      <w:pPr>
-        <w:pStyle w:val="WordDefaultStyleA"/>
-        <w:rPr>
-          <w:sz w:val="24"/>
-          <w:szCs w:val="24"/>
-        </w:rPr>
-      </w:pPr>
-      <w:r>
-        <w:rPr>
-          <w:sz w:val="24"/>
-          <w:szCs w:val="24"/>
-        </w:rPr>
-        <w:t>Christine’s Contribution: This week all 3 of us joined a Visual S</w:t>
-      </w:r>
-      <w:r>
-        <w:rPr>
-          <w:sz w:val="24"/>
-          <w:szCs w:val="24"/>
-        </w:rPr>
-        <w:t>tudio Code Live share so that we could all work on the code at the same time and discuss what we wanted to do. Because of the live share being started on Trenton’s device and him having the most up-to-date file, he will be pushing the code for this week on</w:t>
-      </w:r>
-      <w:r>
-        <w:rPr>
-          <w:sz w:val="24"/>
-          <w:szCs w:val="24"/>
-        </w:rPr>
-        <w:t xml:space="preserve"> Kyree and I’s behalves(all of us contributed but don’t want to submit the same file 3 times). Regarding specific tasks, I helped move code between our client and server files so that it would better illustrate the ‘conversation’ happening between the two.</w:t>
-      </w:r>
-      <w:r>
-        <w:rPr>
-          <w:sz w:val="24"/>
-          <w:szCs w:val="24"/>
-        </w:rPr>
-        <w:t xml:space="preserve"> </w:t>
-      </w:r>
-      <w:r>
-        <w:rPr>
-          <w:sz w:val="24"/>
-          <w:szCs w:val="24"/>
-        </w:rPr>
-        <w:lastRenderedPageBreak/>
-        <w:t>We had a lot of code, but it wasn’t all originally placed in the right file. As we coded up/discussed game logic and the client/server interactions, I created this list of what we still need to double check and accomplish:</w:t>
-      </w:r>
-    </w:p>
-    <w:p>
-      <w:pPr>
-        <w:pStyle w:val="WordDefaultStyleA"/>
-        <w:rPr>
-          <w:sz w:val="24"/>
-          <w:szCs w:val="24"/>
-        </w:rPr>
-      </w:pPr>
-      <w:r>
-        <w:rPr>
-          <w:sz w:val="24"/>
-          <w:szCs w:val="24"/>
+        <w:pStyle w:val="Word Default Style A"/>
+        <w:rPr>
+          <w:sz w:val="24"/>
+          <w:szCs w:val="24"/>
+        </w:rPr>
+      </w:pPr>
+    </w:p>
+    <w:p>
+      <w:pPr>
+        <w:pStyle w:val="Word Default Style A"/>
+        <w:rPr>
+          <w:sz w:val="24"/>
+          <w:szCs w:val="24"/>
+        </w:rPr>
+      </w:pPr>
+      <w:r>
+        <w:rPr>
+          <w:rFonts w:cs="Arial Unicode MS" w:eastAsia="Arial Unicode MS"/>
+          <w:sz w:val="24"/>
+          <w:szCs w:val="24"/>
+          <w:rtl w:val="0"/>
+          <w:lang w:val="en-US"/>
+        </w:rPr>
+        <w:t>Christine</w:t>
+      </w:r>
+      <w:r>
+        <w:rPr>
+          <w:rFonts w:cs="Arial Unicode MS" w:eastAsia="Arial Unicode MS" w:hint="default"/>
+          <w:sz w:val="24"/>
+          <w:szCs w:val="24"/>
+          <w:rtl w:val="0"/>
+          <w:lang w:val="en-US"/>
+        </w:rPr>
+        <w:t>’</w:t>
+      </w:r>
+      <w:r>
+        <w:rPr>
+          <w:rFonts w:cs="Arial Unicode MS" w:eastAsia="Arial Unicode MS"/>
+          <w:sz w:val="24"/>
+          <w:szCs w:val="24"/>
+          <w:rtl w:val="0"/>
+          <w:lang w:val="en-US"/>
+        </w:rPr>
+        <w:t>s Contribution: This week all 3 of us joined a Visual Studio Code Live share so that we could all work on the code at the same time and discuss what we wanted to do. Because of the live share being started on Trenton</w:t>
+      </w:r>
+      <w:r>
+        <w:rPr>
+          <w:rFonts w:cs="Arial Unicode MS" w:eastAsia="Arial Unicode MS" w:hint="default"/>
+          <w:sz w:val="24"/>
+          <w:szCs w:val="24"/>
+          <w:rtl w:val="0"/>
+          <w:lang w:val="en-US"/>
+        </w:rPr>
+        <w:t>’</w:t>
+      </w:r>
+      <w:r>
+        <w:rPr>
+          <w:rFonts w:cs="Arial Unicode MS" w:eastAsia="Arial Unicode MS"/>
+          <w:sz w:val="24"/>
+          <w:szCs w:val="24"/>
+          <w:rtl w:val="0"/>
+          <w:lang w:val="en-US"/>
+        </w:rPr>
+        <w:t>s device and him having the most up-to-date file, he will be pushing the code for this week on Kyree and I</w:t>
+      </w:r>
+      <w:r>
+        <w:rPr>
+          <w:rFonts w:cs="Arial Unicode MS" w:eastAsia="Arial Unicode MS" w:hint="default"/>
+          <w:sz w:val="24"/>
+          <w:szCs w:val="24"/>
+          <w:rtl w:val="0"/>
+          <w:lang w:val="en-US"/>
+        </w:rPr>
+        <w:t>’</w:t>
+      </w:r>
+      <w:r>
+        <w:rPr>
+          <w:rFonts w:cs="Arial Unicode MS" w:eastAsia="Arial Unicode MS"/>
+          <w:sz w:val="24"/>
+          <w:szCs w:val="24"/>
+          <w:rtl w:val="0"/>
+          <w:lang w:val="en-US"/>
+        </w:rPr>
+        <w:t>s behalves(all of us contributed but don</w:t>
+      </w:r>
+      <w:r>
+        <w:rPr>
+          <w:rFonts w:cs="Arial Unicode MS" w:eastAsia="Arial Unicode MS" w:hint="default"/>
+          <w:sz w:val="24"/>
+          <w:szCs w:val="24"/>
+          <w:rtl w:val="0"/>
+          <w:lang w:val="en-US"/>
+        </w:rPr>
+        <w:t>’</w:t>
+      </w:r>
+      <w:r>
+        <w:rPr>
+          <w:rFonts w:cs="Arial Unicode MS" w:eastAsia="Arial Unicode MS"/>
+          <w:sz w:val="24"/>
+          <w:szCs w:val="24"/>
+          <w:rtl w:val="0"/>
+          <w:lang w:val="en-US"/>
+        </w:rPr>
+        <w:t xml:space="preserve">t want to submit the same file 3 times). Regarding specific tasks, I helped move code between our client and server files so that it would better illustrate the </w:t>
+      </w:r>
+      <w:r>
+        <w:rPr>
+          <w:rFonts w:cs="Arial Unicode MS" w:eastAsia="Arial Unicode MS" w:hint="default"/>
+          <w:sz w:val="24"/>
+          <w:szCs w:val="24"/>
+          <w:rtl w:val="0"/>
+          <w:lang w:val="en-US"/>
+        </w:rPr>
+        <w:t>‘</w:t>
+      </w:r>
+      <w:r>
+        <w:rPr>
+          <w:rFonts w:cs="Arial Unicode MS" w:eastAsia="Arial Unicode MS"/>
+          <w:sz w:val="24"/>
+          <w:szCs w:val="24"/>
+          <w:rtl w:val="0"/>
+          <w:lang w:val="en-US"/>
+        </w:rPr>
+        <w:t>conversation</w:t>
+      </w:r>
+      <w:r>
+        <w:rPr>
+          <w:rFonts w:cs="Arial Unicode MS" w:eastAsia="Arial Unicode MS" w:hint="default"/>
+          <w:sz w:val="24"/>
+          <w:szCs w:val="24"/>
+          <w:rtl w:val="0"/>
+          <w:lang w:val="en-US"/>
+        </w:rPr>
+        <w:t xml:space="preserve">’ </w:t>
+      </w:r>
+      <w:r>
+        <w:rPr>
+          <w:rFonts w:cs="Arial Unicode MS" w:eastAsia="Arial Unicode MS"/>
+          <w:sz w:val="24"/>
+          <w:szCs w:val="24"/>
+          <w:rtl w:val="0"/>
+          <w:lang w:val="en-US"/>
+        </w:rPr>
+        <w:t>happening between the two. We had a lot of code, but it wasn</w:t>
+      </w:r>
+      <w:r>
+        <w:rPr>
+          <w:rFonts w:cs="Arial Unicode MS" w:eastAsia="Arial Unicode MS" w:hint="default"/>
+          <w:sz w:val="24"/>
+          <w:szCs w:val="24"/>
+          <w:rtl w:val="0"/>
+          <w:lang w:val="en-US"/>
+        </w:rPr>
+        <w:t>’</w:t>
+      </w:r>
+      <w:r>
+        <w:rPr>
+          <w:rFonts w:cs="Arial Unicode MS" w:eastAsia="Arial Unicode MS"/>
+          <w:sz w:val="24"/>
+          <w:szCs w:val="24"/>
+          <w:rtl w:val="0"/>
+          <w:lang w:val="en-US"/>
+        </w:rPr>
+        <w:t>t all originally placed in the right file. As we coded up/discussed game logic and the client/server interactions, I created this list of what we still need to double check and accomplish:</w:t>
+      </w:r>
+    </w:p>
+    <w:p>
+      <w:pPr>
+        <w:pStyle w:val="Word Default Style A"/>
+        <w:rPr>
+          <w:sz w:val="24"/>
+          <w:szCs w:val="24"/>
+        </w:rPr>
+      </w:pPr>
+      <w:r>
+        <w:rPr>
+          <w:rFonts w:cs="Arial Unicode MS" w:eastAsia="Arial Unicode MS"/>
+          <w:sz w:val="24"/>
+          <w:szCs w:val="24"/>
+          <w:rtl w:val="0"/>
         </w:rPr>
         <w:tab/>
-        <w:t xml:space="preserve">- </w:t>
-      </w:r>
-      <w:r>
-        <w:rPr>
-          <w:sz w:val="24"/>
-          <w:szCs w:val="24"/>
-        </w:rPr>
-        <w:t>Random number must be differe</w:t>
-      </w:r>
-      <w:r>
-        <w:rPr>
-          <w:sz w:val="24"/>
-          <w:szCs w:val="24"/>
-        </w:rPr>
-        <w:t>nt each round</w:t>
-      </w:r>
-    </w:p>
-    <w:p>
-      <w:pPr>
-        <w:pStyle w:val="WordDefaultStyleA"/>
-        <w:rPr>
-          <w:sz w:val="24"/>
-          <w:szCs w:val="24"/>
-        </w:rPr>
-      </w:pPr>
-      <w:r>
-        <w:rPr>
-          <w:sz w:val="24"/>
-          <w:szCs w:val="24"/>
+        <w:t>- Random number must be different each round</w:t>
+      </w:r>
+    </w:p>
+    <w:p>
+      <w:pPr>
+        <w:pStyle w:val="Word Default Style A"/>
+        <w:rPr>
+          <w:sz w:val="24"/>
+          <w:szCs w:val="24"/>
+        </w:rPr>
+      </w:pPr>
+      <w:r>
+        <w:rPr>
+          <w:rFonts w:cs="Arial Unicode MS" w:eastAsia="Arial Unicode MS"/>
+          <w:sz w:val="24"/>
+          <w:szCs w:val="24"/>
+          <w:rtl w:val="0"/>
         </w:rPr>
         <w:tab/>
-        <w:t xml:space="preserve">- </w:t>
-      </w:r>
-      <w:r>
-        <w:rPr>
-          <w:sz w:val="24"/>
-          <w:szCs w:val="24"/>
-        </w:rPr>
-        <w:t>Print associated door and “you (didn’t) win!” If they choose to swap doors at end</w:t>
-      </w:r>
-    </w:p>
-    <w:p>
-      <w:pPr>
-        <w:pStyle w:val="WordDefaultStyleA"/>
-        <w:rPr>
-          <w:sz w:val="24"/>
-          <w:szCs w:val="24"/>
-        </w:rPr>
-      </w:pPr>
-      <w:r>
-        <w:rPr>
-          <w:sz w:val="24"/>
-          <w:szCs w:val="24"/>
+        <w:t xml:space="preserve">- Print associated door and </w:t>
+      </w:r>
+      <w:r>
+        <w:rPr>
+          <w:rFonts w:cs="Arial Unicode MS" w:eastAsia="Arial Unicode MS" w:hint="default"/>
+          <w:sz w:val="24"/>
+          <w:szCs w:val="24"/>
+          <w:rtl w:val="0"/>
+          <w:lang w:val="en-US"/>
+        </w:rPr>
+        <w:t>“</w:t>
+      </w:r>
+      <w:r>
+        <w:rPr>
+          <w:rFonts w:cs="Arial Unicode MS" w:eastAsia="Arial Unicode MS"/>
+          <w:sz w:val="24"/>
+          <w:szCs w:val="24"/>
+          <w:rtl w:val="0"/>
+          <w:lang w:val="en-US"/>
+        </w:rPr>
+        <w:t>you (didn</w:t>
+      </w:r>
+      <w:r>
+        <w:rPr>
+          <w:rFonts w:cs="Arial Unicode MS" w:eastAsia="Arial Unicode MS" w:hint="default"/>
+          <w:sz w:val="24"/>
+          <w:szCs w:val="24"/>
+          <w:rtl w:val="0"/>
+          <w:lang w:val="en-US"/>
+        </w:rPr>
+        <w:t>’</w:t>
+      </w:r>
+      <w:r>
+        <w:rPr>
+          <w:rFonts w:cs="Arial Unicode MS" w:eastAsia="Arial Unicode MS"/>
+          <w:sz w:val="24"/>
+          <w:szCs w:val="24"/>
+          <w:rtl w:val="0"/>
+          <w:lang w:val="en-US"/>
+        </w:rPr>
+        <w:t>t) win!</w:t>
+      </w:r>
+      <w:r>
+        <w:rPr>
+          <w:rFonts w:cs="Arial Unicode MS" w:eastAsia="Arial Unicode MS" w:hint="default"/>
+          <w:sz w:val="24"/>
+          <w:szCs w:val="24"/>
+          <w:rtl w:val="0"/>
+          <w:lang w:val="en-US"/>
+        </w:rPr>
+        <w:t xml:space="preserve">” </w:t>
+      </w:r>
+      <w:r>
+        <w:rPr>
+          <w:rFonts w:cs="Arial Unicode MS" w:eastAsia="Arial Unicode MS"/>
+          <w:sz w:val="24"/>
+          <w:szCs w:val="24"/>
+          <w:rtl w:val="0"/>
+          <w:lang w:val="en-US"/>
+        </w:rPr>
+        <w:t>If they choose to swap doors at end</w:t>
+      </w:r>
+    </w:p>
+    <w:p>
+      <w:pPr>
+        <w:pStyle w:val="Word Default Style A"/>
+        <w:rPr>
+          <w:sz w:val="24"/>
+          <w:szCs w:val="24"/>
+        </w:rPr>
+      </w:pPr>
+      <w:r>
+        <w:rPr>
+          <w:rFonts w:cs="Arial Unicode MS" w:eastAsia="Arial Unicode MS"/>
+          <w:sz w:val="24"/>
+          <w:szCs w:val="24"/>
+          <w:rtl w:val="0"/>
         </w:rPr>
         <w:tab/>
-        <w:t xml:space="preserve">- </w:t>
-      </w:r>
-      <w:r>
-        <w:rPr>
-          <w:sz w:val="24"/>
-          <w:szCs w:val="24"/>
-        </w:rPr>
-        <w:t>Eliminate redundancy with if statements</w:t>
-      </w:r>
-      <w:r>
-        <w:rPr>
-          <w:sz w:val="24"/>
-          <w:szCs w:val="24"/>
-        </w:rPr>
-        <w:t xml:space="preserve"> (was partially accomplished, but will still require more work next week</w:t>
-      </w:r>
-    </w:p>
-    <w:p>
-      <w:pPr>
-        <w:pStyle w:val="WordDefaultStyleA"/>
-        <w:rPr>
-          <w:sz w:val="24"/>
-          <w:szCs w:val="24"/>
-        </w:rPr>
-      </w:pPr>
-      <w:r>
-        <w:rPr>
-          <w:sz w:val="24"/>
-          <w:szCs w:val="24"/>
+        <w:t>- Eliminate redundancy with if statements (was partially accomplished, but will still require more work next week</w:t>
+      </w:r>
+    </w:p>
+    <w:p>
+      <w:pPr>
+        <w:pStyle w:val="Word Default Style A"/>
+        <w:rPr>
+          <w:sz w:val="24"/>
+          <w:szCs w:val="24"/>
+        </w:rPr>
+      </w:pPr>
+      <w:r>
+        <w:rPr>
+          <w:rFonts w:cs="Arial Unicode MS" w:eastAsia="Arial Unicode MS"/>
+          <w:sz w:val="24"/>
+          <w:szCs w:val="24"/>
+          <w:rtl w:val="0"/>
         </w:rPr>
         <w:tab/>
-        <w:t xml:space="preserve">- use </w:t>
-      </w:r>
-      <w:r>
-        <w:rPr>
-          <w:sz w:val="24"/>
-          <w:szCs w:val="24"/>
-        </w:rPr>
-        <w:t>Cin.ignore() in case our tests don’t overwrite previous variables</w:t>
-      </w:r>
-    </w:p>
-    <w:p>
-      <w:pPr>
-        <w:pStyle w:val="WordDefaultStyleA"/>
-        <w:rPr>
-          <w:sz w:val="24"/>
-          <w:szCs w:val="24"/>
-        </w:rPr>
-      </w:pPr>
-    </w:p>
-    <w:p>
-      <w:pPr>
-        <w:pStyle w:val="WordDefaultStyleA"/>
-        <w:rPr>
-          <w:sz w:val="24"/>
-          <w:szCs w:val="24"/>
-        </w:rPr>
-      </w:pPr>
-    </w:p>
-    <w:p>
-      <w:pPr>
-        <w:pStyle w:val="WordDefaultStyleA"/>
-        <w:rPr>
-          <w:sz w:val="24"/>
-          <w:szCs w:val="24"/>
-        </w:rPr>
-      </w:pPr>
-      <w:r>
-        <w:rPr>
-          <w:sz w:val="24"/>
-          <w:szCs w:val="24"/>
-        </w:rPr>
-        <w:t>Trenton’s Contribution:</w:t>
-      </w:r>
-      <w:r>
-        <w:rPr>
-          <w:sz w:val="24"/>
-          <w:szCs w:val="24"/>
-        </w:rPr>
-        <w:t xml:space="preserve"> I focused most of my effort on the flow of the game and the console I/O. I fixed infinite loops in the client.cpp code and added proper error checking to ensure that the user doesn’t provide illegal inputs. On top of this, I added some more comments to make the code cleaner and clearer. Finally, I began to add some socket code in the server, but nothing functional yet (commented out code).</w:t>
-      </w:r>
-    </w:p>
-    <w:p>
-      <w:pPr>
-        <w:pStyle w:val="WordDefaultStyleA"/>
-        <w:rPr>
-          <w:sz w:val="24"/>
-          <w:szCs w:val="24"/>
-        </w:rPr>
-      </w:pPr>
-    </w:p>
-    <w:p>
-      <w:pPr>
-        <w:pStyle w:val="WordDefaultStyleA"/>
-      </w:pPr>
-      <w:r>
-        <w:rPr>
-          <w:sz w:val="24"/>
-          <w:szCs w:val="24"/>
-        </w:rPr>
-        <w:t>Kyree’s Contribution: This week I worked on the game logic a bit more. For the game</w:t>
-      </w:r>
-      <w:r>
-        <w:rPr>
-          <w:sz w:val="24"/>
-          <w:szCs w:val="24"/>
-        </w:rPr>
-        <w:t xml:space="preserve"> to operate with multiple rounds, I threw the code in a while loop. Additionally, I coded the different outcomes of each door scenario concerning the user door, unopened door, and the winning door. Then, I added the dialogue between the server and client t</w:t>
-      </w:r>
-      <w:r>
-        <w:rPr>
-          <w:sz w:val="24"/>
-          <w:szCs w:val="24"/>
-        </w:rPr>
-        <w:t>hroughout the game. Lastly, collectively, we tweaked the code a bit more to logically make more sense on the client/server side.</w:t>
+        <w:t>- use Cin.ignore() in case our tests don</w:t>
+      </w:r>
+      <w:r>
+        <w:rPr>
+          <w:rFonts w:cs="Arial Unicode MS" w:eastAsia="Arial Unicode MS" w:hint="default"/>
+          <w:sz w:val="24"/>
+          <w:szCs w:val="24"/>
+          <w:rtl w:val="0"/>
+          <w:lang w:val="en-US"/>
+        </w:rPr>
+        <w:t>’</w:t>
+      </w:r>
+      <w:r>
+        <w:rPr>
+          <w:rFonts w:cs="Arial Unicode MS" w:eastAsia="Arial Unicode MS"/>
+          <w:sz w:val="24"/>
+          <w:szCs w:val="24"/>
+          <w:rtl w:val="0"/>
+          <w:lang w:val="en-US"/>
+        </w:rPr>
+        <w:t>t overwrite previous variables</w:t>
+      </w:r>
+    </w:p>
+    <w:p>
+      <w:pPr>
+        <w:pStyle w:val="Word Default Style A"/>
+        <w:rPr>
+          <w:sz w:val="24"/>
+          <w:szCs w:val="24"/>
+        </w:rPr>
+      </w:pPr>
+    </w:p>
+    <w:p>
+      <w:pPr>
+        <w:pStyle w:val="Word Default Style A"/>
+        <w:rPr>
+          <w:sz w:val="24"/>
+          <w:szCs w:val="24"/>
+        </w:rPr>
+      </w:pPr>
+    </w:p>
+    <w:p>
+      <w:pPr>
+        <w:pStyle w:val="Word Default Style A"/>
+        <w:rPr>
+          <w:sz w:val="24"/>
+          <w:szCs w:val="24"/>
+        </w:rPr>
+      </w:pPr>
+      <w:r>
+        <w:rPr>
+          <w:rFonts w:cs="Arial Unicode MS" w:eastAsia="Arial Unicode MS"/>
+          <w:sz w:val="24"/>
+          <w:szCs w:val="24"/>
+          <w:rtl w:val="0"/>
+          <w:lang w:val="en-US"/>
+        </w:rPr>
+        <w:t>Trenton</w:t>
+      </w:r>
+      <w:r>
+        <w:rPr>
+          <w:rFonts w:cs="Arial Unicode MS" w:eastAsia="Arial Unicode MS" w:hint="default"/>
+          <w:sz w:val="24"/>
+          <w:szCs w:val="24"/>
+          <w:rtl w:val="0"/>
+          <w:lang w:val="en-US"/>
+        </w:rPr>
+        <w:t>’</w:t>
+      </w:r>
+      <w:r>
+        <w:rPr>
+          <w:rFonts w:cs="Arial Unicode MS" w:eastAsia="Arial Unicode MS"/>
+          <w:sz w:val="24"/>
+          <w:szCs w:val="24"/>
+          <w:rtl w:val="0"/>
+          <w:lang w:val="en-US"/>
+        </w:rPr>
+        <w:t>s Contribution: I focused most of my effort on the flow of the game and the console I/O. I fixed infinite loops in the client.cpp code and added proper error checking to ensure that the user doesn</w:t>
+      </w:r>
+      <w:r>
+        <w:rPr>
+          <w:rFonts w:cs="Arial Unicode MS" w:eastAsia="Arial Unicode MS" w:hint="default"/>
+          <w:sz w:val="24"/>
+          <w:szCs w:val="24"/>
+          <w:rtl w:val="0"/>
+          <w:lang w:val="en-US"/>
+        </w:rPr>
+        <w:t>’</w:t>
+      </w:r>
+      <w:r>
+        <w:rPr>
+          <w:rFonts w:cs="Arial Unicode MS" w:eastAsia="Arial Unicode MS"/>
+          <w:sz w:val="24"/>
+          <w:szCs w:val="24"/>
+          <w:rtl w:val="0"/>
+          <w:lang w:val="en-US"/>
+        </w:rPr>
+        <w:t>t provide illegal inputs. On top of this, I added some more comments to make the code cleaner and clearer. Finally, I began to add some socket code in the server, but nothing functional yet (commented out code).</w:t>
+      </w:r>
+    </w:p>
+    <w:p>
+      <w:pPr>
+        <w:pStyle w:val="Word Default Style A"/>
+        <w:rPr>
+          <w:sz w:val="24"/>
+          <w:szCs w:val="24"/>
+        </w:rPr>
+      </w:pPr>
+    </w:p>
+    <w:p>
+      <w:pPr>
+        <w:pStyle w:val="Word Default Style A"/>
+        <w:rPr>
+          <w:sz w:val="24"/>
+          <w:szCs w:val="24"/>
+        </w:rPr>
+      </w:pPr>
+      <w:r>
+        <w:rPr>
+          <w:rFonts w:cs="Arial Unicode MS" w:eastAsia="Arial Unicode MS"/>
+          <w:sz w:val="24"/>
+          <w:szCs w:val="24"/>
+          <w:rtl w:val="0"/>
+          <w:lang w:val="en-US"/>
+        </w:rPr>
+        <w:t>Kyree</w:t>
+      </w:r>
+      <w:r>
+        <w:rPr>
+          <w:rFonts w:cs="Arial Unicode MS" w:eastAsia="Arial Unicode MS" w:hint="default"/>
+          <w:sz w:val="24"/>
+          <w:szCs w:val="24"/>
+          <w:rtl w:val="0"/>
+          <w:lang w:val="en-US"/>
+        </w:rPr>
+        <w:t>’</w:t>
+      </w:r>
+      <w:r>
+        <w:rPr>
+          <w:rFonts w:cs="Arial Unicode MS" w:eastAsia="Arial Unicode MS"/>
+          <w:sz w:val="24"/>
+          <w:szCs w:val="24"/>
+          <w:rtl w:val="0"/>
+          <w:lang w:val="en-US"/>
+        </w:rPr>
+        <w:t>s Contribution: This week I worked on the game logic a bit more. For the game to operate with multiple rounds, I threw the code in a while loop. Additionally, I coded the different outcomes of each door scenario concerning the user door, unopened door, and the winning door. Then, I added the dialogue between the server and client throughout the game. Lastly, collectively, we tweaked the code a bit more to logically make more sense on the client/server side.</w:t>
+      </w:r>
+    </w:p>
+    <w:p>
+      <w:pPr>
+        <w:pStyle w:val="Word Default Style A"/>
+        <w:rPr>
+          <w:sz w:val="24"/>
+          <w:szCs w:val="24"/>
+        </w:rPr>
+      </w:pPr>
+    </w:p>
+    <w:p>
+      <w:pPr>
+        <w:pStyle w:val="Word Default Style A"/>
+        <w:rPr>
+          <w:sz w:val="24"/>
+          <w:szCs w:val="24"/>
+        </w:rPr>
+      </w:pPr>
+    </w:p>
+    <w:p>
+      <w:pPr>
+        <w:pStyle w:val="Word Default Style A"/>
+        <w:rPr>
+          <w:sz w:val="24"/>
+          <w:szCs w:val="24"/>
+        </w:rPr>
+      </w:pPr>
+    </w:p>
+    <w:p>
+      <w:pPr>
+        <w:pStyle w:val="Body A"/>
+        <w:jc w:val="center"/>
+        <w:rPr>
+          <w:b w:val="1"/>
+          <w:bCs w:val="1"/>
+        </w:rPr>
+      </w:pPr>
+      <w:r>
+        <w:rPr>
+          <w:b w:val="1"/>
+          <w:bCs w:val="1"/>
+          <w:rtl w:val="0"/>
+          <w:lang w:val="en-US"/>
+        </w:rPr>
+        <w:t>4/22/2022 Meeting</w:t>
+      </w:r>
+    </w:p>
+    <w:p>
+      <w:pPr>
+        <w:pStyle w:val="Body A"/>
+        <w:jc w:val="center"/>
+      </w:pPr>
+      <w:r>
+        <mc:AlternateContent>
+          <mc:Choice Requires="wps">
+            <w:drawing xmlns:a="http://schemas.openxmlformats.org/drawingml/2006/main">
+              <wp:inline distT="0" distB="0" distL="0" distR="0">
+                <wp:extent cx="5943600" cy="19050"/>
+                <wp:effectExtent l="0" t="0" r="0" b="0"/>
+                <wp:docPr id="1073741828" name="officeArt object" descr="Rectangle"/>
+                <wp:cNvGraphicFramePr/>
+                <a:graphic xmlns:a="http://schemas.openxmlformats.org/drawingml/2006/main">
+                  <a:graphicData uri="http://schemas.microsoft.com/office/word/2010/wordprocessingShape">
+                    <wps:wsp>
+                      <wps:cNvSpPr/>
+                      <wps:spPr>
+                        <a:xfrm>
+                          <a:off x="0" y="0"/>
+                          <a:ext cx="5943600" cy="19050"/>
+                        </a:xfrm>
+                        <a:prstGeom prst="rect">
+                          <a:avLst/>
+                        </a:prstGeom>
+                        <a:solidFill>
+                          <a:srgbClr val="A0A0A0"/>
+                        </a:solidFill>
+                        <a:ln w="12700" cap="flat">
+                          <a:noFill/>
+                          <a:miter lim="400000"/>
+                        </a:ln>
+                        <a:effectLst/>
+                      </wps:spPr>
+                      <wps:bodyPr/>
+                    </wps:wsp>
+                  </a:graphicData>
+                </a:graphic>
+              </wp:inline>
+            </w:drawing>
+          </mc:Choice>
+          <mc:Fallback>
+            <w:pict>
+              <v:rect id="_x0000_s1029" style="visibility:visible;width:468.0pt;height:1.5pt;">
+                <v:fill color="#A0A0A0" opacity="100.0%" type="solid"/>
+                <v:stroke on="f" weight="1.0pt" dashstyle="solid" endcap="flat" miterlimit="400.0%" joinstyle="miter" linestyle="single" startarrow="none" startarrowwidth="medium" startarrowlength="medium" endarrow="none" endarrowwidth="medium" endarrowlength="medium"/>
+              </v:rect>
+            </w:pict>
+          </mc:Fallback>
+        </mc:AlternateContent>
+      </w:r>
+    </w:p>
+    <w:p>
+      <w:pPr>
+        <w:pStyle w:val="Word Default Style A"/>
+        <w:rPr>
+          <w:sz w:val="24"/>
+          <w:szCs w:val="24"/>
+        </w:rPr>
+      </w:pPr>
+    </w:p>
+    <w:p>
+      <w:pPr>
+        <w:pStyle w:val="Word Default Style A"/>
+      </w:pPr>
+      <w:r>
+        <w:rPr>
+          <w:sz w:val="24"/>
+          <w:szCs w:val="24"/>
+          <w:rtl w:val="0"/>
+          <w:lang w:val="en-US"/>
+        </w:rPr>
+        <w:t>Christine</w:t>
+      </w:r>
+      <w:r>
+        <w:rPr>
+          <w:sz w:val="24"/>
+          <w:szCs w:val="24"/>
+          <w:rtl w:val="0"/>
+          <w:lang w:val="en-US"/>
+        </w:rPr>
+        <w:t>’</w:t>
+      </w:r>
+      <w:r>
+        <w:rPr>
+          <w:sz w:val="24"/>
+          <w:szCs w:val="24"/>
+          <w:rtl w:val="0"/>
+          <w:lang w:val="en-US"/>
+        </w:rPr>
+        <w:t>s Contribution: This week we were working on perfecting our code. We did another Visual Studio Live Share in order to further work on game logic and differentiate between where we want code placed -&gt; client or server? I created the vast majority of our power point slides that we will be using during our presentation. I wanted to outline our design process and implementation in these slides as well as add some humor that</w:t>
+      </w:r>
+      <w:r>
+        <w:rPr>
+          <w:sz w:val="24"/>
+          <w:szCs w:val="24"/>
+          <w:rtl w:val="0"/>
+          <w:lang w:val="en-US"/>
+        </w:rPr>
+        <w:t>’</w:t>
+      </w:r>
+      <w:r>
+        <w:rPr>
+          <w:sz w:val="24"/>
+          <w:szCs w:val="24"/>
+          <w:rtl w:val="0"/>
+          <w:lang w:val="en-US"/>
+        </w:rPr>
+        <w:t>s related to our project. Lastly, we went through some of our bulleted notes on what we have to complete (some of which are listed above) and made sure we could check them all off successfully.</w:t>
       </w:r>
     </w:p>
     <w:sectPr>
-      <w:headerReference w:type="default" r:id="rId7"/>
-      <w:footerReference w:type="default" r:id="rId8"/>
-      <w:pgSz w:w="12240" w:h="15840"/>
-      <w:pgMar w:top="1440" w:right="1440" w:bottom="1440" w:left="1440" w:header="720" w:footer="720" w:gutter="0"/>
+      <w:headerReference w:type="default" r:id="rId4"/>
+      <w:footerReference w:type="default" r:id="rId5"/>
+      <w:pgSz w:w="12240" w:h="15840" w:orient="portrait"/>
+      <w:pgMar w:top="1440" w:right="1440" w:bottom="1440" w:left="1440" w:header="720" w:footer="720"/>
       <w:pgNumType w:start="1"/>
-      <w:cols w:space="720"/>
+      <w:bidi w:val="0"/>
     </w:sectPr>
   </w:body>
 </w:document>
 </file>
 
-<file path=word/endnotes.xml><?xml version="1.0" encoding="utf-8"?>
-<w:endnotes xmlns:wpc="http://schemas.microsoft.com/office/word/2010/wordprocessingCanvas" xmlns:cx="http://schemas.microsoft.com/office/drawing/2014/chartex" xmlns:cx1="http://schemas.microsoft.com/office/drawing/2015/9/8/chartex" xmlns:cx2="http://schemas.microsoft.com/office/drawing/2015/10/21/chartex" xmlns:cx3="http://schemas.microsoft.com/office/drawing/2016/5/9/chartex" xmlns:cx4="http://schemas.microsoft.com/office/drawing/2016/5/10/chartex" xmlns:cx5="http://schemas.microsoft.com/office/drawing/2016/5/11/chartex" xmlns:cx6="http://schemas.microsoft.com/office/drawing/2016/5/12/chartex" xmlns:cx7="http://schemas.microsoft.com/office/drawing/2016/5/13/chartex" xmlns:cx8="http://schemas.microsoft.com/office/drawing/2016/5/14/chartex" xmlns:mc="http://schemas.openxmlformats.org/markup-compatibility/2006" xmlns:aink="http://schemas.microsoft.com/office/drawing/2016/ink" xmlns:am3d="http://schemas.microsoft.com/office/drawing/2017/model3d" xmlns:o="urn:schemas-microsoft-com:office:office" xmlns:r="http://schemas.openxmlformats.org/officeDocument/2006/relationships" xmlns:m="http://schemas.openxmlformats.org/officeDocument/2006/math" xmlns:v="urn:schemas-microsoft-com:vml" xmlns:wp14="http://schemas.microsoft.com/office/word/2010/wordprocessingDrawing" xmlns:wp="http://schemas.openxmlformats.org/drawingml/2006/wordprocessingDrawing" xmlns:w10="urn:schemas-microsoft-com:office:word" xmlns:w="http://schemas.openxmlformats.org/wordprocessingml/2006/main" xmlns:w14="http://schemas.microsoft.com/office/word/2010/wordml" xmlns:w15="http://schemas.microsoft.com/office/word/2012/wordml" xmlns:w16cex="http://schemas.microsoft.com/office/word/2018/wordml/cex" xmlns:w16cid="http://schemas.microsoft.com/office/word/2016/wordml/cid" xmlns:w16="http://schemas.microsoft.com/office/word/2018/wordml" xmlns:w16sdtdh="http://schemas.microsoft.com/office/word/2020/wordml/sdtdatahash" xmlns:w16se="http://schemas.microsoft.com/office/word/2015/wordml/symex" xmlns:wpg="http://schemas.microsoft.com/office/word/2010/wordprocessingGroup" xmlns:wpi="http://schemas.microsoft.com/office/word/2010/wordprocessingInk" xmlns:wne="http://schemas.microsoft.com/office/word/2006/wordml" xmlns:wps="http://schemas.microsoft.com/office/word/2010/wordprocessingShape" mc:Ignorable="w14 w15 w16se w16cid w16 w16cex w16sdtdh wp14">
-  <w:endnote w:type="separator" w:id="-1">
-    <w:p>
-      <w:r>
-        <w:separator/>
-      </w:r>
-    </w:p>
-  </w:endnote>
-  <w:endnote w:type="continuationSeparator" w:id="0">
-    <w:p>
-      <w:r>
-        <w:continuationSeparator/>
-      </w:r>
-    </w:p>
-  </w:endnote>
-</w:endnotes>
-</file>
-
 <file path=word/footer1.xml><?xml version="1.0" encoding="utf-8"?>
-<w:ftr xmlns:wpc="http://schemas.microsoft.com/office/word/2010/wordprocessingCanvas" xmlns:cx="http://schemas.microsoft.com/office/drawing/2014/chartex" xmlns:cx1="http://schemas.microsoft.com/office/drawing/2015/9/8/chartex" xmlns:cx2="http://schemas.microsoft.com/office/drawing/2015/10/21/chartex" xmlns:cx3="http://schemas.microsoft.com/office/drawing/2016/5/9/chartex" xmlns:cx4="http://schemas.microsoft.com/office/drawing/2016/5/10/chartex" xmlns:cx5="http://schemas.microsoft.com/office/drawing/2016/5/11/chartex" xmlns:cx6="http://schemas.microsoft.com/office/drawing/2016/5/12/chartex" xmlns:cx7="http://schemas.microsoft.com/office/drawing/2016/5/13/chartex" xmlns:cx8="http://schemas.microsoft.com/office/drawing/2016/5/14/chartex" xmlns:mc="http://schemas.openxmlformats.org/markup-compatibility/2006" xmlns:aink="http://schemas.microsoft.com/office/drawing/2016/ink" xmlns:am3d="http://schemas.microsoft.com/office/drawing/2017/model3d" xmlns:o="urn:schemas-microsoft-com:office:office" xmlns:r="http://schemas.openxmlformats.org/officeDocument/2006/relationships" xmlns:m="http://schemas.openxmlformats.org/officeDocument/2006/math" xmlns:v="urn:schemas-microsoft-com:vml" xmlns:wp14="http://schemas.microsoft.com/office/word/2010/wordprocessingDrawing" xmlns:wp="http://schemas.openxmlformats.org/drawingml/2006/wordprocessingDrawing" xmlns:w10="urn:schemas-microsoft-com:office:word" xmlns:w="http://schemas.openxmlformats.org/wordprocessingml/2006/main" xmlns:w14="http://schemas.microsoft.com/office/word/2010/wordml" xmlns:w15="http://schemas.microsoft.com/office/word/2012/wordml" xmlns:w16cex="http://schemas.microsoft.com/office/word/2018/wordml/cex" xmlns:w16cid="http://schemas.microsoft.com/office/word/2016/wordml/cid" xmlns:w16="http://schemas.microsoft.com/office/word/2018/wordml" xmlns:w16sdtdh="http://schemas.microsoft.com/office/word/2020/wordml/sdtdatahash" xmlns:w16se="http://schemas.microsoft.com/office/word/2015/wordml/symex" xmlns:wpg="http://schemas.microsoft.com/office/word/2010/wordprocessingGroup" xmlns:wpi="http://schemas.microsoft.com/office/word/2010/wordprocessingInk" xmlns:wne="http://schemas.microsoft.com/office/word/2006/wordml" xmlns:wps="http://schemas.microsoft.com/office/word/2010/wordprocessingShape" mc:Ignorable="w14 w15 w16se w16cid w16 w16cex w16sdtdh wp14">
+<w:ftr xmlns:r="http://schemas.openxmlformats.org/officeDocument/2006/relationships" xmlns:wp="http://schemas.openxmlformats.org/drawingml/2006/wordprocessingDrawing" xmlns:w="http://schemas.openxmlformats.org/wordprocessingml/2006/main" xmlns:w10="urn:schemas-microsoft-com:office:word" xmlns:w14="http://schemas.microsoft.com/office/word/2010/wordml" xmlns:wps="http://schemas.microsoft.com/office/word/2010/wordprocessingShape" xmlns:wpg="http://schemas.microsoft.com/office/word/2010/wordprocessingGroup" xmlns:mc="http://schemas.openxmlformats.org/markup-compatibility/2006" xmlns:v="urn:schemas-microsoft-com:vml" xmlns:o="urn:schemas-microsoft-com:office:office" xmlns:m="http://schemas.openxmlformats.org/officeDocument/2006/math" mc:Ignorable="w14">
   <w:p>
     <w:pPr>
-      <w:pStyle w:val="HeaderFooter"/>
+      <w:pStyle w:val="Header &amp; Footer"/>
+      <w:bidi w:val="0"/>
     </w:pPr>
+    <w:r/>
   </w:p>
 </w:ftr>
 </file>
 
-<file path=word/footnotes.xml><?xml version="1.0" encoding="utf-8"?>
-<w:footnotes xmlns:wpc="http://schemas.microsoft.com/office/word/2010/wordprocessingCanvas" xmlns:cx="http://schemas.microsoft.com/office/drawing/2014/chartex" xmlns:cx1="http://schemas.microsoft.com/office/drawing/2015/9/8/chartex" xmlns:cx2="http://schemas.microsoft.com/office/drawing/2015/10/21/chartex" xmlns:cx3="http://schemas.microsoft.com/office/drawing/2016/5/9/chartex" xmlns:cx4="http://schemas.microsoft.com/office/drawing/2016/5/10/chartex" xmlns:cx5="http://schemas.microsoft.com/office/drawing/2016/5/11/chartex" xmlns:cx6="http://schemas.microsoft.com/office/drawing/2016/5/12/chartex" xmlns:cx7="http://schemas.microsoft.com/office/drawing/2016/5/13/chartex" xmlns:cx8="http://schemas.microsoft.com/office/drawing/2016/5/14/chartex" xmlns:mc="http://schemas.openxmlformats.org/markup-compatibility/2006" xmlns:aink="http://schemas.microsoft.com/office/drawing/2016/ink" xmlns:am3d="http://schemas.microsoft.com/office/drawing/2017/model3d" xmlns:o="urn:schemas-microsoft-com:office:office" xmlns:r="http://schemas.openxmlformats.org/officeDocument/2006/relationships" xmlns:m="http://schemas.openxmlformats.org/officeDocument/2006/math" xmlns:v="urn:schemas-microsoft-com:vml" xmlns:wp14="http://schemas.microsoft.com/office/word/2010/wordprocessingDrawing" xmlns:wp="http://schemas.openxmlformats.org/drawingml/2006/wordprocessingDrawing" xmlns:w10="urn:schemas-microsoft-com:office:word" xmlns:w="http://schemas.openxmlformats.org/wordprocessingml/2006/main" xmlns:w14="http://schemas.microsoft.com/office/word/2010/wordml" xmlns:w15="http://schemas.microsoft.com/office/word/2012/wordml" xmlns:w16cex="http://schemas.microsoft.com/office/word/2018/wordml/cex" xmlns:w16cid="http://schemas.microsoft.com/office/word/2016/wordml/cid" xmlns:w16="http://schemas.microsoft.com/office/word/2018/wordml" xmlns:w16sdtdh="http://schemas.microsoft.com/office/word/2020/wordml/sdtdatahash" xmlns:w16se="http://schemas.microsoft.com/office/word/2015/wordml/symex" xmlns:wpg="http://schemas.microsoft.com/office/word/2010/wordprocessingGroup" xmlns:wpi="http://schemas.microsoft.com/office/word/2010/wordprocessingInk" xmlns:wne="http://schemas.microsoft.com/office/word/2006/wordml" xmlns:wps="http://schemas.microsoft.com/office/word/2010/wordprocessingShape" mc:Ignorable="w14 w15 w16se w16cid w16 w16cex w16sdtdh wp14">
-  <w:footnote w:type="separator" w:id="-1">
-    <w:p>
-      <w:r>
-        <w:separator/>
-      </w:r>
-    </w:p>
-  </w:footnote>
-  <w:footnote w:type="continuationSeparator" w:id="0">
-    <w:p>
-      <w:r>
-        <w:continuationSeparator/>
-      </w:r>
-    </w:p>
-  </w:footnote>
-</w:footnotes>
-</file>
-
 <file path=word/header1.xml><?xml version="1.0" encoding="utf-8"?>
-<w:hdr xmlns:wpc="http://schemas.microsoft.com/office/word/2010/wordprocessingCanvas" xmlns:cx="http://schemas.microsoft.com/office/drawing/2014/chartex" xmlns:cx1="http://schemas.microsoft.com/office/drawing/2015/9/8/chartex" xmlns:cx2="http://schemas.microsoft.com/office/drawing/2015/10/21/chartex" xmlns:cx3="http://schemas.microsoft.com/office/drawing/2016/5/9/chartex" xmlns:cx4="http://schemas.microsoft.com/office/drawing/2016/5/10/chartex" xmlns:cx5="http://schemas.microsoft.com/office/drawing/2016/5/11/chartex" xmlns:cx6="http://schemas.microsoft.com/office/drawing/2016/5/12/chartex" xmlns:cx7="http://schemas.microsoft.com/office/drawing/2016/5/13/chartex" xmlns:cx8="http://schemas.microsoft.com/office/drawing/2016/5/14/chartex" xmlns:mc="http://schemas.openxmlformats.org/markup-compatibility/2006" xmlns:aink="http://schemas.microsoft.com/office/drawing/2016/ink" xmlns:am3d="http://schemas.microsoft.com/office/drawing/2017/model3d" xmlns:o="urn:schemas-microsoft-com:office:office" xmlns:r="http://schemas.openxmlformats.org/officeDocument/2006/relationships" xmlns:m="http://schemas.openxmlformats.org/officeDocument/2006/math" xmlns:v="urn:schemas-microsoft-com:vml" xmlns:wp14="http://schemas.microsoft.com/office/word/2010/wordprocessingDrawing" xmlns:wp="http://schemas.openxmlformats.org/drawingml/2006/wordprocessingDrawing" xmlns:w10="urn:schemas-microsoft-com:office:word" xmlns:w="http://schemas.openxmlformats.org/wordprocessingml/2006/main" xmlns:w14="http://schemas.microsoft.com/office/word/2010/wordml" xmlns:w15="http://schemas.microsoft.com/office/word/2012/wordml" xmlns:w16cex="http://schemas.microsoft.com/office/word/2018/wordml/cex" xmlns:w16cid="http://schemas.microsoft.com/office/word/2016/wordml/cid" xmlns:w16="http://schemas.microsoft.com/office/word/2018/wordml" xmlns:w16sdtdh="http://schemas.microsoft.com/office/word/2020/wordml/sdtdatahash" xmlns:w16se="http://schemas.microsoft.com/office/word/2015/wordml/symex" xmlns:wpg="http://schemas.microsoft.com/office/word/2010/wordprocessingGroup" xmlns:wpi="http://schemas.microsoft.com/office/word/2010/wordprocessingInk" xmlns:wne="http://schemas.microsoft.com/office/word/2006/wordml" xmlns:wps="http://schemas.microsoft.com/office/word/2010/wordprocessingShape" mc:Ignorable="w14 w15 w16se w16cid w16 w16cex w16sdtdh wp14">
+<w:hdr xmlns:r="http://schemas.openxmlformats.org/officeDocument/2006/relationships" xmlns:wp="http://schemas.openxmlformats.org/drawingml/2006/wordprocessingDrawing" xmlns:w="http://schemas.openxmlformats.org/wordprocessingml/2006/main" xmlns:w10="urn:schemas-microsoft-com:office:word" xmlns:w14="http://schemas.microsoft.com/office/word/2010/wordml" xmlns:wps="http://schemas.microsoft.com/office/word/2010/wordprocessingShape" xmlns:wpg="http://schemas.microsoft.com/office/word/2010/wordprocessingGroup" xmlns:mc="http://schemas.openxmlformats.org/markup-compatibility/2006" xmlns:v="urn:schemas-microsoft-com:vml" xmlns:o="urn:schemas-microsoft-com:office:office" xmlns:m="http://schemas.openxmlformats.org/officeDocument/2006/math" mc:Ignorable="w14">
   <w:p>
     <w:pPr>
-      <w:pStyle w:val="HeaderFooter"/>
+      <w:pStyle w:val="Header &amp; Footer"/>
+      <w:bidi w:val="0"/>
     </w:pPr>
+    <w:r/>
   </w:p>
 </w:hdr>
 </file>
 
 <file path=word/numbering.xml><?xml version="1.0" encoding="utf-8"?>
-<w:numbering xmlns:wpc="http://schemas.microsoft.com/office/word/2010/wordprocessingCanvas" xmlns:cx="http://schemas.microsoft.com/office/drawing/2014/chartex" xmlns:cx1="http://schemas.microsoft.com/office/drawing/2015/9/8/chartex" xmlns:cx2="http://schemas.microsoft.com/office/drawing/2015/10/21/chartex" xmlns:cx3="http://schemas.microsoft.com/office/drawing/2016/5/9/chartex" xmlns:cx4="http://schemas.microsoft.com/office/drawing/2016/5/10/chartex" xmlns:cx5="http://schemas.microsoft.com/office/drawing/2016/5/11/chartex" xmlns:cx6="http://schemas.microsoft.com/office/drawing/2016/5/12/chartex" xmlns:cx7="http://schemas.microsoft.com/office/drawing/2016/5/13/chartex" xmlns:cx8="http://schemas.microsoft.com/office/drawing/2016/5/14/chartex" xmlns:mc="http://schemas.openxmlformats.org/markup-compatibility/2006" xmlns:aink="http://schemas.microsoft.com/office/drawing/2016/ink" xmlns:am3d="http://schemas.microsoft.com/office/drawing/2017/model3d" xmlns:o="urn:schemas-microsoft-com:office:office" xmlns:r="http://schemas.openxmlformats.org/officeDocument/2006/relationships" xmlns:m="http://schemas.openxmlformats.org/officeDocument/2006/math" xmlns:v="urn:schemas-microsoft-com:vml" xmlns:wp14="http://schemas.microsoft.com/office/word/2010/wordprocessingDrawing" xmlns:wp="http://schemas.openxmlformats.org/drawingml/2006/wordprocessingDrawing" xmlns:w10="urn:schemas-microsoft-com:office:word" xmlns:w="http://schemas.openxmlformats.org/wordprocessingml/2006/main" xmlns:w14="http://schemas.microsoft.com/office/word/2010/wordml" xmlns:w15="http://schemas.microsoft.com/office/word/2012/wordml" xmlns:w16cex="http://schemas.microsoft.com/office/word/2018/wordml/cex" xmlns:w16cid="http://schemas.microsoft.com/office/word/2016/wordml/cid" xmlns:w16="http://schemas.microsoft.com/office/word/2018/wordml" xmlns:w16sdtdh="http://schemas.microsoft.com/office/word/2020/wordml/sdtdatahash" xmlns:w16se="http://schemas.microsoft.com/office/word/2015/wordml/symex" xmlns:wpg="http://schemas.microsoft.com/office/word/2010/wordprocessingGroup" xmlns:wpi="http://schemas.microsoft.com/office/word/2010/wordprocessingInk" xmlns:wne="http://schemas.microsoft.com/office/word/2006/wordml" xmlns:wps="http://schemas.microsoft.com/office/word/2010/wordprocessingShape" mc:Ignorable="w14 w15 w16se w16cid w16 w16cex w16sdtdh wp14">
-  <w:abstractNum w:abstractNumId="0" w15:restartNumberingAfterBreak="0">
-    <w:nsid w:val="1E392541"/>
+<w:numbering xmlns:w="http://schemas.openxmlformats.org/wordprocessingml/2006/main" xmlns:wp="http://schemas.openxmlformats.org/drawingml/2006/wordprocessingDrawing" xmlns:w14="http://schemas.microsoft.com/office/word/2010/wordml" xmlns:r="http://schemas.openxmlformats.org/officeDocument/2006/relationships" xmlns:v="urn:schemas-microsoft-com:vml" xmlns:o="urn:schemas-microsoft-com:office:office">
+  <w:abstractNum w:abstractNumId="0">
     <w:multiLevelType w:val="hybridMultilevel"/>
-    <w:tmpl w:val="26701806"/>
-    <w:numStyleLink w:val="Bullet"/>
+    <w:numStyleLink w:val="Imported Style 1"/>
   </w:abstractNum>
-  <w:abstractNum w:abstractNumId="1" w15:restartNumberingAfterBreak="0">
-    <w:nsid w:val="1FD42E71"/>
+  <w:abstractNum w:abstractNumId="1">
     <w:multiLevelType w:val="hybridMultilevel"/>
-    <w:tmpl w:val="C92043A2"/>
-    <w:styleLink w:val="ImportedStyle1"/>
-    <w:lvl w:ilvl="0" w:tplc="297CD7C6">
+    <w:styleLink w:val="Imported Style 1"/>
+    <w:lvl w:ilvl="0">
       <w:start w:val="1"/>
       <w:numFmt w:val="bullet"/>
+      <w:suff w:val="tab"/>
       <w:lvlText w:val="-"/>
       <w:lvlJc w:val="left"/>
       <w:pPr>
         <w:ind w:left="720" w:hanging="360"/>
       </w:pPr>
       <w:rPr>
-        <w:rFonts w:ascii="Arial" w:eastAsia="Arial" w:hAnsi="Arial" w:cs="Arial"/>
+        <w:rFonts w:ascii="Arial" w:cs="Arial" w:hAnsi="Arial" w:eastAsia="Arial"/>
         <w:b w:val="0"/>
         <w:bCs w:val="0"/>
         <w:i w:val="0"/>
@@ -1555,16 +2081,17 @@
         <w:vertAlign w:val="baseline"/>
       </w:rPr>
     </w:lvl>
-    <w:lvl w:ilvl="1" w:tplc="7B969A7C">
+    <w:lvl w:ilvl="1">
       <w:start w:val="1"/>
       <w:numFmt w:val="bullet"/>
+      <w:suff w:val="tab"/>
       <w:lvlText w:val="-"/>
       <w:lvlJc w:val="left"/>
       <w:pPr>
         <w:ind w:left="1440" w:hanging="360"/>
       </w:pPr>
       <w:rPr>
-        <w:rFonts w:ascii="Arial" w:eastAsia="Arial" w:hAnsi="Arial" w:cs="Arial"/>
+        <w:rFonts w:ascii="Arial" w:cs="Arial" w:hAnsi="Arial" w:eastAsia="Arial"/>
         <w:b w:val="0"/>
         <w:bCs w:val="0"/>
         <w:i w:val="0"/>
@@ -1584,16 +2111,17 @@
         <w:vertAlign w:val="baseline"/>
       </w:rPr>
     </w:lvl>
-    <w:lvl w:ilvl="2" w:tplc="F7D2EEE4">
+    <w:lvl w:ilvl="2">
       <w:start w:val="1"/>
       <w:numFmt w:val="bullet"/>
+      <w:suff w:val="tab"/>
       <w:lvlText w:val="-"/>
       <w:lvlJc w:val="left"/>
       <w:pPr>
         <w:ind w:left="2160" w:hanging="360"/>
       </w:pPr>
       <w:rPr>
-        <w:rFonts w:ascii="Arial" w:eastAsia="Arial" w:hAnsi="Arial" w:cs="Arial"/>
+        <w:rFonts w:ascii="Arial" w:cs="Arial" w:hAnsi="Arial" w:eastAsia="Arial"/>
         <w:b w:val="0"/>
         <w:bCs w:val="0"/>
         <w:i w:val="0"/>
@@ -1613,16 +2141,17 @@
         <w:vertAlign w:val="baseline"/>
       </w:rPr>
     </w:lvl>
-    <w:lvl w:ilvl="3" w:tplc="2466D17A">
+    <w:lvl w:ilvl="3">
       <w:start w:val="1"/>
       <w:numFmt w:val="bullet"/>
+      <w:suff w:val="tab"/>
       <w:lvlText w:val="-"/>
       <w:lvlJc w:val="left"/>
       <w:pPr>
         <w:ind w:left="2880" w:hanging="360"/>
       </w:pPr>
       <w:rPr>
-        <w:rFonts w:ascii="Arial" w:eastAsia="Arial" w:hAnsi="Arial" w:cs="Arial"/>
+        <w:rFonts w:ascii="Arial" w:cs="Arial" w:hAnsi="Arial" w:eastAsia="Arial"/>
         <w:b w:val="0"/>
         <w:bCs w:val="0"/>
         <w:i w:val="0"/>
@@ -1642,16 +2171,17 @@
         <w:vertAlign w:val="baseline"/>
       </w:rPr>
     </w:lvl>
-    <w:lvl w:ilvl="4" w:tplc="DDD85280">
+    <w:lvl w:ilvl="4">
       <w:start w:val="1"/>
       <w:numFmt w:val="bullet"/>
+      <w:suff w:val="tab"/>
       <w:lvlText w:val="-"/>
       <w:lvlJc w:val="left"/>
       <w:pPr>
         <w:ind w:left="3600" w:hanging="360"/>
       </w:pPr>
       <w:rPr>
-        <w:rFonts w:ascii="Arial" w:eastAsia="Arial" w:hAnsi="Arial" w:cs="Arial"/>
+        <w:rFonts w:ascii="Arial" w:cs="Arial" w:hAnsi="Arial" w:eastAsia="Arial"/>
         <w:b w:val="0"/>
         <w:bCs w:val="0"/>
         <w:i w:val="0"/>
@@ -1671,16 +2201,17 @@
         <w:vertAlign w:val="baseline"/>
       </w:rPr>
     </w:lvl>
-    <w:lvl w:ilvl="5" w:tplc="4F98CEEE">
+    <w:lvl w:ilvl="5">
       <w:start w:val="1"/>
       <w:numFmt w:val="bullet"/>
+      <w:suff w:val="tab"/>
       <w:lvlText w:val="-"/>
       <w:lvlJc w:val="left"/>
       <w:pPr>
         <w:ind w:left="4320" w:hanging="360"/>
       </w:pPr>
       <w:rPr>
-        <w:rFonts w:ascii="Arial" w:eastAsia="Arial" w:hAnsi="Arial" w:cs="Arial"/>
+        <w:rFonts w:ascii="Arial" w:cs="Arial" w:hAnsi="Arial" w:eastAsia="Arial"/>
         <w:b w:val="0"/>
         <w:bCs w:val="0"/>
         <w:i w:val="0"/>
@@ -1700,16 +2231,17 @@
         <w:vertAlign w:val="baseline"/>
       </w:rPr>
     </w:lvl>
-    <w:lvl w:ilvl="6" w:tplc="06CE8E5A">
+    <w:lvl w:ilvl="6">
       <w:start w:val="1"/>
       <w:numFmt w:val="bullet"/>
+      <w:suff w:val="tab"/>
       <w:lvlText w:val="-"/>
       <w:lvlJc w:val="left"/>
       <w:pPr>
         <w:ind w:left="5040" w:hanging="360"/>
       </w:pPr>
       <w:rPr>
-        <w:rFonts w:ascii="Arial" w:eastAsia="Arial" w:hAnsi="Arial" w:cs="Arial"/>
+        <w:rFonts w:ascii="Arial" w:cs="Arial" w:hAnsi="Arial" w:eastAsia="Arial"/>
         <w:b w:val="0"/>
         <w:bCs w:val="0"/>
         <w:i w:val="0"/>
@@ -1729,16 +2261,17 @@
         <w:vertAlign w:val="baseline"/>
       </w:rPr>
     </w:lvl>
-    <w:lvl w:ilvl="7" w:tplc="93164B96">
+    <w:lvl w:ilvl="7">
       <w:start w:val="1"/>
       <w:numFmt w:val="bullet"/>
+      <w:suff w:val="tab"/>
       <w:lvlText w:val="-"/>
       <w:lvlJc w:val="left"/>
       <w:pPr>
         <w:ind w:left="5760" w:hanging="360"/>
       </w:pPr>
       <w:rPr>
-        <w:rFonts w:ascii="Arial" w:eastAsia="Arial" w:hAnsi="Arial" w:cs="Arial"/>
+        <w:rFonts w:ascii="Arial" w:cs="Arial" w:hAnsi="Arial" w:eastAsia="Arial"/>
         <w:b w:val="0"/>
         <w:bCs w:val="0"/>
         <w:i w:val="0"/>
@@ -1758,16 +2291,17 @@
         <w:vertAlign w:val="baseline"/>
       </w:rPr>
     </w:lvl>
-    <w:lvl w:ilvl="8" w:tplc="0EE0FD04">
+    <w:lvl w:ilvl="8">
       <w:start w:val="1"/>
       <w:numFmt w:val="bullet"/>
+      <w:suff w:val="tab"/>
       <w:lvlText w:val="-"/>
       <w:lvlJc w:val="left"/>
       <w:pPr>
         <w:ind w:left="6480" w:hanging="360"/>
       </w:pPr>
       <w:rPr>
-        <w:rFonts w:ascii="Arial" w:eastAsia="Arial" w:hAnsi="Arial" w:cs="Arial"/>
+        <w:rFonts w:ascii="Arial" w:cs="Arial" w:hAnsi="Arial" w:eastAsia="Arial"/>
         <w:b w:val="0"/>
         <w:bCs w:val="0"/>
         <w:i w:val="0"/>
@@ -1788,21 +2322,24 @@
       </w:rPr>
     </w:lvl>
   </w:abstractNum>
-  <w:abstractNum w:abstractNumId="2" w15:restartNumberingAfterBreak="0">
-    <w:nsid w:val="41232076"/>
+  <w:abstractNum w:abstractNumId="2">
     <w:multiLevelType w:val="hybridMultilevel"/>
-    <w:tmpl w:val="26701806"/>
+    <w:numStyleLink w:val="Bullet"/>
+  </w:abstractNum>
+  <w:abstractNum w:abstractNumId="3">
+    <w:multiLevelType w:val="hybridMultilevel"/>
     <w:styleLink w:val="Bullet"/>
-    <w:lvl w:ilvl="0" w:tplc="DBB6739C">
+    <w:lvl w:ilvl="0">
       <w:start w:val="1"/>
       <w:numFmt w:val="bullet"/>
+      <w:suff w:val="tab"/>
       <w:lvlText w:val="•"/>
       <w:lvlJc w:val="left"/>
       <w:pPr>
         <w:ind w:left="720" w:hanging="500"/>
       </w:pPr>
       <w:rPr>
-        <w:rFonts w:ascii="Arial" w:eastAsia="Arial" w:hAnsi="Arial" w:cs="Arial"/>
+        <w:rFonts w:ascii="Arial" w:cs="Arial" w:hAnsi="Arial" w:eastAsia="Arial"/>
         <w:b w:val="0"/>
         <w:bCs w:val="0"/>
         <w:i w:val="0"/>
@@ -1822,16 +2359,17 @@
         <w:vertAlign w:val="baseline"/>
       </w:rPr>
     </w:lvl>
-    <w:lvl w:ilvl="1" w:tplc="94DAD536">
+    <w:lvl w:ilvl="1">
       <w:start w:val="1"/>
       <w:numFmt w:val="bullet"/>
+      <w:suff w:val="tab"/>
       <w:lvlText w:val="•"/>
       <w:lvlJc w:val="left"/>
       <w:pPr>
         <w:ind w:left="849" w:hanging="409"/>
       </w:pPr>
       <w:rPr>
-        <w:rFonts w:ascii="Arial" w:eastAsia="Arial" w:hAnsi="Arial" w:cs="Arial"/>
+        <w:rFonts w:ascii="Arial" w:cs="Arial" w:hAnsi="Arial" w:eastAsia="Arial"/>
         <w:b w:val="0"/>
         <w:bCs w:val="0"/>
         <w:i w:val="0"/>
@@ -1851,16 +2389,17 @@
         <w:vertAlign w:val="baseline"/>
       </w:rPr>
     </w:lvl>
-    <w:lvl w:ilvl="2" w:tplc="36585CE0">
+    <w:lvl w:ilvl="2">
       <w:start w:val="1"/>
       <w:numFmt w:val="bullet"/>
+      <w:suff w:val="tab"/>
       <w:lvlText w:val="•"/>
       <w:lvlJc w:val="left"/>
       <w:pPr>
         <w:ind w:left="1069" w:hanging="409"/>
       </w:pPr>
       <w:rPr>
-        <w:rFonts w:ascii="Arial" w:eastAsia="Arial" w:hAnsi="Arial" w:cs="Arial"/>
+        <w:rFonts w:ascii="Arial" w:cs="Arial" w:hAnsi="Arial" w:eastAsia="Arial"/>
         <w:b w:val="0"/>
         <w:bCs w:val="0"/>
         <w:i w:val="0"/>
@@ -1880,16 +2419,17 @@
         <w:vertAlign w:val="baseline"/>
       </w:rPr>
     </w:lvl>
-    <w:lvl w:ilvl="3" w:tplc="6076185E">
+    <w:lvl w:ilvl="3">
       <w:start w:val="1"/>
       <w:numFmt w:val="bullet"/>
+      <w:suff w:val="tab"/>
       <w:lvlText w:val="•"/>
       <w:lvlJc w:val="left"/>
       <w:pPr>
         <w:ind w:left="1289" w:hanging="409"/>
       </w:pPr>
       <w:rPr>
-        <w:rFonts w:ascii="Arial" w:eastAsia="Arial" w:hAnsi="Arial" w:cs="Arial"/>
+        <w:rFonts w:ascii="Arial" w:cs="Arial" w:hAnsi="Arial" w:eastAsia="Arial"/>
         <w:b w:val="0"/>
         <w:bCs w:val="0"/>
         <w:i w:val="0"/>
@@ -1909,16 +2449,17 @@
         <w:vertAlign w:val="baseline"/>
       </w:rPr>
     </w:lvl>
-    <w:lvl w:ilvl="4" w:tplc="27369B58">
+    <w:lvl w:ilvl="4">
       <w:start w:val="1"/>
       <w:numFmt w:val="bullet"/>
+      <w:suff w:val="tab"/>
       <w:lvlText w:val="•"/>
       <w:lvlJc w:val="left"/>
       <w:pPr>
         <w:ind w:left="1509" w:hanging="409"/>
       </w:pPr>
       <w:rPr>
-        <w:rFonts w:ascii="Arial" w:eastAsia="Arial" w:hAnsi="Arial" w:cs="Arial"/>
+        <w:rFonts w:ascii="Arial" w:cs="Arial" w:hAnsi="Arial" w:eastAsia="Arial"/>
         <w:b w:val="0"/>
         <w:bCs w:val="0"/>
         <w:i w:val="0"/>
@@ -1938,16 +2479,17 @@
         <w:vertAlign w:val="baseline"/>
       </w:rPr>
     </w:lvl>
-    <w:lvl w:ilvl="5" w:tplc="EEFA754E">
+    <w:lvl w:ilvl="5">
       <w:start w:val="1"/>
       <w:numFmt w:val="bullet"/>
+      <w:suff w:val="tab"/>
       <w:lvlText w:val="•"/>
       <w:lvlJc w:val="left"/>
       <w:pPr>
         <w:ind w:left="1729" w:hanging="409"/>
       </w:pPr>
       <w:rPr>
-        <w:rFonts w:ascii="Arial" w:eastAsia="Arial" w:hAnsi="Arial" w:cs="Arial"/>
+        <w:rFonts w:ascii="Arial" w:cs="Arial" w:hAnsi="Arial" w:eastAsia="Arial"/>
         <w:b w:val="0"/>
         <w:bCs w:val="0"/>
         <w:i w:val="0"/>
@@ -1967,16 +2509,17 @@
         <w:vertAlign w:val="baseline"/>
       </w:rPr>
     </w:lvl>
-    <w:lvl w:ilvl="6" w:tplc="C2221B1E">
+    <w:lvl w:ilvl="6">
       <w:start w:val="1"/>
       <w:numFmt w:val="bullet"/>
+      <w:suff w:val="tab"/>
       <w:lvlText w:val="•"/>
       <w:lvlJc w:val="left"/>
       <w:pPr>
         <w:ind w:left="1949" w:hanging="409"/>
       </w:pPr>
       <w:rPr>
-        <w:rFonts w:ascii="Arial" w:eastAsia="Arial" w:hAnsi="Arial" w:cs="Arial"/>
+        <w:rFonts w:ascii="Arial" w:cs="Arial" w:hAnsi="Arial" w:eastAsia="Arial"/>
         <w:b w:val="0"/>
         <w:bCs w:val="0"/>
         <w:i w:val="0"/>
@@ -1996,16 +2539,17 @@
         <w:vertAlign w:val="baseline"/>
       </w:rPr>
     </w:lvl>
-    <w:lvl w:ilvl="7" w:tplc="B7ACDCC4">
+    <w:lvl w:ilvl="7">
       <w:start w:val="1"/>
       <w:numFmt w:val="bullet"/>
+      <w:suff w:val="tab"/>
       <w:lvlText w:val="•"/>
       <w:lvlJc w:val="left"/>
       <w:pPr>
         <w:ind w:left="2169" w:hanging="409"/>
       </w:pPr>
       <w:rPr>
-        <w:rFonts w:ascii="Arial" w:eastAsia="Arial" w:hAnsi="Arial" w:cs="Arial"/>
+        <w:rFonts w:ascii="Arial" w:cs="Arial" w:hAnsi="Arial" w:eastAsia="Arial"/>
         <w:b w:val="0"/>
         <w:bCs w:val="0"/>
         <w:i w:val="0"/>
@@ -2025,16 +2569,17 @@
         <w:vertAlign w:val="baseline"/>
       </w:rPr>
     </w:lvl>
-    <w:lvl w:ilvl="8" w:tplc="E926EF98">
+    <w:lvl w:ilvl="8">
       <w:start w:val="1"/>
       <w:numFmt w:val="bullet"/>
+      <w:suff w:val="tab"/>
       <w:lvlText w:val="•"/>
       <w:lvlJc w:val="left"/>
       <w:pPr>
         <w:ind w:left="2389" w:hanging="409"/>
       </w:pPr>
       <w:rPr>
-        <w:rFonts w:ascii="Arial" w:eastAsia="Arial" w:hAnsi="Arial" w:cs="Arial"/>
+        <w:rFonts w:ascii="Arial" w:cs="Arial" w:hAnsi="Arial" w:eastAsia="Arial"/>
         <w:b w:val="0"/>
         <w:bCs w:val="0"/>
         <w:i w:val="0"/>
@@ -2055,39 +2600,34 @@
       </w:rPr>
     </w:lvl>
   </w:abstractNum>
-  <w:abstractNum w:abstractNumId="3" w15:restartNumberingAfterBreak="0">
-    <w:nsid w:val="5BFE77B7"/>
-    <w:multiLevelType w:val="hybridMultilevel"/>
-    <w:tmpl w:val="C92043A2"/>
-    <w:numStyleLink w:val="ImportedStyle1"/>
-  </w:abstractNum>
-  <w:num w:numId="1" w16cid:durableId="866260855">
+  <w:num w:numId="1">
     <w:abstractNumId w:val="1"/>
   </w:num>
-  <w:num w:numId="2" w16cid:durableId="1482036114">
+  <w:num w:numId="2">
+    <w:abstractNumId w:val="0"/>
+  </w:num>
+  <w:num w:numId="3">
     <w:abstractNumId w:val="3"/>
   </w:num>
-  <w:num w:numId="3" w16cid:durableId="29498856">
+  <w:num w:numId="4">
     <w:abstractNumId w:val="2"/>
   </w:num>
-  <w:num w:numId="4" w16cid:durableId="1637175536">
-    <w:abstractNumId w:val="0"/>
-  </w:num>
-  <w:num w:numId="5" w16cid:durableId="1841966466">
-    <w:abstractNumId w:val="0"/>
+  <w:num w:numId="5">
+    <w:abstractNumId w:val="2"/>
     <w:lvlOverride w:ilvl="0">
-      <w:lvl w:ilvl="0" w:tplc="D6F28810">
+      <w:lvl w:ilvl="0">
         <w:start w:val="1"/>
         <w:numFmt w:val="bullet"/>
+        <w:suff w:val="tab"/>
         <w:lvlText w:val="•"/>
         <w:lvlJc w:val="left"/>
         <w:pPr>
           <w:ind w:left="720" w:hanging="500"/>
         </w:pPr>
         <w:rPr>
-          <w:rFonts w:ascii="Arial" w:eastAsia="Arial" w:hAnsi="Arial" w:cs="Arial"/>
-          <w:b/>
-          <w:bCs/>
+          <w:rFonts w:ascii="Arial" w:cs="Arial" w:hAnsi="Arial" w:eastAsia="Arial"/>
+          <w:b w:val="1"/>
+          <w:bCs w:val="1"/>
           <w:i w:val="0"/>
           <w:iCs w:val="0"/>
           <w:caps w:val="0"/>
@@ -2107,18 +2647,19 @@
       </w:lvl>
     </w:lvlOverride>
     <w:lvlOverride w:ilvl="1">
-      <w:lvl w:ilvl="1" w:tplc="4BE4FBAC">
+      <w:lvl w:ilvl="1">
         <w:start w:val="1"/>
         <w:numFmt w:val="bullet"/>
+        <w:suff w:val="tab"/>
         <w:lvlText w:val="•"/>
         <w:lvlJc w:val="left"/>
         <w:pPr>
           <w:ind w:left="849" w:hanging="409"/>
         </w:pPr>
         <w:rPr>
-          <w:rFonts w:ascii="Arial" w:eastAsia="Arial" w:hAnsi="Arial" w:cs="Arial"/>
-          <w:b/>
-          <w:bCs/>
+          <w:rFonts w:ascii="Arial" w:cs="Arial" w:hAnsi="Arial" w:eastAsia="Arial"/>
+          <w:b w:val="1"/>
+          <w:bCs w:val="1"/>
           <w:i w:val="0"/>
           <w:iCs w:val="0"/>
           <w:caps w:val="0"/>
@@ -2138,18 +2679,19 @@
       </w:lvl>
     </w:lvlOverride>
     <w:lvlOverride w:ilvl="2">
-      <w:lvl w:ilvl="2" w:tplc="87F66EC6">
+      <w:lvl w:ilvl="2">
         <w:start w:val="1"/>
         <w:numFmt w:val="bullet"/>
+        <w:suff w:val="tab"/>
         <w:lvlText w:val="•"/>
         <w:lvlJc w:val="left"/>
         <w:pPr>
           <w:ind w:left="1069" w:hanging="409"/>
         </w:pPr>
         <w:rPr>
-          <w:rFonts w:ascii="Arial" w:eastAsia="Arial" w:hAnsi="Arial" w:cs="Arial"/>
-          <w:b/>
-          <w:bCs/>
+          <w:rFonts w:ascii="Arial" w:cs="Arial" w:hAnsi="Arial" w:eastAsia="Arial"/>
+          <w:b w:val="1"/>
+          <w:bCs w:val="1"/>
           <w:i w:val="0"/>
           <w:iCs w:val="0"/>
           <w:caps w:val="0"/>
@@ -2169,18 +2711,19 @@
       </w:lvl>
     </w:lvlOverride>
     <w:lvlOverride w:ilvl="3">
-      <w:lvl w:ilvl="3" w:tplc="08FABBBA">
+      <w:lvl w:ilvl="3">
         <w:start w:val="1"/>
         <w:numFmt w:val="bullet"/>
+        <w:suff w:val="tab"/>
         <w:lvlText w:val="•"/>
         <w:lvlJc w:val="left"/>
         <w:pPr>
           <w:ind w:left="1289" w:hanging="409"/>
         </w:pPr>
         <w:rPr>
-          <w:rFonts w:ascii="Arial" w:eastAsia="Arial" w:hAnsi="Arial" w:cs="Arial"/>
-          <w:b/>
-          <w:bCs/>
+          <w:rFonts w:ascii="Arial" w:cs="Arial" w:hAnsi="Arial" w:eastAsia="Arial"/>
+          <w:b w:val="1"/>
+          <w:bCs w:val="1"/>
           <w:i w:val="0"/>
           <w:iCs w:val="0"/>
           <w:caps w:val="0"/>
@@ -2200,18 +2743,19 @@
       </w:lvl>
     </w:lvlOverride>
     <w:lvlOverride w:ilvl="4">
-      <w:lvl w:ilvl="4" w:tplc="781093AC">
+      <w:lvl w:ilvl="4">
         <w:start w:val="1"/>
         <w:numFmt w:val="bullet"/>
+        <w:suff w:val="tab"/>
         <w:lvlText w:val="•"/>
         <w:lvlJc w:val="left"/>
         <w:pPr>
           <w:ind w:left="1509" w:hanging="409"/>
         </w:pPr>
         <w:rPr>
-          <w:rFonts w:ascii="Arial" w:eastAsia="Arial" w:hAnsi="Arial" w:cs="Arial"/>
-          <w:b/>
-          <w:bCs/>
+          <w:rFonts w:ascii="Arial" w:cs="Arial" w:hAnsi="Arial" w:eastAsia="Arial"/>
+          <w:b w:val="1"/>
+          <w:bCs w:val="1"/>
           <w:i w:val="0"/>
           <w:iCs w:val="0"/>
           <w:caps w:val="0"/>
@@ -2231,18 +2775,19 @@
       </w:lvl>
     </w:lvlOverride>
     <w:lvlOverride w:ilvl="5">
-      <w:lvl w:ilvl="5" w:tplc="CDAAAB6C">
+      <w:lvl w:ilvl="5">
         <w:start w:val="1"/>
         <w:numFmt w:val="bullet"/>
+        <w:suff w:val="tab"/>
         <w:lvlText w:val="•"/>
         <w:lvlJc w:val="left"/>
         <w:pPr>
           <w:ind w:left="1729" w:hanging="409"/>
         </w:pPr>
         <w:rPr>
-          <w:rFonts w:ascii="Arial" w:eastAsia="Arial" w:hAnsi="Arial" w:cs="Arial"/>
-          <w:b/>
-          <w:bCs/>
+          <w:rFonts w:ascii="Arial" w:cs="Arial" w:hAnsi="Arial" w:eastAsia="Arial"/>
+          <w:b w:val="1"/>
+          <w:bCs w:val="1"/>
           <w:i w:val="0"/>
           <w:iCs w:val="0"/>
           <w:caps w:val="0"/>
@@ -2262,18 +2807,19 @@
       </w:lvl>
     </w:lvlOverride>
     <w:lvlOverride w:ilvl="6">
-      <w:lvl w:ilvl="6" w:tplc="BCD25AEE">
+      <w:lvl w:ilvl="6">
         <w:start w:val="1"/>
         <w:numFmt w:val="bullet"/>
+        <w:suff w:val="tab"/>
         <w:lvlText w:val="•"/>
         <w:lvlJc w:val="left"/>
         <w:pPr>
           <w:ind w:left="1949" w:hanging="409"/>
         </w:pPr>
         <w:rPr>
-          <w:rFonts w:ascii="Arial" w:eastAsia="Arial" w:hAnsi="Arial" w:cs="Arial"/>
-          <w:b/>
-          <w:bCs/>
+          <w:rFonts w:ascii="Arial" w:cs="Arial" w:hAnsi="Arial" w:eastAsia="Arial"/>
+          <w:b w:val="1"/>
+          <w:bCs w:val="1"/>
           <w:i w:val="0"/>
           <w:iCs w:val="0"/>
           <w:caps w:val="0"/>
@@ -2293,18 +2839,19 @@
       </w:lvl>
     </w:lvlOverride>
     <w:lvlOverride w:ilvl="7">
-      <w:lvl w:ilvl="7" w:tplc="D54C6CD2">
+      <w:lvl w:ilvl="7">
         <w:start w:val="1"/>
         <w:numFmt w:val="bullet"/>
+        <w:suff w:val="tab"/>
         <w:lvlText w:val="•"/>
         <w:lvlJc w:val="left"/>
         <w:pPr>
           <w:ind w:left="2169" w:hanging="409"/>
         </w:pPr>
         <w:rPr>
-          <w:rFonts w:ascii="Arial" w:eastAsia="Arial" w:hAnsi="Arial" w:cs="Arial"/>
-          <w:b/>
-          <w:bCs/>
+          <w:rFonts w:ascii="Arial" w:cs="Arial" w:hAnsi="Arial" w:eastAsia="Arial"/>
+          <w:b w:val="1"/>
+          <w:bCs w:val="1"/>
           <w:i w:val="0"/>
           <w:iCs w:val="0"/>
           <w:caps w:val="0"/>
@@ -2324,18 +2871,19 @@
       </w:lvl>
     </w:lvlOverride>
     <w:lvlOverride w:ilvl="8">
-      <w:lvl w:ilvl="8" w:tplc="218A1998">
+      <w:lvl w:ilvl="8">
         <w:start w:val="1"/>
         <w:numFmt w:val="bullet"/>
+        <w:suff w:val="tab"/>
         <w:lvlText w:val="•"/>
         <w:lvlJc w:val="left"/>
         <w:pPr>
           <w:ind w:left="2389" w:hanging="409"/>
         </w:pPr>
         <w:rPr>
-          <w:rFonts w:ascii="Arial" w:eastAsia="Arial" w:hAnsi="Arial" w:cs="Arial"/>
-          <w:b/>
-          <w:bCs/>
+          <w:rFonts w:ascii="Arial" w:cs="Arial" w:hAnsi="Arial" w:eastAsia="Arial"/>
+          <w:b w:val="1"/>
+          <w:bCs w:val="1"/>
           <w:i w:val="0"/>
           <w:iCs w:val="0"/>
           <w:caps w:val="0"/>
@@ -2355,19 +2903,20 @@
       </w:lvl>
     </w:lvlOverride>
   </w:num>
-  <w:num w:numId="6" w16cid:durableId="1252661491">
-    <w:abstractNumId w:val="0"/>
+  <w:num w:numId="6">
+    <w:abstractNumId w:val="2"/>
     <w:lvlOverride w:ilvl="0">
-      <w:lvl w:ilvl="0" w:tplc="D6F28810">
+      <w:lvl w:ilvl="0">
         <w:start w:val="1"/>
         <w:numFmt w:val="bullet"/>
+        <w:suff w:val="tab"/>
         <w:lvlText w:val="•"/>
         <w:lvlJc w:val="left"/>
         <w:pPr>
           <w:ind w:left="720" w:hanging="500"/>
         </w:pPr>
         <w:rPr>
-          <w:rFonts w:ascii="Arial" w:eastAsia="Arial" w:hAnsi="Arial" w:cs="Arial"/>
+          <w:rFonts w:ascii="Arial" w:cs="Arial" w:hAnsi="Arial" w:eastAsia="Arial"/>
           <w:b w:val="0"/>
           <w:bCs w:val="0"/>
           <w:i w:val="0"/>
@@ -2389,16 +2938,17 @@
       </w:lvl>
     </w:lvlOverride>
     <w:lvlOverride w:ilvl="1">
-      <w:lvl w:ilvl="1" w:tplc="4BE4FBAC">
+      <w:lvl w:ilvl="1">
         <w:start w:val="1"/>
         <w:numFmt w:val="bullet"/>
+        <w:suff w:val="tab"/>
         <w:lvlText w:val="◦"/>
         <w:lvlJc w:val="left"/>
         <w:pPr>
           <w:ind w:left="1440" w:hanging="500"/>
         </w:pPr>
         <w:rPr>
-          <w:rFonts w:ascii="Arial" w:eastAsia="Arial" w:hAnsi="Arial" w:cs="Arial"/>
+          <w:rFonts w:ascii="Arial" w:cs="Arial" w:hAnsi="Arial" w:eastAsia="Arial"/>
           <w:b w:val="0"/>
           <w:bCs w:val="0"/>
           <w:i w:val="0"/>
@@ -2420,16 +2970,17 @@
       </w:lvl>
     </w:lvlOverride>
     <w:lvlOverride w:ilvl="2">
-      <w:lvl w:ilvl="2" w:tplc="87F66EC6">
+      <w:lvl w:ilvl="2">
         <w:start w:val="1"/>
         <w:numFmt w:val="bullet"/>
+        <w:suff w:val="tab"/>
         <w:lvlText w:val="◦"/>
         <w:lvlJc w:val="left"/>
         <w:pPr>
           <w:ind w:left="2069" w:hanging="409"/>
         </w:pPr>
         <w:rPr>
-          <w:rFonts w:ascii="Arial" w:eastAsia="Arial" w:hAnsi="Arial" w:cs="Arial"/>
+          <w:rFonts w:ascii="Arial" w:cs="Arial" w:hAnsi="Arial" w:eastAsia="Arial"/>
           <w:b w:val="0"/>
           <w:bCs w:val="0"/>
           <w:i w:val="0"/>
@@ -2451,16 +3002,17 @@
       </w:lvl>
     </w:lvlOverride>
     <w:lvlOverride w:ilvl="3">
-      <w:lvl w:ilvl="3" w:tplc="08FABBBA">
+      <w:lvl w:ilvl="3">
         <w:start w:val="1"/>
         <w:numFmt w:val="bullet"/>
+        <w:suff w:val="tab"/>
         <w:lvlText w:val="◦"/>
         <w:lvlJc w:val="left"/>
         <w:pPr>
           <w:ind w:left="2789" w:hanging="409"/>
         </w:pPr>
         <w:rPr>
-          <w:rFonts w:ascii="Arial" w:eastAsia="Arial" w:hAnsi="Arial" w:cs="Arial"/>
+          <w:rFonts w:ascii="Arial" w:cs="Arial" w:hAnsi="Arial" w:eastAsia="Arial"/>
           <w:b w:val="0"/>
           <w:bCs w:val="0"/>
           <w:i w:val="0"/>
@@ -2482,16 +3034,17 @@
       </w:lvl>
     </w:lvlOverride>
     <w:lvlOverride w:ilvl="4">
-      <w:lvl w:ilvl="4" w:tplc="781093AC">
+      <w:lvl w:ilvl="4">
         <w:start w:val="1"/>
         <w:numFmt w:val="bullet"/>
+        <w:suff w:val="tab"/>
         <w:lvlText w:val="◦"/>
         <w:lvlJc w:val="left"/>
         <w:pPr>
           <w:ind w:left="3509" w:hanging="409"/>
         </w:pPr>
         <w:rPr>
-          <w:rFonts w:ascii="Arial" w:eastAsia="Arial" w:hAnsi="Arial" w:cs="Arial"/>
+          <w:rFonts w:ascii="Arial" w:cs="Arial" w:hAnsi="Arial" w:eastAsia="Arial"/>
           <w:b w:val="0"/>
           <w:bCs w:val="0"/>
           <w:i w:val="0"/>
@@ -2513,16 +3066,17 @@
       </w:lvl>
     </w:lvlOverride>
     <w:lvlOverride w:ilvl="5">
-      <w:lvl w:ilvl="5" w:tplc="CDAAAB6C">
+      <w:lvl w:ilvl="5">
         <w:start w:val="1"/>
         <w:numFmt w:val="bullet"/>
+        <w:suff w:val="tab"/>
         <w:lvlText w:val="◦"/>
         <w:lvlJc w:val="left"/>
         <w:pPr>
           <w:ind w:left="4229" w:hanging="409"/>
         </w:pPr>
         <w:rPr>
-          <w:rFonts w:ascii="Arial" w:eastAsia="Arial" w:hAnsi="Arial" w:cs="Arial"/>
+          <w:rFonts w:ascii="Arial" w:cs="Arial" w:hAnsi="Arial" w:eastAsia="Arial"/>
           <w:b w:val="0"/>
           <w:bCs w:val="0"/>
           <w:i w:val="0"/>
@@ -2544,16 +3098,17 @@
       </w:lvl>
     </w:lvlOverride>
     <w:lvlOverride w:ilvl="6">
-      <w:lvl w:ilvl="6" w:tplc="BCD25AEE">
+      <w:lvl w:ilvl="6">
         <w:start w:val="1"/>
         <w:numFmt w:val="bullet"/>
+        <w:suff w:val="tab"/>
         <w:lvlText w:val="◦"/>
         <w:lvlJc w:val="left"/>
         <w:pPr>
           <w:ind w:left="4949" w:hanging="409"/>
         </w:pPr>
         <w:rPr>
-          <w:rFonts w:ascii="Arial" w:eastAsia="Arial" w:hAnsi="Arial" w:cs="Arial"/>
+          <w:rFonts w:ascii="Arial" w:cs="Arial" w:hAnsi="Arial" w:eastAsia="Arial"/>
           <w:b w:val="0"/>
           <w:bCs w:val="0"/>
           <w:i w:val="0"/>
@@ -2575,16 +3130,17 @@
       </w:lvl>
     </w:lvlOverride>
     <w:lvlOverride w:ilvl="7">
-      <w:lvl w:ilvl="7" w:tplc="D54C6CD2">
+      <w:lvl w:ilvl="7">
         <w:start w:val="1"/>
         <w:numFmt w:val="bullet"/>
+        <w:suff w:val="tab"/>
         <w:lvlText w:val="◦"/>
         <w:lvlJc w:val="left"/>
         <w:pPr>
           <w:ind w:left="5669" w:hanging="409"/>
         </w:pPr>
         <w:rPr>
-          <w:rFonts w:ascii="Arial" w:eastAsia="Arial" w:hAnsi="Arial" w:cs="Arial"/>
+          <w:rFonts w:ascii="Arial" w:cs="Arial" w:hAnsi="Arial" w:eastAsia="Arial"/>
           <w:b w:val="0"/>
           <w:bCs w:val="0"/>
           <w:i w:val="0"/>
@@ -2606,16 +3162,17 @@
       </w:lvl>
     </w:lvlOverride>
     <w:lvlOverride w:ilvl="8">
-      <w:lvl w:ilvl="8" w:tplc="218A1998">
+      <w:lvl w:ilvl="8">
         <w:start w:val="1"/>
         <w:numFmt w:val="bullet"/>
+        <w:suff w:val="tab"/>
         <w:lvlText w:val="◦"/>
         <w:lvlJc w:val="left"/>
         <w:pPr>
           <w:ind w:left="6389" w:hanging="409"/>
         </w:pPr>
         <w:rPr>
-          <w:rFonts w:ascii="Arial" w:eastAsia="Arial" w:hAnsi="Arial" w:cs="Arial"/>
+          <w:rFonts w:ascii="Arial" w:cs="Arial" w:hAnsi="Arial" w:eastAsia="Arial"/>
           <w:b w:val="0"/>
           <w:bCs w:val="0"/>
           <w:i w:val="0"/>
@@ -2641,17 +3198,48 @@
 </file>
 
 <file path=word/styles.xml><?xml version="1.0" encoding="utf-8"?>
-<w:styles xmlns:mc="http://schemas.openxmlformats.org/markup-compatibility/2006" xmlns:r="http://schemas.openxmlformats.org/officeDocument/2006/relationships" xmlns:w="http://schemas.openxmlformats.org/wordprocessingml/2006/main" xmlns:w14="http://schemas.microsoft.com/office/word/2010/wordml" xmlns:w15="http://schemas.microsoft.com/office/word/2012/wordml" xmlns:w16cex="http://schemas.microsoft.com/office/word/2018/wordml/cex" xmlns:w16cid="http://schemas.microsoft.com/office/word/2016/wordml/cid" xmlns:w16="http://schemas.microsoft.com/office/word/2018/wordml" xmlns:w16sdtdh="http://schemas.microsoft.com/office/word/2020/wordml/sdtdatahash" xmlns:w16se="http://schemas.microsoft.com/office/word/2015/wordml/symex" mc:Ignorable="w14 w15 w16se w16cid w16 w16cex w16sdtdh">
+<w:styles xmlns:w="http://schemas.openxmlformats.org/wordprocessingml/2006/main" xmlns:mc="http://schemas.openxmlformats.org/markup-compatibility/2006" xmlns:w14="http://schemas.microsoft.com/office/word/2010/wordml" mc:Ignorable="w14">
   <w:docDefaults>
     <w:rPrDefault>
       <w:rPr>
-        <w:rFonts w:ascii="Times New Roman" w:eastAsia="Arial Unicode MS" w:hAnsi="Times New Roman" w:cs="Times New Roman"/>
+        <w:rFonts w:ascii="Times New Roman" w:cs="Times New Roman" w:hAnsi="Times New Roman" w:eastAsia="Arial Unicode MS"/>
+        <w:b w:val="0"/>
+        <w:bCs w:val="0"/>
+        <w:i w:val="0"/>
+        <w:iCs w:val="0"/>
+        <w:caps w:val="0"/>
+        <w:smallCaps w:val="0"/>
+        <w:strike w:val="0"/>
+        <w:dstrike w:val="0"/>
+        <w:outline w:val="0"/>
+        <w:emboss w:val="0"/>
+        <w:imprint w:val="0"/>
+        <w:vanish w:val="0"/>
+        <w:color w:val="auto"/>
+        <w:spacing w:val="0"/>
+        <w:w w:val="100"/>
+        <w:kern w:val="0"/>
+        <w:position w:val="0"/>
+        <w:sz w:val="20"/>
+        <w:szCs w:val="20"/>
+        <w:u w:val="none" w:color="auto"/>
         <w:bdr w:val="nil"/>
-        <w:lang w:val="en-US" w:eastAsia="ko-KR" w:bidi="ar-SA"/>
+        <w:vertAlign w:val="baseline"/>
+        <w:lang/>
       </w:rPr>
     </w:rPrDefault>
     <w:pPrDefault>
       <w:pPr>
+        <w:keepNext w:val="0"/>
+        <w:keepLines w:val="0"/>
+        <w:pageBreakBefore w:val="0"/>
+        <w:framePr w:anchorLock="0" w:w="0" w:h="0" w:vSpace="0" w:hSpace="0" w:xAlign="left" w:y="0" w:hRule="exact" w:vAnchor="margin"/>
+        <w:widowControl w:val="1"/>
+        <w:numPr>
+          <w:ilvl w:val="0"/>
+          <w:numId w:val="0"/>
+        </w:numPr>
+        <w:suppressLineNumbers w:val="0"/>
         <w:pBdr>
           <w:top w:val="nil"/>
           <w:left w:val="nil"/>
@@ -2660,422 +3248,28 @@
           <w:between w:val="nil"/>
           <w:bar w:val="nil"/>
         </w:pBdr>
+        <w:shd w:val="clear" w:color="auto" w:fill="auto"/>
+        <w:suppressAutoHyphens w:val="0"/>
+        <w:spacing w:before="0" w:beforeAutospacing="0" w:after="0" w:afterAutospacing="0" w:line="240" w:lineRule="auto"/>
+        <w:ind w:left="0" w:right="0" w:firstLine="0"/>
+        <w:jc w:val="left"/>
+        <w:outlineLvl w:val="9"/>
       </w:pPr>
     </w:pPrDefault>
   </w:docDefaults>
-  <w:latentStyles w:defLockedState="0" w:defUIPriority="99" w:defSemiHidden="0" w:defUnhideWhenUsed="0" w:defQFormat="0" w:count="376">
-    <w:lsdException w:name="Normal" w:uiPriority="0" w:qFormat="1"/>
-    <w:lsdException w:name="heading 1" w:uiPriority="9" w:qFormat="1"/>
-    <w:lsdException w:name="heading 2" w:semiHidden="1" w:uiPriority="9" w:unhideWhenUsed="1" w:qFormat="1"/>
-    <w:lsdException w:name="heading 3" w:semiHidden="1" w:uiPriority="9" w:unhideWhenUsed="1" w:qFormat="1"/>
-    <w:lsdException w:name="heading 4" w:semiHidden="1" w:uiPriority="9" w:unhideWhenUsed="1" w:qFormat="1"/>
-    <w:lsdException w:name="heading 5" w:semiHidden="1" w:uiPriority="9" w:unhideWhenUsed="1" w:qFormat="1"/>
-    <w:lsdException w:name="heading 6" w:semiHidden="1" w:uiPriority="9" w:unhideWhenUsed="1" w:qFormat="1"/>
-    <w:lsdException w:name="heading 7" w:semiHidden="1" w:uiPriority="9" w:unhideWhenUsed="1" w:qFormat="1"/>
-    <w:lsdException w:name="heading 8" w:semiHidden="1" w:uiPriority="9" w:unhideWhenUsed="1" w:qFormat="1"/>
-    <w:lsdException w:name="heading 9" w:semiHidden="1" w:uiPriority="9" w:unhideWhenUsed="1" w:qFormat="1"/>
-    <w:lsdException w:name="index 1" w:semiHidden="1" w:unhideWhenUsed="1"/>
-    <w:lsdException w:name="index 2" w:semiHidden="1" w:unhideWhenUsed="1"/>
-    <w:lsdException w:name="index 3" w:semiHidden="1" w:unhideWhenUsed="1"/>
-    <w:lsdException w:name="index 4" w:semiHidden="1" w:unhideWhenUsed="1"/>
-    <w:lsdException w:name="index 5" w:semiHidden="1" w:unhideWhenUsed="1"/>
-    <w:lsdException w:name="index 6" w:semiHidden="1" w:unhideWhenUsed="1"/>
-    <w:lsdException w:name="index 7" w:semiHidden="1" w:unhideWhenUsed="1"/>
-    <w:lsdException w:name="index 8" w:semiHidden="1" w:unhideWhenUsed="1"/>
-    <w:lsdException w:name="index 9" w:semiHidden="1" w:unhideWhenUsed="1"/>
-    <w:lsdException w:name="toc 1" w:semiHidden="1" w:uiPriority="39" w:unhideWhenUsed="1"/>
-    <w:lsdException w:name="toc 2" w:semiHidden="1" w:uiPriority="39" w:unhideWhenUsed="1"/>
-    <w:lsdException w:name="toc 3" w:semiHidden="1" w:uiPriority="39" w:unhideWhenUsed="1"/>
-    <w:lsdException w:name="toc 4" w:semiHidden="1" w:uiPriority="39" w:unhideWhenUsed="1"/>
-    <w:lsdException w:name="toc 5" w:semiHidden="1" w:uiPriority="39" w:unhideWhenUsed="1"/>
-    <w:lsdException w:name="toc 6" w:semiHidden="1" w:uiPriority="39" w:unhideWhenUsed="1"/>
-    <w:lsdException w:name="toc 7" w:semiHidden="1" w:uiPriority="39" w:unhideWhenUsed="1"/>
-    <w:lsdException w:name="toc 8" w:semiHidden="1" w:uiPriority="39" w:unhideWhenUsed="1"/>
-    <w:lsdException w:name="toc 9" w:semiHidden="1" w:uiPriority="39" w:unhideWhenUsed="1"/>
-    <w:lsdException w:name="Normal Indent" w:semiHidden="1" w:unhideWhenUsed="1"/>
-    <w:lsdException w:name="footnote text" w:semiHidden="1" w:unhideWhenUsed="1"/>
-    <w:lsdException w:name="annotation text" w:semiHidden="1" w:unhideWhenUsed="1"/>
-    <w:lsdException w:name="header" w:semiHidden="1" w:unhideWhenUsed="1"/>
-    <w:lsdException w:name="footer" w:semiHidden="1" w:unhideWhenUsed="1"/>
-    <w:lsdException w:name="index heading" w:semiHidden="1" w:unhideWhenUsed="1"/>
-    <w:lsdException w:name="caption" w:semiHidden="1" w:uiPriority="35" w:unhideWhenUsed="1" w:qFormat="1"/>
-    <w:lsdException w:name="table of figures" w:semiHidden="1" w:unhideWhenUsed="1"/>
-    <w:lsdException w:name="envelope address" w:semiHidden="1" w:unhideWhenUsed="1"/>
-    <w:lsdException w:name="envelope return" w:semiHidden="1" w:unhideWhenUsed="1"/>
-    <w:lsdException w:name="footnote reference" w:semiHidden="1" w:unhideWhenUsed="1"/>
-    <w:lsdException w:name="annotation reference" w:semiHidden="1" w:unhideWhenUsed="1"/>
-    <w:lsdException w:name="line number" w:semiHidden="1" w:unhideWhenUsed="1"/>
-    <w:lsdException w:name="page number" w:semiHidden="1" w:unhideWhenUsed="1"/>
-    <w:lsdException w:name="endnote reference" w:semiHidden="1" w:unhideWhenUsed="1"/>
-    <w:lsdException w:name="endnote text" w:semiHidden="1" w:unhideWhenUsed="1"/>
-    <w:lsdException w:name="table of authorities" w:semiHidden="1" w:unhideWhenUsed="1"/>
-    <w:lsdException w:name="macro" w:semiHidden="1" w:unhideWhenUsed="1"/>
-    <w:lsdException w:name="toa heading" w:semiHidden="1" w:unhideWhenUsed="1"/>
-    <w:lsdException w:name="List" w:semiHidden="1" w:unhideWhenUsed="1"/>
-    <w:lsdException w:name="List Bullet" w:semiHidden="1" w:unhideWhenUsed="1"/>
-    <w:lsdException w:name="List Number" w:semiHidden="1" w:unhideWhenUsed="1"/>
-    <w:lsdException w:name="List 2" w:semiHidden="1" w:unhideWhenUsed="1"/>
-    <w:lsdException w:name="List 3" w:semiHidden="1" w:unhideWhenUsed="1"/>
-    <w:lsdException w:name="List 4" w:semiHidden="1" w:unhideWhenUsed="1"/>
-    <w:lsdException w:name="List 5" w:semiHidden="1" w:unhideWhenUsed="1"/>
-    <w:lsdException w:name="List Bullet 2" w:semiHidden="1" w:unhideWhenUsed="1"/>
-    <w:lsdException w:name="List Bullet 3" w:semiHidden="1" w:unhideWhenUsed="1"/>
-    <w:lsdException w:name="List Bullet 4" w:semiHidden="1" w:unhideWhenUsed="1"/>
-    <w:lsdException w:name="List Bullet 5" w:semiHidden="1" w:unhideWhenUsed="1"/>
-    <w:lsdException w:name="List Number 2" w:semiHidden="1" w:unhideWhenUsed="1"/>
-    <w:lsdException w:name="List Number 3" w:semiHidden="1" w:unhideWhenUsed="1"/>
-    <w:lsdException w:name="List Number 4" w:semiHidden="1" w:unhideWhenUsed="1"/>
-    <w:lsdException w:name="List Number 5" w:semiHidden="1" w:unhideWhenUsed="1"/>
-    <w:lsdException w:name="Title" w:uiPriority="10" w:qFormat="1"/>
-    <w:lsdException w:name="Closing" w:semiHidden="1" w:unhideWhenUsed="1"/>
-    <w:lsdException w:name="Signature" w:semiHidden="1" w:unhideWhenUsed="1"/>
-    <w:lsdException w:name="Default Paragraph Font" w:semiHidden="1" w:uiPriority="1" w:unhideWhenUsed="1"/>
-    <w:lsdException w:name="Body Text" w:semiHidden="1" w:unhideWhenUsed="1"/>
-    <w:lsdException w:name="Body Text Indent" w:semiHidden="1" w:unhideWhenUsed="1"/>
-    <w:lsdException w:name="List Continue" w:semiHidden="1" w:unhideWhenUsed="1"/>
-    <w:lsdException w:name="List Continue 2" w:semiHidden="1" w:unhideWhenUsed="1"/>
-    <w:lsdException w:name="List Continue 3" w:semiHidden="1" w:unhideWhenUsed="1"/>
-    <w:lsdException w:name="List Continue 4" w:semiHidden="1" w:unhideWhenUsed="1"/>
-    <w:lsdException w:name="List Continue 5" w:semiHidden="1" w:unhideWhenUsed="1"/>
-    <w:lsdException w:name="Message Header" w:semiHidden="1" w:unhideWhenUsed="1"/>
-    <w:lsdException w:name="Subtitle" w:uiPriority="11" w:qFormat="1"/>
-    <w:lsdException w:name="Salutation" w:semiHidden="1" w:unhideWhenUsed="1"/>
-    <w:lsdException w:name="Date" w:semiHidden="1" w:unhideWhenUsed="1"/>
-    <w:lsdException w:name="Body Text First Indent" w:semiHidden="1" w:unhideWhenUsed="1"/>
-    <w:lsdException w:name="Body Text First Indent 2" w:semiHidden="1" w:unhideWhenUsed="1"/>
-    <w:lsdException w:name="Note Heading" w:semiHidden="1" w:unhideWhenUsed="1"/>
-    <w:lsdException w:name="Body Text 2" w:semiHidden="1" w:unhideWhenUsed="1"/>
-    <w:lsdException w:name="Body Text 3" w:semiHidden="1" w:unhideWhenUsed="1"/>
-    <w:lsdException w:name="Body Text Indent 2" w:semiHidden="1" w:unhideWhenUsed="1"/>
-    <w:lsdException w:name="Body Text Indent 3" w:semiHidden="1" w:unhideWhenUsed="1"/>
-    <w:lsdException w:name="Block Text" w:semiHidden="1" w:unhideWhenUsed="1"/>
-    <w:lsdException w:name="Hyperlink" w:semiHidden="1" w:unhideWhenUsed="1"/>
-    <w:lsdException w:name="FollowedHyperlink" w:semiHidden="1" w:unhideWhenUsed="1"/>
-    <w:lsdException w:name="Strong" w:uiPriority="22" w:qFormat="1"/>
-    <w:lsdException w:name="Emphasis" w:uiPriority="20" w:qFormat="1"/>
-    <w:lsdException w:name="Document Map" w:semiHidden="1" w:unhideWhenUsed="1"/>
-    <w:lsdException w:name="Plain Text" w:semiHidden="1" w:unhideWhenUsed="1"/>
-    <w:lsdException w:name="E-mail Signature" w:semiHidden="1" w:unhideWhenUsed="1"/>
-    <w:lsdException w:name="HTML Top of Form" w:semiHidden="1" w:unhideWhenUsed="1"/>
-    <w:lsdException w:name="HTML Bottom of Form" w:semiHidden="1" w:unhideWhenUsed="1"/>
-    <w:lsdException w:name="Normal (Web)" w:semiHidden="1" w:unhideWhenUsed="1"/>
-    <w:lsdException w:name="HTML Acronym" w:semiHidden="1" w:unhideWhenUsed="1"/>
-    <w:lsdException w:name="HTML Address" w:semiHidden="1" w:unhideWhenUsed="1"/>
-    <w:lsdException w:name="HTML Cite" w:semiHidden="1" w:unhideWhenUsed="1"/>
-    <w:lsdException w:name="HTML Code" w:semiHidden="1" w:unhideWhenUsed="1"/>
-    <w:lsdException w:name="HTML Definition" w:semiHidden="1" w:unhideWhenUsed="1"/>
-    <w:lsdException w:name="HTML Keyboard" w:semiHidden="1" w:unhideWhenUsed="1"/>
-    <w:lsdException w:name="HTML Preformatted" w:semiHidden="1" w:unhideWhenUsed="1"/>
-    <w:lsdException w:name="HTML Sample" w:semiHidden="1" w:unhideWhenUsed="1"/>
-    <w:lsdException w:name="HTML Typewriter" w:semiHidden="1" w:unhideWhenUsed="1"/>
-    <w:lsdException w:name="HTML Variable" w:semiHidden="1" w:unhideWhenUsed="1"/>
-    <w:lsdException w:name="Normal Table" w:semiHidden="1" w:unhideWhenUsed="1"/>
-    <w:lsdException w:name="annotation subject" w:semiHidden="1" w:unhideWhenUsed="1"/>
-    <w:lsdException w:name="No List" w:semiHidden="1" w:unhideWhenUsed="1"/>
-    <w:lsdException w:name="Outline List 1" w:semiHidden="1" w:unhideWhenUsed="1"/>
-    <w:lsdException w:name="Outline List 2" w:semiHidden="1" w:unhideWhenUsed="1"/>
-    <w:lsdException w:name="Outline List 3" w:semiHidden="1" w:unhideWhenUsed="1"/>
-    <w:lsdException w:name="Table Simple 1" w:semiHidden="1" w:unhideWhenUsed="1"/>
-    <w:lsdException w:name="Table Simple 2" w:semiHidden="1" w:unhideWhenUsed="1"/>
-    <w:lsdException w:name="Table Simple 3" w:semiHidden="1" w:unhideWhenUsed="1"/>
-    <w:lsdException w:name="Table Classic 1" w:semiHidden="1" w:unhideWhenUsed="1"/>
-    <w:lsdException w:name="Table Classic 2" w:semiHidden="1" w:unhideWhenUsed="1"/>
-    <w:lsdException w:name="Table Classic 3" w:semiHidden="1" w:unhideWhenUsed="1"/>
-    <w:lsdException w:name="Table Classic 4" w:semiHidden="1" w:unhideWhenUsed="1"/>
-    <w:lsdException w:name="Table Colorful 1" w:semiHidden="1" w:unhideWhenUsed="1"/>
-    <w:lsdException w:name="Table Colorful 2" w:semiHidden="1" w:unhideWhenUsed="1"/>
-    <w:lsdException w:name="Table Colorful 3" w:semiHidden="1" w:unhideWhenUsed="1"/>
-    <w:lsdException w:name="Table Columns 1" w:semiHidden="1" w:unhideWhenUsed="1"/>
-    <w:lsdException w:name="Table Columns 2" w:semiHidden="1" w:unhideWhenUsed="1"/>
-    <w:lsdException w:name="Table Columns 3" w:semiHidden="1" w:unhideWhenUsed="1"/>
-    <w:lsdException w:name="Table Columns 4" w:semiHidden="1" w:unhideWhenUsed="1"/>
-    <w:lsdException w:name="Table Columns 5" w:semiHidden="1" w:unhideWhenUsed="1"/>
-    <w:lsdException w:name="Table Grid 1" w:semiHidden="1" w:unhideWhenUsed="1"/>
-    <w:lsdException w:name="Table Grid 2" w:semiHidden="1" w:unhideWhenUsed="1"/>
-    <w:lsdException w:name="Table Grid 3" w:semiHidden="1" w:unhideWhenUsed="1"/>
-    <w:lsdException w:name="Table Grid 4" w:semiHidden="1" w:unhideWhenUsed="1"/>
-    <w:lsdException w:name="Table Grid 5" w:semiHidden="1" w:unhideWhenUsed="1"/>
-    <w:lsdException w:name="Table Grid 6" w:semiHidden="1" w:unhideWhenUsed="1"/>
-    <w:lsdException w:name="Table Grid 7" w:semiHidden="1" w:unhideWhenUsed="1"/>
-    <w:lsdException w:name="Table Grid 8" w:semiHidden="1" w:unhideWhenUsed="1"/>
-    <w:lsdException w:name="Table List 1" w:semiHidden="1" w:unhideWhenUsed="1"/>
-    <w:lsdException w:name="Table List 2" w:semiHidden="1" w:unhideWhenUsed="1"/>
-    <w:lsdException w:name="Table List 3" w:semiHidden="1" w:unhideWhenUsed="1"/>
-    <w:lsdException w:name="Table List 4" w:semiHidden="1" w:unhideWhenUsed="1"/>
-    <w:lsdException w:name="Table List 5" w:semiHidden="1" w:unhideWhenUsed="1"/>
-    <w:lsdException w:name="Table List 6" w:semiHidden="1" w:unhideWhenUsed="1"/>
-    <w:lsdException w:name="Table List 7" w:semiHidden="1" w:unhideWhenUsed="1"/>
-    <w:lsdException w:name="Table List 8" w:semiHidden="1" w:unhideWhenUsed="1"/>
-    <w:lsdException w:name="Table 3D effects 1" w:semiHidden="1" w:unhideWhenUsed="1"/>
-    <w:lsdException w:name="Table 3D effects 2" w:semiHidden="1" w:unhideWhenUsed="1"/>
-    <w:lsdException w:name="Table 3D effects 3" w:semiHidden="1" w:unhideWhenUsed="1"/>
-    <w:lsdException w:name="Table Contemporary" w:semiHidden="1" w:unhideWhenUsed="1"/>
-    <w:lsdException w:name="Table Elegant" w:semiHidden="1" w:unhideWhenUsed="1"/>
-    <w:lsdException w:name="Table Professional" w:semiHidden="1" w:unhideWhenUsed="1"/>
-    <w:lsdException w:name="Table Subtle 1" w:semiHidden="1" w:unhideWhenUsed="1"/>
-    <w:lsdException w:name="Table Subtle 2" w:semiHidden="1" w:unhideWhenUsed="1"/>
-    <w:lsdException w:name="Table Web 1" w:semiHidden="1" w:unhideWhenUsed="1"/>
-    <w:lsdException w:name="Table Web 2" w:semiHidden="1" w:unhideWhenUsed="1"/>
-    <w:lsdException w:name="Table Web 3" w:semiHidden="1" w:unhideWhenUsed="1"/>
-    <w:lsdException w:name="Balloon Text" w:semiHidden="1" w:unhideWhenUsed="1"/>
-    <w:lsdException w:name="Table Grid" w:uiPriority="39"/>
-    <w:lsdException w:name="Table Theme" w:semiHidden="1" w:unhideWhenUsed="1"/>
-    <w:lsdException w:name="Placeholder Text" w:semiHidden="1"/>
-    <w:lsdException w:name="No Spacing" w:uiPriority="1" w:qFormat="1"/>
-    <w:lsdException w:name="Light Shading" w:uiPriority="60"/>
-    <w:lsdException w:name="Light List" w:uiPriority="61"/>
-    <w:lsdException w:name="Light Grid" w:uiPriority="62"/>
-    <w:lsdException w:name="Medium Shading 1" w:uiPriority="63"/>
-    <w:lsdException w:name="Medium Shading 2" w:uiPriority="64"/>
-    <w:lsdException w:name="Medium List 1" w:uiPriority="65"/>
-    <w:lsdException w:name="Medium List 2" w:uiPriority="66"/>
-    <w:lsdException w:name="Medium Grid 1" w:uiPriority="67"/>
-    <w:lsdException w:name="Medium Grid 2" w:uiPriority="68"/>
-    <w:lsdException w:name="Medium Grid 3" w:uiPriority="69"/>
-    <w:lsdException w:name="Dark List" w:uiPriority="70"/>
-    <w:lsdException w:name="Colorful Shading" w:uiPriority="71"/>
-    <w:lsdException w:name="Colorful List" w:uiPriority="72"/>
-    <w:lsdException w:name="Colorful Grid" w:uiPriority="73"/>
-    <w:lsdException w:name="Light Shading Accent 1" w:uiPriority="60"/>
-    <w:lsdException w:name="Light List Accent 1" w:uiPriority="61"/>
-    <w:lsdException w:name="Light Grid Accent 1" w:uiPriority="62"/>
-    <w:lsdException w:name="Medium Shading 1 Accent 1" w:uiPriority="63"/>
-    <w:lsdException w:name="Medium Shading 2 Accent 1" w:uiPriority="64"/>
-    <w:lsdException w:name="Medium List 1 Accent 1" w:uiPriority="65"/>
-    <w:lsdException w:name="Revision" w:semiHidden="1"/>
-    <w:lsdException w:name="List Paragraph" w:uiPriority="34" w:qFormat="1"/>
-    <w:lsdException w:name="Quote" w:uiPriority="29" w:qFormat="1"/>
-    <w:lsdException w:name="Intense Quote" w:uiPriority="30" w:qFormat="1"/>
-    <w:lsdException w:name="Medium List 2 Accent 1" w:uiPriority="66"/>
-    <w:lsdException w:name="Medium Grid 1 Accent 1" w:uiPriority="67"/>
-    <w:lsdException w:name="Medium Grid 2 Accent 1" w:uiPriority="68"/>
-    <w:lsdException w:name="Medium Grid 3 Accent 1" w:uiPriority="69"/>
-    <w:lsdException w:name="Dark List Accent 1" w:uiPriority="70"/>
-    <w:lsdException w:name="Colorful Shading Accent 1" w:uiPriority="71"/>
-    <w:lsdException w:name="Colorful List Accent 1" w:uiPriority="72"/>
-    <w:lsdException w:name="Colorful Grid Accent 1" w:uiPriority="73"/>
-    <w:lsdException w:name="Light Shading Accent 2" w:uiPriority="60"/>
-    <w:lsdException w:name="Light List Accent 2" w:uiPriority="61"/>
-    <w:lsdException w:name="Light Grid Accent 2" w:uiPriority="62"/>
-    <w:lsdException w:name="Medium Shading 1 Accent 2" w:uiPriority="63"/>
-    <w:lsdException w:name="Medium Shading 2 Accent 2" w:uiPriority="64"/>
-    <w:lsdException w:name="Medium List 1 Accent 2" w:uiPriority="65"/>
-    <w:lsdException w:name="Medium List 2 Accent 2" w:uiPriority="66"/>
-    <w:lsdException w:name="Medium Grid 1 Accent 2" w:uiPriority="67"/>
-    <w:lsdException w:name="Medium Grid 2 Accent 2" w:uiPriority="68"/>
-    <w:lsdException w:name="Medium Grid 3 Accent 2" w:uiPriority="69"/>
-    <w:lsdException w:name="Dark List Accent 2" w:uiPriority="70"/>
-    <w:lsdException w:name="Colorful Shading Accent 2" w:uiPriority="71"/>
-    <w:lsdException w:name="Colorful List Accent 2" w:uiPriority="72"/>
-    <w:lsdException w:name="Colorful Grid Accent 2" w:uiPriority="73"/>
-    <w:lsdException w:name="Light Shading Accent 3" w:uiPriority="60"/>
-    <w:lsdException w:name="Light List Accent 3" w:uiPriority="61"/>
-    <w:lsdException w:name="Light Grid Accent 3" w:uiPriority="62"/>
-    <w:lsdException w:name="Medium Shading 1 Accent 3" w:uiPriority="63"/>
-    <w:lsdException w:name="Medium Shading 2 Accent 3" w:uiPriority="64"/>
-    <w:lsdException w:name="Medium List 1 Accent 3" w:uiPriority="65"/>
-    <w:lsdException w:name="Medium List 2 Accent 3" w:uiPriority="66"/>
-    <w:lsdException w:name="Medium Grid 1 Accent 3" w:uiPriority="67"/>
-    <w:lsdException w:name="Medium Grid 2 Accent 3" w:uiPriority="68"/>
-    <w:lsdException w:name="Medium Grid 3 Accent 3" w:uiPriority="69"/>
-    <w:lsdException w:name="Dark List Accent 3" w:uiPriority="70"/>
-    <w:lsdException w:name="Colorful Shading Accent 3" w:uiPriority="71"/>
-    <w:lsdException w:name="Colorful List Accent 3" w:uiPriority="72"/>
-    <w:lsdException w:name="Colorful Grid Accent 3" w:uiPriority="73"/>
-    <w:lsdException w:name="Light Shading Accent 4" w:uiPriority="60"/>
-    <w:lsdException w:name="Light List Accent 4" w:uiPriority="61"/>
-    <w:lsdException w:name="Light Grid Accent 4" w:uiPriority="62"/>
-    <w:lsdException w:name="Medium Shading 1 Accent 4" w:uiPriority="63"/>
-    <w:lsdException w:name="Medium Shading 2 Accent 4" w:uiPriority="64"/>
-    <w:lsdException w:name="Medium List 1 Accent 4" w:uiPriority="65"/>
-    <w:lsdException w:name="Medium List 2 Accent 4" w:uiPriority="66"/>
-    <w:lsdException w:name="Medium Grid 1 Accent 4" w:uiPriority="67"/>
-    <w:lsdException w:name="Medium Grid 2 Accent 4" w:uiPriority="68"/>
-    <w:lsdException w:name="Medium Grid 3 Accent 4" w:uiPriority="69"/>
-    <w:lsdException w:name="Dark List Accent 4" w:uiPriority="70"/>
-    <w:lsdException w:name="Colorful Shading Accent 4" w:uiPriority="71"/>
-    <w:lsdException w:name="Colorful List Accent 4" w:uiPriority="72"/>
-    <w:lsdException w:name="Colorful Grid Accent 4" w:uiPriority="73"/>
-    <w:lsdException w:name="Light Shading Accent 5" w:uiPriority="60"/>
-    <w:lsdException w:name="Light List Accent 5" w:uiPriority="61"/>
-    <w:lsdException w:name="Light Grid Accent 5" w:uiPriority="62"/>
-    <w:lsdException w:name="Medium Shading 1 Accent 5" w:uiPriority="63"/>
-    <w:lsdException w:name="Medium Shading 2 Accent 5" w:uiPriority="64"/>
-    <w:lsdException w:name="Medium List 1 Accent 5" w:uiPriority="65"/>
-    <w:lsdException w:name="Medium List 2 Accent 5" w:uiPriority="66"/>
-    <w:lsdException w:name="Medium Grid 1 Accent 5" w:uiPriority="67"/>
-    <w:lsdException w:name="Medium Grid 2 Accent 5" w:uiPriority="68"/>
-    <w:lsdException w:name="Medium Grid 3 Accent 5" w:uiPriority="69"/>
-    <w:lsdException w:name="Dark List Accent 5" w:uiPriority="70"/>
-    <w:lsdException w:name="Colorful Shading Accent 5" w:uiPriority="71"/>
-    <w:lsdException w:name="Colorful List Accent 5" w:uiPriority="72"/>
-    <w:lsdException w:name="Colorful Grid Accent 5" w:uiPriority="73"/>
-    <w:lsdException w:name="Light Shading Accent 6" w:uiPriority="60"/>
-    <w:lsdException w:name="Light List Accent 6" w:uiPriority="61"/>
-    <w:lsdException w:name="Light Grid Accent 6" w:uiPriority="62"/>
-    <w:lsdException w:name="Medium Shading 1 Accent 6" w:uiPriority="63"/>
-    <w:lsdException w:name="Medium Shading 2 Accent 6" w:uiPriority="64"/>
-    <w:lsdException w:name="Medium List 1 Accent 6" w:uiPriority="65"/>
-    <w:lsdException w:name="Medium List 2 Accent 6" w:uiPriority="66"/>
-    <w:lsdException w:name="Medium Grid 1 Accent 6" w:uiPriority="67"/>
-    <w:lsdException w:name="Medium Grid 2 Accent 6" w:uiPriority="68"/>
-    <w:lsdException w:name="Medium Grid 3 Accent 6" w:uiPriority="69"/>
-    <w:lsdException w:name="Dark List Accent 6" w:uiPriority="70"/>
-    <w:lsdException w:name="Colorful Shading Accent 6" w:uiPriority="71"/>
-    <w:lsdException w:name="Colorful List Accent 6" w:uiPriority="72"/>
-    <w:lsdException w:name="Colorful Grid Accent 6" w:uiPriority="73"/>
-    <w:lsdException w:name="Subtle Emphasis" w:uiPriority="19" w:qFormat="1"/>
-    <w:lsdException w:name="Intense Emphasis" w:uiPriority="21" w:qFormat="1"/>
-    <w:lsdException w:name="Subtle Reference" w:uiPriority="31" w:qFormat="1"/>
-    <w:lsdException w:name="Intense Reference" w:uiPriority="32" w:qFormat="1"/>
-    <w:lsdException w:name="Book Title" w:uiPriority="33" w:qFormat="1"/>
-    <w:lsdException w:name="Bibliography" w:semiHidden="1" w:uiPriority="37" w:unhideWhenUsed="1"/>
-    <w:lsdException w:name="TOC Heading" w:semiHidden="1" w:uiPriority="39" w:unhideWhenUsed="1" w:qFormat="1"/>
-    <w:lsdException w:name="Plain Table 1" w:uiPriority="41"/>
-    <w:lsdException w:name="Plain Table 2" w:uiPriority="42"/>
-    <w:lsdException w:name="Plain Table 3" w:uiPriority="43"/>
-    <w:lsdException w:name="Plain Table 4" w:uiPriority="44"/>
-    <w:lsdException w:name="Plain Table 5" w:uiPriority="45"/>
-    <w:lsdException w:name="Grid Table Light" w:uiPriority="40"/>
-    <w:lsdException w:name="Grid Table 1 Light" w:uiPriority="46"/>
-    <w:lsdException w:name="Grid Table 2" w:uiPriority="47"/>
-    <w:lsdException w:name="Grid Table 3" w:uiPriority="48"/>
-    <w:lsdException w:name="Grid Table 4" w:uiPriority="49"/>
-    <w:lsdException w:name="Grid Table 5 Dark" w:uiPriority="50"/>
-    <w:lsdException w:name="Grid Table 6 Colorful" w:uiPriority="51"/>
-    <w:lsdException w:name="Grid Table 7 Colorful" w:uiPriority="52"/>
-    <w:lsdException w:name="Grid Table 1 Light Accent 1" w:uiPriority="46"/>
-    <w:lsdException w:name="Grid Table 2 Accent 1" w:uiPriority="47"/>
-    <w:lsdException w:name="Grid Table 3 Accent 1" w:uiPriority="48"/>
-    <w:lsdException w:name="Grid Table 4 Accent 1" w:uiPriority="49"/>
-    <w:lsdException w:name="Grid Table 5 Dark Accent 1" w:uiPriority="50"/>
-    <w:lsdException w:name="Grid Table 6 Colorful Accent 1" w:uiPriority="51"/>
-    <w:lsdException w:name="Grid Table 7 Colorful Accent 1" w:uiPriority="52"/>
-    <w:lsdException w:name="Grid Table 1 Light Accent 2" w:uiPriority="46"/>
-    <w:lsdException w:name="Grid Table 2 Accent 2" w:uiPriority="47"/>
-    <w:lsdException w:name="Grid Table 3 Accent 2" w:uiPriority="48"/>
-    <w:lsdException w:name="Grid Table 4 Accent 2" w:uiPriority="49"/>
-    <w:lsdException w:name="Grid Table 5 Dark Accent 2" w:uiPriority="50"/>
-    <w:lsdException w:name="Grid Table 6 Colorful Accent 2" w:uiPriority="51"/>
-    <w:lsdException w:name="Grid Table 7 Colorful Accent 2" w:uiPriority="52"/>
-    <w:lsdException w:name="Grid Table 1 Light Accent 3" w:uiPriority="46"/>
-    <w:lsdException w:name="Grid Table 2 Accent 3" w:uiPriority="47"/>
-    <w:lsdException w:name="Grid Table 3 Accent 3" w:uiPriority="48"/>
-    <w:lsdException w:name="Grid Table 4 Accent 3" w:uiPriority="49"/>
-    <w:lsdException w:name="Grid Table 5 Dark Accent 3" w:uiPriority="50"/>
-    <w:lsdException w:name="Grid Table 6 Colorful Accent 3" w:uiPriority="51"/>
-    <w:lsdException w:name="Grid Table 7 Colorful Accent 3" w:uiPriority="52"/>
-    <w:lsdException w:name="Grid Table 1 Light Accent 4" w:uiPriority="46"/>
-    <w:lsdException w:name="Grid Table 2 Accent 4" w:uiPriority="47"/>
-    <w:lsdException w:name="Grid Table 3 Accent 4" w:uiPriority="48"/>
-    <w:lsdException w:name="Grid Table 4 Accent 4" w:uiPriority="49"/>
-    <w:lsdException w:name="Grid Table 5 Dark Accent 4" w:uiPriority="50"/>
-    <w:lsdException w:name="Grid Table 6 Colorful Accent 4" w:uiPriority="51"/>
-    <w:lsdException w:name="Grid Table 7 Colorful Accent 4" w:uiPriority="52"/>
-    <w:lsdException w:name="Grid Table 1 Light Accent 5" w:uiPriority="46"/>
-    <w:lsdException w:name="Grid Table 2 Accent 5" w:uiPriority="47"/>
-    <w:lsdException w:name="Grid Table 3 Accent 5" w:uiPriority="48"/>
-    <w:lsdException w:name="Grid Table 4 Accent 5" w:uiPriority="49"/>
-    <w:lsdException w:name="Grid Table 5 Dark Accent 5" w:uiPriority="50"/>
-    <w:lsdException w:name="Grid Table 6 Colorful Accent 5" w:uiPriority="51"/>
-    <w:lsdException w:name="Grid Table 7 Colorful Accent 5" w:uiPriority="52"/>
-    <w:lsdException w:name="Grid Table 1 Light Accent 6" w:uiPriority="46"/>
-    <w:lsdException w:name="Grid Table 2 Accent 6" w:uiPriority="47"/>
-    <w:lsdException w:name="Grid Table 3 Accent 6" w:uiPriority="48"/>
-    <w:lsdException w:name="Grid Table 4 Accent 6" w:uiPriority="49"/>
-    <w:lsdException w:name="Grid Table 5 Dark Accent 6" w:uiPriority="50"/>
-    <w:lsdException w:name="Grid Table 6 Colorful Accent 6" w:uiPriority="51"/>
-    <w:lsdException w:name="Grid Table 7 Colorful Accent 6" w:uiPriority="52"/>
-    <w:lsdException w:name="List Table 1 Light" w:uiPriority="46"/>
-    <w:lsdException w:name="List Table 2" w:uiPriority="47"/>
-    <w:lsdException w:name="List Table 3" w:uiPriority="48"/>
-    <w:lsdException w:name="List Table 4" w:uiPriority="49"/>
-    <w:lsdException w:name="List Table 5 Dark" w:uiPriority="50"/>
-    <w:lsdException w:name="List Table 6 Colorful" w:uiPriority="51"/>
-    <w:lsdException w:name="List Table 7 Colorful" w:uiPriority="52"/>
-    <w:lsdException w:name="List Table 1 Light Accent 1" w:uiPriority="46"/>
-    <w:lsdException w:name="List Table 2 Accent 1" w:uiPriority="47"/>
-    <w:lsdException w:name="List Table 3 Accent 1" w:uiPriority="48"/>
-    <w:lsdException w:name="List Table 4 Accent 1" w:uiPriority="49"/>
-    <w:lsdException w:name="List Table 5 Dark Accent 1" w:uiPriority="50"/>
-    <w:lsdException w:name="List Table 6 Colorful Accent 1" w:uiPriority="51"/>
-    <w:lsdException w:name="List Table 7 Colorful Accent 1" w:uiPriority="52"/>
-    <w:lsdException w:name="List Table 1 Light Accent 2" w:uiPriority="46"/>
-    <w:lsdException w:name="List Table 2 Accent 2" w:uiPriority="47"/>
-    <w:lsdException w:name="List Table 3 Accent 2" w:uiPriority="48"/>
-    <w:lsdException w:name="List Table 4 Accent 2" w:uiPriority="49"/>
-    <w:lsdException w:name="List Table 5 Dark Accent 2" w:uiPriority="50"/>
-    <w:lsdException w:name="List Table 6 Colorful Accent 2" w:uiPriority="51"/>
-    <w:lsdException w:name="List Table 7 Colorful Accent 2" w:uiPriority="52"/>
-    <w:lsdException w:name="List Table 1 Light Accent 3" w:uiPriority="46"/>
-    <w:lsdException w:name="List Table 2 Accent 3" w:uiPriority="47"/>
-    <w:lsdException w:name="List Table 3 Accent 3" w:uiPriority="48"/>
-    <w:lsdException w:name="List Table 4 Accent 3" w:uiPriority="49"/>
-    <w:lsdException w:name="List Table 5 Dark Accent 3" w:uiPriority="50"/>
-    <w:lsdException w:name="List Table 6 Colorful Accent 3" w:uiPriority="51"/>
-    <w:lsdException w:name="List Table 7 Colorful Accent 3" w:uiPriority="52"/>
-    <w:lsdException w:name="List Table 1 Light Accent 4" w:uiPriority="46"/>
-    <w:lsdException w:name="List Table 2 Accent 4" w:uiPriority="47"/>
-    <w:lsdException w:name="List Table 3 Accent 4" w:uiPriority="48"/>
-    <w:lsdException w:name="List Table 4 Accent 4" w:uiPriority="49"/>
-    <w:lsdException w:name="List Table 5 Dark Accent 4" w:uiPriority="50"/>
-    <w:lsdException w:name="List Table 6 Colorful Accent 4" w:uiPriority="51"/>
-    <w:lsdException w:name="List Table 7 Colorful Accent 4" w:uiPriority="52"/>
-    <w:lsdException w:name="List Table 1 Light Accent 5" w:uiPriority="46"/>
-    <w:lsdException w:name="List Table 2 Accent 5" w:uiPriority="47"/>
-    <w:lsdException w:name="List Table 3 Accent 5" w:uiPriority="48"/>
-    <w:lsdException w:name="List Table 4 Accent 5" w:uiPriority="49"/>
-    <w:lsdException w:name="List Table 5 Dark Accent 5" w:uiPriority="50"/>
-    <w:lsdException w:name="List Table 6 Colorful Accent 5" w:uiPriority="51"/>
-    <w:lsdException w:name="List Table 7 Colorful Accent 5" w:uiPriority="52"/>
-    <w:lsdException w:name="List Table 1 Light Accent 6" w:uiPriority="46"/>
-    <w:lsdException w:name="List Table 2 Accent 6" w:uiPriority="47"/>
-    <w:lsdException w:name="List Table 3 Accent 6" w:uiPriority="48"/>
-    <w:lsdException w:name="List Table 4 Accent 6" w:uiPriority="49"/>
-    <w:lsdException w:name="List Table 5 Dark Accent 6" w:uiPriority="50"/>
-    <w:lsdException w:name="List Table 6 Colorful Accent 6" w:uiPriority="51"/>
-    <w:lsdException w:name="List Table 7 Colorful Accent 6" w:uiPriority="52"/>
-    <w:lsdException w:name="Mention" w:semiHidden="1" w:unhideWhenUsed="1"/>
-    <w:lsdException w:name="Smart Hyperlink" w:semiHidden="1" w:unhideWhenUsed="1"/>
-    <w:lsdException w:name="Hashtag" w:semiHidden="1" w:unhideWhenUsed="1"/>
-    <w:lsdException w:name="Unresolved Mention" w:semiHidden="1" w:unhideWhenUsed="1"/>
-    <w:lsdException w:name="Smart Link" w:semiHidden="1" w:unhideWhenUsed="1"/>
-  </w:latentStyles>
   <w:style w:type="paragraph" w:default="1" w:styleId="Normal">
     <w:name w:val="Normal"/>
-    <w:qFormat/>
+    <w:next w:val="Normal"/>
+    <w:pPr/>
     <w:rPr>
       <w:sz w:val="24"/>
       <w:szCs w:val="24"/>
-      <w:lang w:eastAsia="en-US"/>
+      <w:lang w:val="en-US" w:eastAsia="en-US" w:bidi="ar-SA"/>
     </w:rPr>
   </w:style>
-  <w:style w:type="character" w:default="1" w:styleId="DefaultParagraphFont">
+  <w:style w:type="character" w:default="1" w:styleId="Default Paragraph Font">
     <w:name w:val="Default Paragraph Font"/>
-    <w:uiPriority w:val="1"/>
-    <w:semiHidden/>
-    <w:unhideWhenUsed/>
-  </w:style>
-  <w:style w:type="table" w:default="1" w:styleId="TableNormal">
-    <w:name w:val="Normal Table"/>
-    <w:uiPriority w:val="99"/>
-    <w:semiHidden/>
-    <w:unhideWhenUsed/>
-    <w:tblPr>
-      <w:tblInd w:w="0" w:type="dxa"/>
-      <w:tblCellMar>
-        <w:top w:w="0" w:type="dxa"/>
-        <w:left w:w="108" w:type="dxa"/>
-        <w:bottom w:w="0" w:type="dxa"/>
-        <w:right w:w="108" w:type="dxa"/>
-      </w:tblCellMar>
-    </w:tblPr>
-  </w:style>
-  <w:style w:type="numbering" w:default="1" w:styleId="NoList">
-    <w:name w:val="No List"/>
-    <w:uiPriority w:val="99"/>
-    <w:semiHidden/>
-    <w:unhideWhenUsed/>
+    <w:next w:val="Default Paragraph Font"/>
   </w:style>
   <w:style w:type="character" w:styleId="Hyperlink">
     <w:name w:val="Hyperlink"/>
@@ -3083,44 +3277,131 @@
       <w:u w:val="single"/>
     </w:rPr>
   </w:style>
-  <w:style w:type="paragraph" w:customStyle="1" w:styleId="HeaderFooter">
+  <w:style w:type="table" w:default="1" w:styleId="Table Normal">
+    <w:name w:val="Table Normal"/>
+    <w:next w:val="Table Normal"/>
+    <w:pPr/>
+    <w:tblPr>
+      <w:tblInd w:w="0" w:type="dxa"/>
+    </w:tblPr>
+    <w:trPr/>
+    <w:tcPr/>
+    <w:tblStylePr w:type="firstRow"/>
+    <w:tblStylePr w:type="lastRow"/>
+    <w:tblStylePr w:type="firstCol"/>
+    <w:tblStylePr w:type="lastCol"/>
+    <w:tblStylePr w:type="band1Vert"/>
+    <w:tblStylePr w:type="band2Vert"/>
+    <w:tblStylePr w:type="band1Horz"/>
+    <w:tblStylePr w:type="band2Horz"/>
+    <w:tblStylePr w:type="neCell"/>
+    <w:tblStylePr w:type="nwCell"/>
+    <w:tblStylePr w:type="seCell"/>
+    <w:tblStylePr w:type="swCell"/>
+  </w:style>
+  <w:style w:type="numbering" w:default="1" w:styleId="No List">
+    <w:name w:val="No List"/>
+    <w:next w:val="No List"/>
+    <w:pPr/>
+  </w:style>
+  <w:style w:type="paragraph" w:styleId="Header &amp; Footer">
     <w:name w:val="Header &amp; Footer"/>
+    <w:next w:val="Header &amp; Footer"/>
     <w:pPr>
+      <w:keepNext w:val="0"/>
+      <w:keepLines w:val="0"/>
+      <w:pageBreakBefore w:val="0"/>
+      <w:widowControl w:val="1"/>
+      <w:shd w:val="clear" w:color="auto" w:fill="auto"/>
       <w:tabs>
         <w:tab w:val="right" w:pos="9020"/>
       </w:tabs>
+      <w:suppressAutoHyphens w:val="0"/>
+      <w:bidi w:val="0"/>
+      <w:spacing w:before="0" w:after="0" w:line="240" w:lineRule="auto"/>
+      <w:ind w:left="0" w:right="0" w:firstLine="0"/>
+      <w:jc w:val="left"/>
+      <w:outlineLvl w:val="9"/>
     </w:pPr>
     <w:rPr>
-      <w:rFonts w:ascii="Helvetica Neue" w:hAnsi="Helvetica Neue" w:cs="Arial Unicode MS"/>
+      <w:rFonts w:ascii="Helvetica Neue" w:cs="Arial Unicode MS" w:hAnsi="Helvetica Neue" w:eastAsia="Arial Unicode MS"/>
+      <w:b w:val="0"/>
+      <w:bCs w:val="0"/>
+      <w:i w:val="0"/>
+      <w:iCs w:val="0"/>
+      <w:caps w:val="0"/>
+      <w:smallCaps w:val="0"/>
+      <w:strike w:val="0"/>
+      <w:dstrike w:val="0"/>
+      <w:outline w:val="0"/>
       <w:color w:val="000000"/>
+      <w:spacing w:val="0"/>
+      <w:kern w:val="0"/>
+      <w:position w:val="0"/>
       <w:sz w:val="24"/>
       <w:szCs w:val="24"/>
-      <w14:textOutline w14:w="0" w14:cap="flat" w14:cmpd="sng" w14:algn="ctr">
+      <w:u w:val="none"/>
+      <w:shd w:val="nil" w:color="auto" w:fill="auto"/>
+      <w:vertAlign w:val="baseline"/>
+      <w14:textOutline>
         <w14:noFill/>
-        <w14:prstDash w14:val="solid"/>
-        <w14:bevel/>
       </w14:textOutline>
+      <w14:textFill>
+        <w14:solidFill>
+          <w14:srgbClr w14:val="000000"/>
+        </w14:solidFill>
+      </w14:textFill>
     </w:rPr>
   </w:style>
-  <w:style w:type="paragraph" w:customStyle="1" w:styleId="BodyA">
+  <w:style w:type="paragraph" w:styleId="Body A">
     <w:name w:val="Body A"/>
+    <w:next w:val="Body A"/>
     <w:pPr>
-      <w:spacing w:line="276" w:lineRule="auto"/>
+      <w:keepNext w:val="0"/>
+      <w:keepLines w:val="0"/>
+      <w:pageBreakBefore w:val="0"/>
+      <w:widowControl w:val="1"/>
+      <w:shd w:val="clear" w:color="auto" w:fill="auto"/>
+      <w:suppressAutoHyphens w:val="0"/>
+      <w:bidi w:val="0"/>
+      <w:spacing w:before="0" w:after="0" w:line="276" w:lineRule="auto"/>
+      <w:ind w:left="0" w:right="0" w:firstLine="0"/>
+      <w:jc w:val="left"/>
+      <w:outlineLvl w:val="9"/>
     </w:pPr>
     <w:rPr>
-      <w:rFonts w:ascii="Arial" w:hAnsi="Arial" w:cs="Arial Unicode MS"/>
+      <w:rFonts w:ascii="Arial" w:cs="Arial Unicode MS" w:hAnsi="Arial" w:eastAsia="Arial Unicode MS"/>
+      <w:b w:val="0"/>
+      <w:bCs w:val="0"/>
+      <w:i w:val="0"/>
+      <w:iCs w:val="0"/>
+      <w:caps w:val="0"/>
+      <w:smallCaps w:val="0"/>
+      <w:strike w:val="0"/>
+      <w:dstrike w:val="0"/>
+      <w:outline w:val="0"/>
       <w:color w:val="000000"/>
+      <w:spacing w:val="0"/>
+      <w:kern w:val="0"/>
+      <w:position w:val="0"/>
       <w:sz w:val="22"/>
       <w:szCs w:val="22"/>
-      <w:u w:color="000000"/>
-      <w14:textOutline w14:w="12700" w14:cap="flat" w14:cmpd="sng" w14:algn="ctr">
+      <w:u w:val="none" w:color="000000"/>
+      <w:shd w:val="nil" w:color="auto" w:fill="auto"/>
+      <w:vertAlign w:val="baseline"/>
+      <w:lang w:val="en-US"/>
+      <w14:textOutline w14:w="12700" w14:cap="flat">
         <w14:noFill/>
-        <w14:prstDash w14:val="solid"/>
         <w14:miter w14:lim="400000"/>
       </w14:textOutline>
+      <w14:textFill>
+        <w14:solidFill>
+          <w14:srgbClr w14:val="000000"/>
+        </w14:solidFill>
+      </w14:textFill>
     </w:rPr>
   </w:style>
-  <w:style w:type="numbering" w:customStyle="1" w:styleId="ImportedStyle1">
+  <w:style w:type="numbering" w:styleId="Imported Style 1">
     <w:name w:val="Imported Style 1"/>
     <w:pPr>
       <w:numPr>
@@ -3128,25 +3409,55 @@
       </w:numPr>
     </w:pPr>
   </w:style>
-  <w:style w:type="paragraph" w:customStyle="1" w:styleId="Default">
+  <w:style w:type="paragraph" w:styleId="Default">
     <w:name w:val="Default"/>
+    <w:next w:val="Default"/>
     <w:pPr>
-      <w:spacing w:before="160" w:line="288" w:lineRule="auto"/>
+      <w:keepNext w:val="0"/>
+      <w:keepLines w:val="0"/>
+      <w:pageBreakBefore w:val="0"/>
+      <w:widowControl w:val="1"/>
+      <w:shd w:val="clear" w:color="auto" w:fill="auto"/>
+      <w:suppressAutoHyphens w:val="0"/>
+      <w:bidi w:val="0"/>
+      <w:spacing w:before="160" w:after="0" w:line="288" w:lineRule="auto"/>
+      <w:ind w:left="0" w:right="0" w:firstLine="0"/>
+      <w:jc w:val="left"/>
+      <w:outlineLvl w:val="9"/>
     </w:pPr>
     <w:rPr>
-      <w:rFonts w:ascii="Helvetica Neue" w:hAnsi="Helvetica Neue" w:cs="Arial Unicode MS"/>
+      <w:rFonts w:ascii="Helvetica Neue" w:cs="Arial Unicode MS" w:hAnsi="Helvetica Neue" w:eastAsia="Arial Unicode MS"/>
+      <w:b w:val="0"/>
+      <w:bCs w:val="0"/>
+      <w:i w:val="0"/>
+      <w:iCs w:val="0"/>
+      <w:caps w:val="0"/>
+      <w:smallCaps w:val="0"/>
+      <w:strike w:val="0"/>
+      <w:dstrike w:val="0"/>
+      <w:outline w:val="0"/>
       <w:color w:val="000000"/>
+      <w:spacing w:val="0"/>
+      <w:kern w:val="0"/>
+      <w:position w:val="0"/>
       <w:sz w:val="24"/>
       <w:szCs w:val="24"/>
-      <w:u w:color="000000"/>
-      <w14:textOutline w14:w="12700" w14:cap="flat" w14:cmpd="sng" w14:algn="ctr">
+      <w:u w:val="none" w:color="000000"/>
+      <w:shd w:val="nil" w:color="auto" w:fill="auto"/>
+      <w:vertAlign w:val="baseline"/>
+      <w:lang w:val="en-US"/>
+      <w14:textOutline w14:w="12700" w14:cap="flat">
         <w14:noFill/>
-        <w14:prstDash w14:val="solid"/>
         <w14:miter w14:lim="400000"/>
       </w14:textOutline>
+      <w14:textFill>
+        <w14:solidFill>
+          <w14:srgbClr w14:val="000000"/>
+        </w14:solidFill>
+      </w14:textFill>
     </w:rPr>
   </w:style>
-  <w:style w:type="numbering" w:customStyle="1" w:styleId="Bullet">
+  <w:style w:type="numbering" w:styleId="Bullet">
     <w:name w:val="Bullet"/>
     <w:pPr>
       <w:numPr>
@@ -3154,19 +3465,55 @@
       </w:numPr>
     </w:pPr>
   </w:style>
-  <w:style w:type="paragraph" w:customStyle="1" w:styleId="WordDefaultStyleA">
+  <w:style w:type="paragraph" w:styleId="Word Default Style A">
     <w:name w:val="Word Default Style A"/>
+    <w:next w:val="Word Default Style A"/>
+    <w:pPr>
+      <w:keepNext w:val="0"/>
+      <w:keepLines w:val="0"/>
+      <w:pageBreakBefore w:val="0"/>
+      <w:widowControl w:val="1"/>
+      <w:shd w:val="clear" w:color="auto" w:fill="auto"/>
+      <w:suppressAutoHyphens w:val="0"/>
+      <w:bidi w:val="0"/>
+      <w:spacing w:before="0" w:after="0" w:line="240" w:lineRule="auto"/>
+      <w:ind w:left="0" w:right="0" w:firstLine="0"/>
+      <w:jc w:val="left"/>
+      <w:outlineLvl w:val="9"/>
+    </w:pPr>
     <w:rPr>
-      <w:rFonts w:eastAsia="Times New Roman"/>
+      <w:rFonts w:ascii="Times New Roman" w:cs="Times New Roman" w:hAnsi="Times New Roman" w:eastAsia="Times New Roman"/>
+      <w:b w:val="0"/>
+      <w:bCs w:val="0"/>
+      <w:i w:val="0"/>
+      <w:iCs w:val="0"/>
+      <w:caps w:val="0"/>
+      <w:smallCaps w:val="0"/>
+      <w:strike w:val="0"/>
+      <w:dstrike w:val="0"/>
+      <w:outline w:val="0"/>
       <w:color w:val="000000"/>
-      <w:u w:color="000000"/>
+      <w:spacing w:val="0"/>
+      <w:kern w:val="0"/>
+      <w:position w:val="0"/>
+      <w:sz w:val="20"/>
+      <w:szCs w:val="20"/>
+      <w:u w:val="none" w:color="000000"/>
+      <w:shd w:val="nil" w:color="auto" w:fill="auto"/>
+      <w:vertAlign w:val="baseline"/>
+      <w:lang w:val="en-US"/>
+      <w14:textFill>
+        <w14:solidFill>
+          <w14:srgbClr w14:val="000000"/>
+        </w14:solidFill>
+      </w14:textFill>
     </w:rPr>
   </w:style>
 </w:styles>
 </file>
 
 <file path=word/theme/theme1.xml><?xml version="1.0" encoding="utf-8"?>
-<a:theme xmlns:a="http://schemas.openxmlformats.org/drawingml/2006/main" name="Office Theme">
+<a:theme xmlns:a="http://schemas.openxmlformats.org/drawingml/2006/main" xmlns:r="http://schemas.openxmlformats.org/officeDocument/2006/relationships" name="Office Theme">
   <a:themeElements>
     <a:clrScheme name="Office Theme">
       <a:dk1>
@@ -3292,7 +3639,7 @@
       <a:effectStyleLst>
         <a:effectStyle>
           <a:effectLst>
-            <a:outerShdw blurRad="38100" dist="23000" dir="5400000" rotWithShape="0">
+            <a:outerShdw sx="100000" sy="100000" kx="0" ky="0" algn="b" rotWithShape="0" blurRad="38100" dist="23000" dir="5400000">
               <a:srgbClr val="000000">
                 <a:alpha val="35000"/>
               </a:srgbClr>
@@ -3301,7 +3648,7 @@
         </a:effectStyle>
         <a:effectStyle>
           <a:effectLst>
-            <a:outerShdw blurRad="38100" dist="23000" dir="5400000" rotWithShape="0">
+            <a:outerShdw sx="100000" sy="100000" kx="0" ky="0" algn="b" rotWithShape="0" blurRad="38100" dist="23000" dir="5400000">
               <a:srgbClr val="000000">
                 <a:alpha val="35000"/>
               </a:srgbClr>
@@ -3310,7 +3657,7 @@
         </a:effectStyle>
         <a:effectStyle>
           <a:effectLst>
-            <a:outerShdw blurRad="38100" dist="23000" dir="5400000" rotWithShape="0">
+            <a:outerShdw sx="100000" sy="100000" kx="0" ky="0" algn="b" rotWithShape="0" blurRad="38100" dist="23000" dir="5400000">
               <a:srgbClr val="000000">
                 <a:alpha val="35000"/>
               </a:srgbClr>
@@ -3384,7 +3731,7 @@
           <a:round/>
         </a:ln>
         <a:effectLst>
-          <a:outerShdw blurRad="38100" dist="23000" dir="5400000" rotWithShape="0">
+          <a:outerShdw sx="100000" sy="100000" kx="0" ky="0" algn="b" rotWithShape="0" blurRad="38100" dist="23000" dir="5400000">
             <a:srgbClr val="000000">
               <a:alpha val="35000"/>
             </a:srgbClr>
@@ -3392,7 +3739,7 @@
         </a:effectLst>
         <a:sp3d/>
       </a:spPr>
-      <a:bodyPr rot="0" spcFirstLastPara="1" vertOverflow="overflow" horzOverflow="overflow" vert="horz" wrap="square" lIns="45718" tIns="45718" rIns="45718" bIns="45718" numCol="1" spcCol="38100" rtlCol="0" anchor="ctr">
+      <a:bodyPr rot="0" spcFirstLastPara="1" vertOverflow="overflow" horzOverflow="overflow" vert="horz" wrap="square" lIns="45718" tIns="45718" rIns="45718" bIns="45718" numCol="1" spcCol="38100" rtlCol="0" anchor="ctr" upright="0">
         <a:spAutoFit/>
       </a:bodyPr>
       <a:lstStyle>
@@ -3411,7 +3758,7 @@
           <a:buFontTx/>
           <a:buNone/>
           <a:tabLst/>
-          <a:defRPr kumimoji="0" sz="1800" b="0" i="0" u="none" strike="noStrike" cap="none" spc="0" normalizeH="0" baseline="0">
+          <a:defRPr b="0" baseline="0" cap="none" i="0" spc="0" strike="noStrike" sz="1800" u="none" kumimoji="0" normalizeH="0">
             <a:ln>
               <a:noFill/>
             </a:ln>
@@ -3441,7 +3788,7 @@
           <a:buFontTx/>
           <a:buNone/>
           <a:tabLst/>
-          <a:defRPr kumimoji="0" sz="1800" b="0" i="0" u="none" strike="noStrike" cap="none" spc="0" normalizeH="0" baseline="0">
+          <a:defRPr b="0" baseline="0" cap="none" i="0" spc="0" strike="noStrike" sz="1800" u="none" kumimoji="0" normalizeH="0">
             <a:ln>
               <a:noFill/>
             </a:ln>
@@ -3467,7 +3814,7 @@
           <a:buFontTx/>
           <a:buNone/>
           <a:tabLst/>
-          <a:defRPr kumimoji="0" sz="1800" b="0" i="0" u="none" strike="noStrike" cap="none" spc="0" normalizeH="0" baseline="0">
+          <a:defRPr b="0" baseline="0" cap="none" i="0" spc="0" strike="noStrike" sz="1800" u="none" kumimoji="0" normalizeH="0">
             <a:ln>
               <a:noFill/>
             </a:ln>
@@ -3493,7 +3840,7 @@
           <a:buFontTx/>
           <a:buNone/>
           <a:tabLst/>
-          <a:defRPr kumimoji="0" sz="1800" b="0" i="0" u="none" strike="noStrike" cap="none" spc="0" normalizeH="0" baseline="0">
+          <a:defRPr b="0" baseline="0" cap="none" i="0" spc="0" strike="noStrike" sz="1800" u="none" kumimoji="0" normalizeH="0">
             <a:ln>
               <a:noFill/>
             </a:ln>
@@ -3519,7 +3866,7 @@
           <a:buFontTx/>
           <a:buNone/>
           <a:tabLst/>
-          <a:defRPr kumimoji="0" sz="1800" b="0" i="0" u="none" strike="noStrike" cap="none" spc="0" normalizeH="0" baseline="0">
+          <a:defRPr b="0" baseline="0" cap="none" i="0" spc="0" strike="noStrike" sz="1800" u="none" kumimoji="0" normalizeH="0">
             <a:ln>
               <a:noFill/>
             </a:ln>
@@ -3545,7 +3892,7 @@
           <a:buFontTx/>
           <a:buNone/>
           <a:tabLst/>
-          <a:defRPr kumimoji="0" sz="1800" b="0" i="0" u="none" strike="noStrike" cap="none" spc="0" normalizeH="0" baseline="0">
+          <a:defRPr b="0" baseline="0" cap="none" i="0" spc="0" strike="noStrike" sz="1800" u="none" kumimoji="0" normalizeH="0">
             <a:ln>
               <a:noFill/>
             </a:ln>
@@ -3571,7 +3918,7 @@
           <a:buFontTx/>
           <a:buNone/>
           <a:tabLst/>
-          <a:defRPr kumimoji="0" sz="1800" b="0" i="0" u="none" strike="noStrike" cap="none" spc="0" normalizeH="0" baseline="0">
+          <a:defRPr b="0" baseline="0" cap="none" i="0" spc="0" strike="noStrike" sz="1800" u="none" kumimoji="0" normalizeH="0">
             <a:ln>
               <a:noFill/>
             </a:ln>
@@ -3597,7 +3944,7 @@
           <a:buFontTx/>
           <a:buNone/>
           <a:tabLst/>
-          <a:defRPr kumimoji="0" sz="1800" b="0" i="0" u="none" strike="noStrike" cap="none" spc="0" normalizeH="0" baseline="0">
+          <a:defRPr b="0" baseline="0" cap="none" i="0" spc="0" strike="noStrike" sz="1800" u="none" kumimoji="0" normalizeH="0">
             <a:ln>
               <a:noFill/>
             </a:ln>
@@ -3623,7 +3970,7 @@
           <a:buFontTx/>
           <a:buNone/>
           <a:tabLst/>
-          <a:defRPr kumimoji="0" sz="1800" b="0" i="0" u="none" strike="noStrike" cap="none" spc="0" normalizeH="0" baseline="0">
+          <a:defRPr b="0" baseline="0" cap="none" i="0" spc="0" strike="noStrike" sz="1800" u="none" kumimoji="0" normalizeH="0">
             <a:ln>
               <a:noFill/>
             </a:ln>
@@ -3649,7 +3996,7 @@
           <a:buFontTx/>
           <a:buNone/>
           <a:tabLst/>
-          <a:defRPr kumimoji="0" sz="1800" b="0" i="0" u="none" strike="noStrike" cap="none" spc="0" normalizeH="0" baseline="0">
+          <a:defRPr b="0" baseline="0" cap="none" i="0" spc="0" strike="noStrike" sz="1800" u="none" kumimoji="0" normalizeH="0">
             <a:ln>
               <a:noFill/>
             </a:ln>
@@ -3662,15 +4009,9 @@
         </a:lvl9pPr>
       </a:lstStyle>
       <a:style>
-        <a:lnRef idx="0">
-          <a:scrgbClr r="0" g="0" b="0"/>
-        </a:lnRef>
-        <a:fillRef idx="0">
-          <a:scrgbClr r="0" g="0" b="0"/>
-        </a:fillRef>
-        <a:effectRef idx="0">
-          <a:scrgbClr r="0" g="0" b="0"/>
-        </a:effectRef>
+        <a:lnRef idx="0"/>
+        <a:fillRef idx="0"/>
+        <a:effectRef idx="0"/>
         <a:fontRef idx="none"/>
       </a:style>
     </a:spDef>
@@ -3685,7 +4026,7 @@
           <a:round/>
         </a:ln>
         <a:effectLst>
-          <a:outerShdw blurRad="38100" dist="23000" dir="5400000" rotWithShape="0">
+          <a:outerShdw sx="100000" sy="100000" kx="0" ky="0" algn="b" rotWithShape="0" blurRad="38100" dist="23000" dir="5400000">
             <a:srgbClr val="000000">
               <a:alpha val="35000"/>
             </a:srgbClr>
@@ -3693,7 +4034,7 @@
         </a:effectLst>
         <a:sp3d/>
       </a:spPr>
-      <a:bodyPr rot="0" spcFirstLastPara="1" vertOverflow="overflow" horzOverflow="overflow" vert="horz" wrap="square" lIns="91439" tIns="45719" rIns="91439" bIns="45719" numCol="1" spcCol="38100" rtlCol="0" anchor="t">
+      <a:bodyPr rot="0" spcFirstLastPara="1" vertOverflow="overflow" horzOverflow="overflow" vert="horz" wrap="square" lIns="91439" tIns="45719" rIns="91439" bIns="45719" numCol="1" spcCol="38100" rtlCol="0" anchor="t" upright="0">
         <a:noAutofit/>
       </a:bodyPr>
       <a:lstStyle>
@@ -3712,7 +4053,7 @@
           <a:buFontTx/>
           <a:buNone/>
           <a:tabLst/>
-          <a:defRPr kumimoji="0" sz="1800" b="0" i="0" u="none" strike="noStrike" cap="none" spc="0" normalizeH="0" baseline="0">
+          <a:defRPr b="0" baseline="0" cap="none" i="0" spc="0" strike="noStrike" sz="1800" u="none" kumimoji="0" normalizeH="0">
             <a:ln>
               <a:noFill/>
             </a:ln>
@@ -3738,7 +4079,7 @@
           <a:buFontTx/>
           <a:buNone/>
           <a:tabLst/>
-          <a:defRPr kumimoji="0" sz="1800" b="0" i="0" u="none" strike="noStrike" cap="none" spc="0" normalizeH="0" baseline="0">
+          <a:defRPr b="0" baseline="0" cap="none" i="0" spc="0" strike="noStrike" sz="1800" u="none" kumimoji="0" normalizeH="0">
             <a:ln>
               <a:noFill/>
             </a:ln>
@@ -3764,7 +4105,7 @@
           <a:buFontTx/>
           <a:buNone/>
           <a:tabLst/>
-          <a:defRPr kumimoji="0" sz="1800" b="0" i="0" u="none" strike="noStrike" cap="none" spc="0" normalizeH="0" baseline="0">
+          <a:defRPr b="0" baseline="0" cap="none" i="0" spc="0" strike="noStrike" sz="1800" u="none" kumimoji="0" normalizeH="0">
             <a:ln>
               <a:noFill/>
             </a:ln>
@@ -3790,7 +4131,7 @@
           <a:buFontTx/>
           <a:buNone/>
           <a:tabLst/>
-          <a:defRPr kumimoji="0" sz="1800" b="0" i="0" u="none" strike="noStrike" cap="none" spc="0" normalizeH="0" baseline="0">
+          <a:defRPr b="0" baseline="0" cap="none" i="0" spc="0" strike="noStrike" sz="1800" u="none" kumimoji="0" normalizeH="0">
             <a:ln>
               <a:noFill/>
             </a:ln>
@@ -3816,7 +4157,7 @@
           <a:buFontTx/>
           <a:buNone/>
           <a:tabLst/>
-          <a:defRPr kumimoji="0" sz="1800" b="0" i="0" u="none" strike="noStrike" cap="none" spc="0" normalizeH="0" baseline="0">
+          <a:defRPr b="0" baseline="0" cap="none" i="0" spc="0" strike="noStrike" sz="1800" u="none" kumimoji="0" normalizeH="0">
             <a:ln>
               <a:noFill/>
             </a:ln>
@@ -3842,7 +4183,7 @@
           <a:buFontTx/>
           <a:buNone/>
           <a:tabLst/>
-          <a:defRPr kumimoji="0" sz="1800" b="0" i="0" u="none" strike="noStrike" cap="none" spc="0" normalizeH="0" baseline="0">
+          <a:defRPr b="0" baseline="0" cap="none" i="0" spc="0" strike="noStrike" sz="1800" u="none" kumimoji="0" normalizeH="0">
             <a:ln>
               <a:noFill/>
             </a:ln>
@@ -3868,7 +4209,7 @@
           <a:buFontTx/>
           <a:buNone/>
           <a:tabLst/>
-          <a:defRPr kumimoji="0" sz="1800" b="0" i="0" u="none" strike="noStrike" cap="none" spc="0" normalizeH="0" baseline="0">
+          <a:defRPr b="0" baseline="0" cap="none" i="0" spc="0" strike="noStrike" sz="1800" u="none" kumimoji="0" normalizeH="0">
             <a:ln>
               <a:noFill/>
             </a:ln>
@@ -3894,7 +4235,7 @@
           <a:buFontTx/>
           <a:buNone/>
           <a:tabLst/>
-          <a:defRPr kumimoji="0" sz="1800" b="0" i="0" u="none" strike="noStrike" cap="none" spc="0" normalizeH="0" baseline="0">
+          <a:defRPr b="0" baseline="0" cap="none" i="0" spc="0" strike="noStrike" sz="1800" u="none" kumimoji="0" normalizeH="0">
             <a:ln>
               <a:noFill/>
             </a:ln>
@@ -3920,7 +4261,7 @@
           <a:buFontTx/>
           <a:buNone/>
           <a:tabLst/>
-          <a:defRPr kumimoji="0" sz="1800" b="0" i="0" u="none" strike="noStrike" cap="none" spc="0" normalizeH="0" baseline="0">
+          <a:defRPr b="0" baseline="0" cap="none" i="0" spc="0" strike="noStrike" sz="1800" u="none" kumimoji="0" normalizeH="0">
             <a:ln>
               <a:noFill/>
             </a:ln>
@@ -3946,7 +4287,7 @@
           <a:buFontTx/>
           <a:buNone/>
           <a:tabLst/>
-          <a:defRPr kumimoji="0" sz="1800" b="0" i="0" u="none" strike="noStrike" cap="none" spc="0" normalizeH="0" baseline="0">
+          <a:defRPr b="0" baseline="0" cap="none" i="0" spc="0" strike="noStrike" sz="1800" u="none" kumimoji="0" normalizeH="0">
             <a:ln>
               <a:noFill/>
             </a:ln>
@@ -3959,15 +4300,9 @@
         </a:lvl9pPr>
       </a:lstStyle>
       <a:style>
-        <a:lnRef idx="0">
-          <a:scrgbClr r="0" g="0" b="0"/>
-        </a:lnRef>
-        <a:fillRef idx="0">
-          <a:scrgbClr r="0" g="0" b="0"/>
-        </a:fillRef>
-        <a:effectRef idx="0">
-          <a:scrgbClr r="0" g="0" b="0"/>
-        </a:effectRef>
+        <a:lnRef idx="0"/>
+        <a:fillRef idx="0"/>
+        <a:effectRef idx="0"/>
         <a:fontRef idx="none"/>
       </a:style>
     </a:lnDef>
@@ -3981,7 +4316,7 @@
         <a:effectLst/>
         <a:sp3d/>
       </a:spPr>
-      <a:bodyPr rot="0" spcFirstLastPara="1" vertOverflow="overflow" horzOverflow="overflow" vert="horz" wrap="square" lIns="45718" tIns="45718" rIns="45718" bIns="45718" numCol="1" spcCol="38100" rtlCol="0" anchor="t">
+      <a:bodyPr rot="0" spcFirstLastPara="1" vertOverflow="overflow" horzOverflow="overflow" vert="horz" wrap="square" lIns="45718" tIns="45718" rIns="45718" bIns="45718" numCol="1" spcCol="38100" rtlCol="0" anchor="t" upright="0">
         <a:spAutoFit/>
       </a:bodyPr>
       <a:lstStyle>
@@ -4000,7 +4335,7 @@
           <a:buFontTx/>
           <a:buNone/>
           <a:tabLst/>
-          <a:defRPr kumimoji="0" sz="1800" b="0" i="0" u="none" strike="noStrike" cap="none" spc="0" normalizeH="0" baseline="0">
+          <a:defRPr b="0" baseline="0" cap="none" i="0" spc="0" strike="noStrike" sz="1800" u="none" kumimoji="0" normalizeH="0">
             <a:ln>
               <a:noFill/>
             </a:ln>
@@ -4030,7 +4365,7 @@
           <a:buFontTx/>
           <a:buNone/>
           <a:tabLst/>
-          <a:defRPr kumimoji="0" sz="1800" b="0" i="0" u="none" strike="noStrike" cap="none" spc="0" normalizeH="0" baseline="0">
+          <a:defRPr b="0" baseline="0" cap="none" i="0" spc="0" strike="noStrike" sz="1800" u="none" kumimoji="0" normalizeH="0">
             <a:ln>
               <a:noFill/>
             </a:ln>
@@ -4056,7 +4391,7 @@
           <a:buFontTx/>
           <a:buNone/>
           <a:tabLst/>
-          <a:defRPr kumimoji="0" sz="1800" b="0" i="0" u="none" strike="noStrike" cap="none" spc="0" normalizeH="0" baseline="0">
+          <a:defRPr b="0" baseline="0" cap="none" i="0" spc="0" strike="noStrike" sz="1800" u="none" kumimoji="0" normalizeH="0">
             <a:ln>
               <a:noFill/>
             </a:ln>
@@ -4082,7 +4417,7 @@
           <a:buFontTx/>
           <a:buNone/>
           <a:tabLst/>
-          <a:defRPr kumimoji="0" sz="1800" b="0" i="0" u="none" strike="noStrike" cap="none" spc="0" normalizeH="0" baseline="0">
+          <a:defRPr b="0" baseline="0" cap="none" i="0" spc="0" strike="noStrike" sz="1800" u="none" kumimoji="0" normalizeH="0">
             <a:ln>
               <a:noFill/>
             </a:ln>
@@ -4108,7 +4443,7 @@
           <a:buFontTx/>
           <a:buNone/>
           <a:tabLst/>
-          <a:defRPr kumimoji="0" sz="1800" b="0" i="0" u="none" strike="noStrike" cap="none" spc="0" normalizeH="0" baseline="0">
+          <a:defRPr b="0" baseline="0" cap="none" i="0" spc="0" strike="noStrike" sz="1800" u="none" kumimoji="0" normalizeH="0">
             <a:ln>
               <a:noFill/>
             </a:ln>
@@ -4134,7 +4469,7 @@
           <a:buFontTx/>
           <a:buNone/>
           <a:tabLst/>
-          <a:defRPr kumimoji="0" sz="1800" b="0" i="0" u="none" strike="noStrike" cap="none" spc="0" normalizeH="0" baseline="0">
+          <a:defRPr b="0" baseline="0" cap="none" i="0" spc="0" strike="noStrike" sz="1800" u="none" kumimoji="0" normalizeH="0">
             <a:ln>
               <a:noFill/>
             </a:ln>
@@ -4160,7 +4495,7 @@
           <a:buFontTx/>
           <a:buNone/>
           <a:tabLst/>
-          <a:defRPr kumimoji="0" sz="1800" b="0" i="0" u="none" strike="noStrike" cap="none" spc="0" normalizeH="0" baseline="0">
+          <a:defRPr b="0" baseline="0" cap="none" i="0" spc="0" strike="noStrike" sz="1800" u="none" kumimoji="0" normalizeH="0">
             <a:ln>
               <a:noFill/>
             </a:ln>
@@ -4186,7 +4521,7 @@
           <a:buFontTx/>
           <a:buNone/>
           <a:tabLst/>
-          <a:defRPr kumimoji="0" sz="1800" b="0" i="0" u="none" strike="noStrike" cap="none" spc="0" normalizeH="0" baseline="0">
+          <a:defRPr b="0" baseline="0" cap="none" i="0" spc="0" strike="noStrike" sz="1800" u="none" kumimoji="0" normalizeH="0">
             <a:ln>
               <a:noFill/>
             </a:ln>
@@ -4212,7 +4547,7 @@
           <a:buFontTx/>
           <a:buNone/>
           <a:tabLst/>
-          <a:defRPr kumimoji="0" sz="1800" b="0" i="0" u="none" strike="noStrike" cap="none" spc="0" normalizeH="0" baseline="0">
+          <a:defRPr b="0" baseline="0" cap="none" i="0" spc="0" strike="noStrike" sz="1800" u="none" kumimoji="0" normalizeH="0">
             <a:ln>
               <a:noFill/>
             </a:ln>
@@ -4238,7 +4573,7 @@
           <a:buFontTx/>
           <a:buNone/>
           <a:tabLst/>
-          <a:defRPr kumimoji="0" sz="1800" b="0" i="0" u="none" strike="noStrike" cap="none" spc="0" normalizeH="0" baseline="0">
+          <a:defRPr b="0" baseline="0" cap="none" i="0" spc="0" strike="noStrike" sz="1800" u="none" kumimoji="0" normalizeH="0">
             <a:ln>
               <a:noFill/>
             </a:ln>
@@ -4251,19 +4586,12 @@
         </a:lvl9pPr>
       </a:lstStyle>
       <a:style>
-        <a:lnRef idx="0">
-          <a:scrgbClr r="0" g="0" b="0"/>
-        </a:lnRef>
-        <a:fillRef idx="0">
-          <a:scrgbClr r="0" g="0" b="0"/>
-        </a:fillRef>
-        <a:effectRef idx="0">
-          <a:scrgbClr r="0" g="0" b="0"/>
-        </a:effectRef>
+        <a:lnRef idx="0"/>
+        <a:fillRef idx="0"/>
+        <a:effectRef idx="0"/>
         <a:fontRef idx="none"/>
       </a:style>
     </a:txDef>
   </a:objectDefaults>
-  <a:extraClrSchemeLst/>
 </a:theme>
 </file>
</xml_diff>